<commit_message>
[master] - [Configuraciones finales]
</commit_message>
<xml_diff>
--- a/configuracion/GUIA INSTALACION.docx
+++ b/configuracion/GUIA INSTALACION.docx
@@ -196,7 +196,10 @@
         </w:numPr>
       </w:pPr>
       <w:r>
-        <w:t>Ubicar los</w:t>
+        <w:t>Descargar</w:t>
+      </w:r>
+      <w:r>
+        <w:t xml:space="preserve"> los</w:t>
       </w:r>
       <w:r>
         <w:t xml:space="preserve"> archivo</w:t>
@@ -226,36 +229,28 @@
     <w:p>
       <w:pPr>
         <w:pStyle w:val="Prrafodelista"/>
-        <w:rPr>
-          <w:b/>
-        </w:rPr>
-      </w:pPr>
-      <w:r>
-        <w:rPr>
-          <w:b/>
-        </w:rPr>
-        <w:t>/</w:t>
-      </w:r>
-      <w:proofErr w:type="spellStart"/>
-      <w:r>
-        <w:rPr>
-          <w:b/>
-        </w:rPr>
-        <w:t>panaderia-app</w:t>
-      </w:r>
-      <w:proofErr w:type="spellEnd"/>
-      <w:r>
-        <w:rPr>
-          <w:b/>
-        </w:rPr>
-        <w:t>/configuración/SQL/</w:t>
-      </w:r>
-      <w:r>
-        <w:rPr>
-          <w:b/>
-        </w:rPr>
-        <w:t>PASE_PROD</w:t>
-      </w:r>
+      </w:pPr>
+      <w:hyperlink r:id="rId7" w:history="1">
+        <w:r>
+          <w:rPr>
+            <w:rStyle w:val="Hipervnculo"/>
+          </w:rPr>
+          <w:t>https://mega.nz/file/PQlRRSgI#KFTHwdcHkryX7U-BVyi-osPz2-zEOT0utnO0uNDgUDY</w:t>
+        </w:r>
+      </w:hyperlink>
+    </w:p>
+    <w:p>
+      <w:pPr>
+        <w:pStyle w:val="Prrafodelista"/>
+      </w:pPr>
+      <w:hyperlink r:id="rId8" w:history="1">
+        <w:r>
+          <w:rPr>
+            <w:rStyle w:val="Hipervnculo"/>
+          </w:rPr>
+          <w:t>https://mega.nz/file/2Z0BHKzS#zkE3tVT0BuWl5Y1msfErDNR-sHLDj3OAPEh-ES6Izrc</w:t>
+        </w:r>
+      </w:hyperlink>
     </w:p>
     <w:p>
       <w:pPr>
@@ -320,6 +315,36 @@
         <w:pStyle w:val="Prrafodelista"/>
       </w:pPr>
       <w:r>
+        <w:t>SQL&gt; @C:\</w:t>
+      </w:r>
+      <w:r>
+        <w:t>...</w:t>
+      </w:r>
+      <w:r>
+        <w:t>\</w:t>
+      </w:r>
+      <w:proofErr w:type="spellStart"/>
+      <w:r>
+        <w:t>ubicacion</w:t>
+      </w:r>
+      <w:proofErr w:type="spellEnd"/>
+      <w:r>
+        <w:t>\</w:t>
+      </w:r>
+      <w:proofErr w:type="spellStart"/>
+      <w:r>
+        <w:t>PPOS</w:t>
+      </w:r>
+      <w:r>
+        <w:t>.sql</w:t>
+      </w:r>
+      <w:proofErr w:type="spellEnd"/>
+    </w:p>
+    <w:p>
+      <w:pPr>
+        <w:pStyle w:val="Prrafodelista"/>
+      </w:pPr>
+      <w:r>
         <w:t>SQL&gt; @C</w:t>
       </w:r>
       <w:proofErr w:type="gramStart"/>
@@ -338,7 +363,7 @@
       </w:r>
       <w:proofErr w:type="spellStart"/>
       <w:r>
-        <w:t>panaderia-app</w:t>
+        <w:t>ubicacion</w:t>
       </w:r>
       <w:proofErr w:type="spellEnd"/>
       <w:r>
@@ -346,70 +371,7 @@
       </w:r>
       <w:proofErr w:type="spellStart"/>
       <w:r>
-        <w:t>configuracion</w:t>
-      </w:r>
-      <w:proofErr w:type="spellEnd"/>
-      <w:r>
-        <w:t>\SQL\PASE_PROD</w:t>
-      </w:r>
-      <w:r>
-        <w:t>\</w:t>
-      </w:r>
-      <w:proofErr w:type="spellStart"/>
-      <w:r>
-        <w:t>PPOS</w:t>
-      </w:r>
-      <w:r>
-        <w:t>.sql</w:t>
-      </w:r>
-      <w:proofErr w:type="spellEnd"/>
-    </w:p>
-    <w:p>
-      <w:pPr>
-        <w:pStyle w:val="Prrafodelista"/>
-      </w:pPr>
-      <w:r>
-        <w:t>SQL&gt; @C</w:t>
-      </w:r>
-      <w:proofErr w:type="gramStart"/>
-      <w:r>
-        <w:t>:\</w:t>
-      </w:r>
-      <w:proofErr w:type="gramEnd"/>
-      <w:r>
-        <w:t>...</w:t>
-      </w:r>
-      <w:r>
-        <w:t>\</w:t>
-      </w:r>
-      <w:r>
-        <w:t xml:space="preserve"> </w:t>
-      </w:r>
-      <w:proofErr w:type="spellStart"/>
-      <w:r>
-        <w:t>panaderia-app</w:t>
-      </w:r>
-      <w:proofErr w:type="spellEnd"/>
-      <w:r>
-        <w:t>\</w:t>
-      </w:r>
-      <w:proofErr w:type="spellStart"/>
-      <w:r>
-        <w:t>configuracion</w:t>
-      </w:r>
-      <w:proofErr w:type="spellEnd"/>
-      <w:r>
-        <w:t>\SQL\PASE_PROD</w:t>
-      </w:r>
-      <w:r>
-        <w:t>\</w:t>
-      </w:r>
-      <w:proofErr w:type="spellStart"/>
-      <w:r>
-        <w:t>P</w:t>
-      </w:r>
-      <w:r>
-        <w:t>SEG</w:t>
+        <w:t>PSEG</w:t>
       </w:r>
       <w:r>
         <w:t>.sql</w:t>
@@ -457,49 +419,31 @@
         <w:rPr>
           <w:b/>
         </w:rPr>
-        <w:t>INSTALACIÓN DE</w:t>
+        <w:t>INSTALACIÓN DE LA APLICACION</w:t>
       </w:r>
       <w:r>
         <w:rPr>
           <w:b/>
         </w:rPr>
-        <w:t xml:space="preserve"> LA APLICACION</w:t>
+        <w:t xml:space="preserve"> :</w:t>
       </w:r>
       <w:r>
         <w:rPr>
           <w:b/>
         </w:rPr>
-        <w:t xml:space="preserve"> :</w:t>
+        <w:t xml:space="preserve"> </w:t>
       </w:r>
       <w:r>
         <w:rPr>
           <w:b/>
         </w:rPr>
-        <w:t xml:space="preserve"> </w:t>
+        <w:t>PANADERIA</w:t>
       </w:r>
       <w:r>
         <w:rPr>
           <w:b/>
         </w:rPr>
-        <w:t>PANADERIA</w:t>
-      </w:r>
-      <w:r>
-        <w:rPr>
-          <w:b/>
-        </w:rPr>
-        <w:t xml:space="preserve"> </w:t>
-      </w:r>
-      <w:r>
-        <w:rPr>
-          <w:b/>
-        </w:rPr>
-        <w:t>AUTORIZACION</w:t>
-      </w:r>
-      <w:r>
-        <w:rPr>
-          <w:b/>
-        </w:rPr>
-        <w:t xml:space="preserve"> </w:t>
+        <w:t xml:space="preserve"> AUTORIZACION </w:t>
       </w:r>
     </w:p>
     <w:p>
@@ -574,14 +518,17 @@
       <w:r>
         <w:t>authorizer</w:t>
       </w:r>
-    </w:p>
-    <w:p>
-      <w:pPr>
-        <w:pStyle w:val="Prrafodelista"/>
-        <w:ind w:left="786"/>
-        <w:jc w:val="both"/>
-      </w:pPr>
-      <w:hyperlink r:id="rId7" w:anchor="daRBcNXZM47ByUfJI-vRrqGz0FpoQXOu_LXiU_LzvPY" w:history="1">
+      <w:r>
+        <w:t>\</w:t>
+      </w:r>
+    </w:p>
+    <w:p>
+      <w:pPr>
+        <w:pStyle w:val="Prrafodelista"/>
+        <w:ind w:left="786"/>
+        <w:jc w:val="both"/>
+      </w:pPr>
+      <w:hyperlink r:id="rId9" w:anchor="daRBcNXZM47ByUfJI-vRrqGz0FpoQXOu_LXiU_LzvPY" w:history="1">
         <w:r>
           <w:rPr>
             <w:rStyle w:val="Hipervnculo"/>
@@ -599,7 +546,7 @@
         <w:ind w:left="786"/>
         <w:jc w:val="both"/>
       </w:pPr>
-      <w:hyperlink r:id="rId8" w:anchor="9zGHeLK3Ungx84OJYAdJTOC81Dc20h1ahVpKqNfCLpI" w:history="1">
+      <w:hyperlink r:id="rId10" w:anchor="9zGHeLK3Ungx84OJYAdJTOC81Dc20h1ahVpKqNfCLpI" w:history="1">
         <w:r>
           <w:rPr>
             <w:rStyle w:val="Hipervnculo"/>
@@ -627,408 +574,10 @@
           <w:lang w:eastAsia="es-PE"/>
         </w:rPr>
         <w:drawing>
-          <wp:inline distT="0" distB="0" distL="0" distR="0" wp14:anchorId="41995154" wp14:editId="31D1CB4C">
-            <wp:extent cx="3923414" cy="528615"/>
-            <wp:effectExtent l="19050" t="19050" r="20320" b="24130"/>
-            <wp:docPr id="16" name="Imagen 16"/>
-            <wp:cNvGraphicFramePr>
-              <a:graphicFrameLocks xmlns:a="http://schemas.openxmlformats.org/drawingml/2006/main" noChangeAspect="1"/>
-            </wp:cNvGraphicFramePr>
-            <a:graphic xmlns:a="http://schemas.openxmlformats.org/drawingml/2006/main">
-              <a:graphicData uri="http://schemas.openxmlformats.org/drawingml/2006/picture">
-                <pic:pic xmlns:pic="http://schemas.openxmlformats.org/drawingml/2006/picture">
-                  <pic:nvPicPr>
-                    <pic:cNvPr id="0" name=""/>
-                    <pic:cNvPicPr/>
-                  </pic:nvPicPr>
-                  <pic:blipFill rotWithShape="1">
-                    <a:blip r:embed="rId9"/>
-                    <a:srcRect t="69257"/>
-                    <a:stretch/>
-                  </pic:blipFill>
-                  <pic:spPr bwMode="auto">
-                    <a:xfrm>
-                      <a:off x="0" y="0"/>
-                      <a:ext cx="3933825" cy="530018"/>
-                    </a:xfrm>
-                    <a:prstGeom prst="rect">
-                      <a:avLst/>
-                    </a:prstGeom>
-                    <a:ln w="9525" cap="flat" cmpd="sng" algn="ctr">
-                      <a:solidFill>
-                        <a:srgbClr val="4F81BD"/>
-                      </a:solidFill>
-                      <a:prstDash val="solid"/>
-                      <a:round/>
-                      <a:headEnd type="none" w="med" len="med"/>
-                      <a:tailEnd type="none" w="med" len="med"/>
-                    </a:ln>
-                    <a:extLst>
-                      <a:ext uri="{53640926-AAD7-44D8-BBD7-CCE9431645EC}">
-                        <a14:shadowObscured xmlns:a14="http://schemas.microsoft.com/office/drawing/2010/main"/>
-                      </a:ext>
-                    </a:extLst>
-                  </pic:spPr>
-                </pic:pic>
-              </a:graphicData>
-            </a:graphic>
-          </wp:inline>
-        </w:drawing>
-      </w:r>
-    </w:p>
-    <w:p>
-      <w:pPr>
-        <w:pStyle w:val="Prrafodelista"/>
-        <w:ind w:left="786"/>
-        <w:jc w:val="both"/>
-      </w:pPr>
-    </w:p>
-    <w:p>
-      <w:pPr>
-        <w:pStyle w:val="Prrafodelista"/>
-        <w:numPr>
-          <w:ilvl w:val="0"/>
-          <w:numId w:val="5"/>
-        </w:numPr>
-        <w:jc w:val="both"/>
-      </w:pPr>
-      <w:r>
-        <w:t>Modificar el archivo WinSW.NET4.xml con el siguiente contenido:</w:t>
-      </w:r>
-    </w:p>
-    <w:p>
-      <w:pPr>
-        <w:pStyle w:val="Prrafodelista"/>
-        <w:ind w:left="786"/>
-        <w:jc w:val="both"/>
-      </w:pPr>
-      <w:r>
-        <w:t>&lt;</w:t>
-      </w:r>
-      <w:proofErr w:type="spellStart"/>
-      <w:proofErr w:type="gramStart"/>
-      <w:r>
-        <w:t>service</w:t>
-      </w:r>
-      <w:proofErr w:type="spellEnd"/>
-      <w:proofErr w:type="gramEnd"/>
-      <w:r>
-        <w:t>&gt;</w:t>
-      </w:r>
-    </w:p>
-    <w:p>
-      <w:pPr>
-        <w:pStyle w:val="Prrafodelista"/>
-        <w:ind w:left="786"/>
-        <w:jc w:val="both"/>
-      </w:pPr>
-      <w:r>
-        <w:t xml:space="preserve">  &lt;</w:t>
-      </w:r>
-      <w:proofErr w:type="gramStart"/>
-      <w:r>
-        <w:t>id&gt;</w:t>
-      </w:r>
-      <w:proofErr w:type="spellStart"/>
-      <w:proofErr w:type="gramEnd"/>
-      <w:r>
-        <w:t>PanaderiaAuthorizer</w:t>
-      </w:r>
-      <w:proofErr w:type="spellEnd"/>
-      <w:r>
-        <w:t>&lt;/id&gt;</w:t>
-      </w:r>
-    </w:p>
-    <w:p>
-      <w:pPr>
-        <w:pStyle w:val="Prrafodelista"/>
-        <w:ind w:left="786"/>
-        <w:jc w:val="both"/>
-      </w:pPr>
-      <w:r>
-        <w:t xml:space="preserve">  &lt;</w:t>
-      </w:r>
-      <w:proofErr w:type="spellStart"/>
-      <w:proofErr w:type="gramStart"/>
-      <w:r>
-        <w:t>name</w:t>
-      </w:r>
-      <w:proofErr w:type="spellEnd"/>
-      <w:r>
-        <w:t>&gt;</w:t>
-      </w:r>
-      <w:proofErr w:type="spellStart"/>
-      <w:proofErr w:type="gramEnd"/>
-      <w:r>
-        <w:t>PanaderiaAuthorizer</w:t>
-      </w:r>
-      <w:proofErr w:type="spellEnd"/>
-      <w:r>
-        <w:t>&lt;/</w:t>
-      </w:r>
-      <w:proofErr w:type="spellStart"/>
-      <w:r>
-        <w:t>name</w:t>
-      </w:r>
-      <w:proofErr w:type="spellEnd"/>
-      <w:r>
-        <w:t>&gt;</w:t>
-      </w:r>
-    </w:p>
-    <w:p>
-      <w:pPr>
-        <w:pStyle w:val="Prrafodelista"/>
-        <w:ind w:left="786"/>
-        <w:jc w:val="both"/>
-      </w:pPr>
-      <w:r>
-        <w:t xml:space="preserve">  &lt;</w:t>
-      </w:r>
-      <w:proofErr w:type="spellStart"/>
-      <w:proofErr w:type="gramStart"/>
-      <w:r>
-        <w:t>description</w:t>
-      </w:r>
-      <w:proofErr w:type="spellEnd"/>
-      <w:r>
-        <w:t>&gt;</w:t>
-      </w:r>
-      <w:proofErr w:type="gramEnd"/>
-      <w:r>
-        <w:t xml:space="preserve">Servicio de </w:t>
-      </w:r>
-      <w:proofErr w:type="spellStart"/>
-      <w:r>
-        <w:t>oauth</w:t>
-      </w:r>
-      <w:proofErr w:type="spellEnd"/>
-      <w:r>
-        <w:t xml:space="preserve"> de </w:t>
-      </w:r>
-      <w:proofErr w:type="spellStart"/>
-      <w:r>
-        <w:t>panaderia</w:t>
-      </w:r>
-      <w:proofErr w:type="spellEnd"/>
-      <w:r>
-        <w:t>&lt;/</w:t>
-      </w:r>
-      <w:proofErr w:type="spellStart"/>
-      <w:r>
-        <w:t>description</w:t>
-      </w:r>
-      <w:proofErr w:type="spellEnd"/>
-      <w:r>
-        <w:t>&gt;</w:t>
-      </w:r>
-    </w:p>
-    <w:p>
-      <w:pPr>
-        <w:pStyle w:val="Prrafodelista"/>
-        <w:ind w:left="786"/>
-        <w:jc w:val="both"/>
-      </w:pPr>
-      <w:r>
-        <w:t xml:space="preserve">  &lt;</w:t>
-      </w:r>
-      <w:proofErr w:type="spellStart"/>
-      <w:proofErr w:type="gramStart"/>
-      <w:r>
-        <w:t>executable</w:t>
-      </w:r>
-      <w:proofErr w:type="spellEnd"/>
-      <w:r>
-        <w:t>&gt;</w:t>
-      </w:r>
-      <w:proofErr w:type="gramEnd"/>
-      <w:r>
-        <w:t>java&lt;/</w:t>
-      </w:r>
-      <w:proofErr w:type="spellStart"/>
-      <w:r>
-        <w:t>executable</w:t>
-      </w:r>
-      <w:proofErr w:type="spellEnd"/>
-      <w:r>
-        <w:t>&gt;</w:t>
-      </w:r>
-    </w:p>
-    <w:p>
-      <w:pPr>
-        <w:pStyle w:val="Prrafodelista"/>
-        <w:ind w:left="786"/>
-        <w:jc w:val="both"/>
-      </w:pPr>
-      <w:r>
-        <w:t xml:space="preserve">  &lt;</w:t>
-      </w:r>
-      <w:proofErr w:type="spellStart"/>
-      <w:proofErr w:type="gramStart"/>
-      <w:r>
-        <w:t>arguments</w:t>
-      </w:r>
-      <w:proofErr w:type="spellEnd"/>
-      <w:proofErr w:type="gramEnd"/>
-      <w:r>
-        <w:t>&gt;-</w:t>
-      </w:r>
-      <w:proofErr w:type="spellStart"/>
-      <w:r>
-        <w:t>jar</w:t>
-      </w:r>
-      <w:proofErr w:type="spellEnd"/>
-      <w:r>
-        <w:t xml:space="preserve"> panaderia-authorizer.jar&lt;/</w:t>
-      </w:r>
-      <w:proofErr w:type="spellStart"/>
-      <w:r>
-        <w:t>arguments</w:t>
-      </w:r>
-      <w:proofErr w:type="spellEnd"/>
-      <w:r>
-        <w:t>&gt;</w:t>
-      </w:r>
-    </w:p>
-    <w:p>
-      <w:pPr>
-        <w:pStyle w:val="Prrafodelista"/>
-        <w:ind w:left="786"/>
-        <w:jc w:val="both"/>
-      </w:pPr>
-      <w:r>
-        <w:lastRenderedPageBreak/>
-        <w:t>&lt;/</w:t>
-      </w:r>
-      <w:proofErr w:type="spellStart"/>
-      <w:proofErr w:type="gramStart"/>
-      <w:r>
-        <w:t>service</w:t>
-      </w:r>
-      <w:proofErr w:type="spellEnd"/>
-      <w:proofErr w:type="gramEnd"/>
-      <w:r>
-        <w:t>&gt;</w:t>
-      </w:r>
-    </w:p>
-    <w:p>
-      <w:pPr>
-        <w:pStyle w:val="Prrafodelista"/>
-        <w:ind w:left="786"/>
-        <w:jc w:val="both"/>
-      </w:pPr>
-    </w:p>
-    <w:p>
-      <w:pPr>
-        <w:pStyle w:val="Prrafodelista"/>
-        <w:numPr>
-          <w:ilvl w:val="0"/>
-          <w:numId w:val="5"/>
-        </w:numPr>
-        <w:jc w:val="both"/>
-      </w:pPr>
-      <w:r>
-        <w:t>Iniciar CMD en modo administrador y ubicarse en la carpeta de “</w:t>
-      </w:r>
-      <w:r>
-        <w:t>D:\</w:t>
-      </w:r>
-      <w:r>
-        <w:t>APP-POS</w:t>
-      </w:r>
-      <w:r>
-        <w:t>\</w:t>
-      </w:r>
-      <w:proofErr w:type="spellStart"/>
-      <w:r>
-        <w:t>panaderia</w:t>
-      </w:r>
-      <w:r>
-        <w:t>-</w:t>
-      </w:r>
-      <w:r>
-        <w:t>authorizer</w:t>
-      </w:r>
-      <w:proofErr w:type="spellEnd"/>
-      <w:r>
-        <w:t>” y ejecutar el siguiente comando:</w:t>
-      </w:r>
-    </w:p>
-    <w:p>
-      <w:pPr>
-        <w:pStyle w:val="Prrafodelista"/>
-        <w:ind w:left="786"/>
-        <w:jc w:val="both"/>
-      </w:pPr>
-      <w:r>
-        <w:t>D:\</w:t>
-      </w:r>
-      <w:r>
-        <w:t>APP-POS</w:t>
-      </w:r>
-      <w:r>
-        <w:t>\</w:t>
-      </w:r>
-      <w:r>
-        <w:t>panaderia</w:t>
-      </w:r>
-      <w:r>
-        <w:t>-</w:t>
-      </w:r>
-      <w:r>
-        <w:t>authorizer</w:t>
-      </w:r>
-      <w:r>
-        <w:t xml:space="preserve"> &gt;WinSW.NET4.exe </w:t>
-      </w:r>
-      <w:proofErr w:type="spellStart"/>
-      <w:r>
-        <w:t>install</w:t>
-      </w:r>
-      <w:proofErr w:type="spellEnd"/>
-    </w:p>
-    <w:p>
-      <w:pPr>
-        <w:pStyle w:val="Prrafodelista"/>
-        <w:ind w:left="786"/>
-        <w:jc w:val="both"/>
-      </w:pPr>
-    </w:p>
-    <w:p>
-      <w:pPr>
-        <w:pStyle w:val="Prrafodelista"/>
-        <w:numPr>
-          <w:ilvl w:val="0"/>
-          <w:numId w:val="5"/>
-        </w:numPr>
-        <w:jc w:val="both"/>
-      </w:pPr>
-      <w:r>
-        <w:t xml:space="preserve">Listo ya tendremos el </w:t>
-      </w:r>
-      <w:proofErr w:type="spellStart"/>
-      <w:r>
-        <w:t>backend</w:t>
-      </w:r>
-      <w:proofErr w:type="spellEnd"/>
-      <w:r>
-        <w:t xml:space="preserve"> como servicio</w:t>
-      </w:r>
-    </w:p>
-    <w:p>
-      <w:pPr>
-        <w:ind w:left="426"/>
-        <w:jc w:val="both"/>
-      </w:pPr>
-      <w:r>
-        <w:rPr>
-          <w:noProof/>
-          <w:lang w:eastAsia="es-PE"/>
-        </w:rPr>
-        <w:drawing>
-          <wp:inline distT="0" distB="0" distL="0" distR="0" wp14:anchorId="5870FCE6" wp14:editId="01A2D8AD">
-            <wp:extent cx="5612130" cy="1312545"/>
-            <wp:effectExtent l="19050" t="19050" r="26670" b="20955"/>
-            <wp:docPr id="17" name="Imagen 17"/>
+          <wp:inline distT="0" distB="0" distL="0" distR="0" wp14:anchorId="737BE00D" wp14:editId="651C6339">
+            <wp:extent cx="4752975" cy="895350"/>
+            <wp:effectExtent l="19050" t="19050" r="28575" b="19050"/>
+            <wp:docPr id="1" name="Imagen 1"/>
             <wp:cNvGraphicFramePr>
               <a:graphicFrameLocks xmlns:a="http://schemas.openxmlformats.org/drawingml/2006/main" noChangeAspect="1"/>
             </wp:cNvGraphicFramePr>
@@ -1040,7 +589,7 @@
                     <pic:cNvPicPr/>
                   </pic:nvPicPr>
                   <pic:blipFill>
-                    <a:blip r:embed="rId10"/>
+                    <a:blip r:embed="rId11"/>
                     <a:stretch>
                       <a:fillRect/>
                     </a:stretch>
@@ -1048,7 +597,7 @@
                   <pic:spPr>
                     <a:xfrm>
                       <a:off x="0" y="0"/>
-                      <a:ext cx="5612130" cy="1312545"/>
+                      <a:ext cx="4752975" cy="895350"/>
                     </a:xfrm>
                     <a:prstGeom prst="rect">
                       <a:avLst/>
@@ -1068,7 +617,8 @@
     </w:p>
     <w:p>
       <w:pPr>
-        <w:ind w:left="426"/>
+        <w:pStyle w:val="Prrafodelista"/>
+        <w:ind w:left="786"/>
         <w:jc w:val="both"/>
       </w:pPr>
     </w:p>
@@ -1077,47 +627,232 @@
         <w:pStyle w:val="Prrafodelista"/>
         <w:numPr>
           <w:ilvl w:val="0"/>
-          <w:numId w:val="1"/>
+          <w:numId w:val="5"/>
         </w:numPr>
-        <w:ind w:left="426" w:hanging="426"/>
-        <w:jc w:val="both"/>
-        <w:rPr>
-          <w:b/>
-        </w:rPr>
-      </w:pPr>
-      <w:r>
-        <w:rPr>
-          <w:b/>
-        </w:rPr>
-        <w:t xml:space="preserve">INSTALACIÓN DE </w:t>
-      </w:r>
-      <w:r>
-        <w:rPr>
-          <w:b/>
-        </w:rPr>
-        <w:t xml:space="preserve">LA APLICACIÓN: PANADERIA </w:t>
-      </w:r>
-      <w:r>
-        <w:rPr>
-          <w:b/>
-        </w:rPr>
-        <w:t>BACKEND</w:t>
-      </w:r>
-    </w:p>
-    <w:p>
-      <w:pPr>
-        <w:pStyle w:val="Prrafodelista"/>
-        <w:ind w:left="426"/>
-        <w:jc w:val="both"/>
-      </w:pPr>
-      <w:r>
-        <w:t>Instalaremos la aplicación como un servicio más de Windows</w:t>
-      </w:r>
-    </w:p>
-    <w:p>
-      <w:pPr>
-        <w:pStyle w:val="Prrafodelista"/>
-        <w:ind w:left="426"/>
+        <w:jc w:val="both"/>
+      </w:pPr>
+      <w:r>
+        <w:t>Modificar el archivo WinSW.NET4.xml con el siguiente contenido:</w:t>
+      </w:r>
+    </w:p>
+    <w:p>
+      <w:pPr>
+        <w:pStyle w:val="Prrafodelista"/>
+        <w:ind w:left="786"/>
+        <w:jc w:val="both"/>
+      </w:pPr>
+      <w:r>
+        <w:t>&lt;</w:t>
+      </w:r>
+      <w:proofErr w:type="spellStart"/>
+      <w:proofErr w:type="gramStart"/>
+      <w:r>
+        <w:t>service</w:t>
+      </w:r>
+      <w:proofErr w:type="spellEnd"/>
+      <w:proofErr w:type="gramEnd"/>
+      <w:r>
+        <w:t>&gt;</w:t>
+      </w:r>
+    </w:p>
+    <w:p>
+      <w:pPr>
+        <w:pStyle w:val="Prrafodelista"/>
+        <w:ind w:left="786"/>
+        <w:jc w:val="both"/>
+      </w:pPr>
+      <w:r>
+        <w:t xml:space="preserve">  &lt;</w:t>
+      </w:r>
+      <w:proofErr w:type="gramStart"/>
+      <w:r>
+        <w:t>id&gt;</w:t>
+      </w:r>
+      <w:proofErr w:type="spellStart"/>
+      <w:proofErr w:type="gramEnd"/>
+      <w:r>
+        <w:t>PanaderiaAuthorizer</w:t>
+      </w:r>
+      <w:proofErr w:type="spellEnd"/>
+      <w:r>
+        <w:t>&lt;/id&gt;</w:t>
+      </w:r>
+    </w:p>
+    <w:p>
+      <w:pPr>
+        <w:pStyle w:val="Prrafodelista"/>
+        <w:ind w:left="786"/>
+        <w:jc w:val="both"/>
+      </w:pPr>
+      <w:r>
+        <w:t xml:space="preserve">  &lt;</w:t>
+      </w:r>
+      <w:proofErr w:type="spellStart"/>
+      <w:proofErr w:type="gramStart"/>
+      <w:r>
+        <w:t>name</w:t>
+      </w:r>
+      <w:proofErr w:type="spellEnd"/>
+      <w:r>
+        <w:t>&gt;</w:t>
+      </w:r>
+      <w:proofErr w:type="spellStart"/>
+      <w:proofErr w:type="gramEnd"/>
+      <w:r>
+        <w:t>PanaderiaAuthorizer</w:t>
+      </w:r>
+      <w:proofErr w:type="spellEnd"/>
+      <w:r>
+        <w:t>&lt;/</w:t>
+      </w:r>
+      <w:proofErr w:type="spellStart"/>
+      <w:r>
+        <w:t>name</w:t>
+      </w:r>
+      <w:proofErr w:type="spellEnd"/>
+      <w:r>
+        <w:t>&gt;</w:t>
+      </w:r>
+    </w:p>
+    <w:p>
+      <w:pPr>
+        <w:pStyle w:val="Prrafodelista"/>
+        <w:ind w:left="786"/>
+        <w:jc w:val="both"/>
+      </w:pPr>
+      <w:r>
+        <w:lastRenderedPageBreak/>
+        <w:t xml:space="preserve">  &lt;</w:t>
+      </w:r>
+      <w:proofErr w:type="spellStart"/>
+      <w:proofErr w:type="gramStart"/>
+      <w:r>
+        <w:t>description</w:t>
+      </w:r>
+      <w:proofErr w:type="spellEnd"/>
+      <w:r>
+        <w:t>&gt;</w:t>
+      </w:r>
+      <w:proofErr w:type="gramEnd"/>
+      <w:r>
+        <w:t xml:space="preserve">Servicio de </w:t>
+      </w:r>
+      <w:proofErr w:type="spellStart"/>
+      <w:r>
+        <w:t>oauth</w:t>
+      </w:r>
+      <w:proofErr w:type="spellEnd"/>
+      <w:r>
+        <w:t xml:space="preserve"> de </w:t>
+      </w:r>
+      <w:proofErr w:type="spellStart"/>
+      <w:r>
+        <w:t>panaderia</w:t>
+      </w:r>
+      <w:proofErr w:type="spellEnd"/>
+      <w:r>
+        <w:t>&lt;/</w:t>
+      </w:r>
+      <w:proofErr w:type="spellStart"/>
+      <w:r>
+        <w:t>description</w:t>
+      </w:r>
+      <w:proofErr w:type="spellEnd"/>
+      <w:r>
+        <w:t>&gt;</w:t>
+      </w:r>
+    </w:p>
+    <w:p>
+      <w:pPr>
+        <w:pStyle w:val="Prrafodelista"/>
+        <w:ind w:left="786"/>
+        <w:jc w:val="both"/>
+      </w:pPr>
+      <w:r>
+        <w:t xml:space="preserve">  &lt;</w:t>
+      </w:r>
+      <w:proofErr w:type="spellStart"/>
+      <w:proofErr w:type="gramStart"/>
+      <w:r>
+        <w:t>executable</w:t>
+      </w:r>
+      <w:proofErr w:type="spellEnd"/>
+      <w:r>
+        <w:t>&gt;</w:t>
+      </w:r>
+      <w:proofErr w:type="gramEnd"/>
+      <w:r>
+        <w:t>java&lt;/</w:t>
+      </w:r>
+      <w:proofErr w:type="spellStart"/>
+      <w:r>
+        <w:t>executable</w:t>
+      </w:r>
+      <w:proofErr w:type="spellEnd"/>
+      <w:r>
+        <w:t>&gt;</w:t>
+      </w:r>
+    </w:p>
+    <w:p>
+      <w:pPr>
+        <w:pStyle w:val="Prrafodelista"/>
+        <w:ind w:left="786"/>
+        <w:jc w:val="both"/>
+      </w:pPr>
+      <w:r>
+        <w:t xml:space="preserve">  &lt;</w:t>
+      </w:r>
+      <w:proofErr w:type="spellStart"/>
+      <w:proofErr w:type="gramStart"/>
+      <w:r>
+        <w:t>arguments</w:t>
+      </w:r>
+      <w:proofErr w:type="spellEnd"/>
+      <w:proofErr w:type="gramEnd"/>
+      <w:r>
+        <w:t>&gt;-</w:t>
+      </w:r>
+      <w:proofErr w:type="spellStart"/>
+      <w:r>
+        <w:t>jar</w:t>
+      </w:r>
+      <w:proofErr w:type="spellEnd"/>
+      <w:r>
+        <w:t xml:space="preserve"> panaderia-authorizer.jar&lt;/</w:t>
+      </w:r>
+      <w:proofErr w:type="spellStart"/>
+      <w:r>
+        <w:t>arguments</w:t>
+      </w:r>
+      <w:proofErr w:type="spellEnd"/>
+      <w:r>
+        <w:t>&gt;</w:t>
+      </w:r>
+    </w:p>
+    <w:p>
+      <w:pPr>
+        <w:pStyle w:val="Prrafodelista"/>
+        <w:ind w:left="786"/>
+        <w:jc w:val="both"/>
+      </w:pPr>
+      <w:r>
+        <w:t>&lt;/</w:t>
+      </w:r>
+      <w:proofErr w:type="spellStart"/>
+      <w:proofErr w:type="gramStart"/>
+      <w:r>
+        <w:t>service</w:t>
+      </w:r>
+      <w:proofErr w:type="spellEnd"/>
+      <w:proofErr w:type="gramEnd"/>
+      <w:r>
+        <w:t>&gt;</w:t>
+      </w:r>
+    </w:p>
+    <w:p>
+      <w:pPr>
+        <w:pStyle w:val="Prrafodelista"/>
+        <w:ind w:left="786"/>
         <w:jc w:val="both"/>
       </w:pPr>
     </w:p>
@@ -1126,38 +861,13 @@
         <w:pStyle w:val="Prrafodelista"/>
         <w:numPr>
           <w:ilvl w:val="0"/>
-          <w:numId w:val="9"/>
+          <w:numId w:val="5"/>
         </w:numPr>
         <w:jc w:val="both"/>
       </w:pPr>
       <w:r>
-        <w:t>Descargar los archivos</w:t>
-      </w:r>
-      <w:r>
-        <w:t xml:space="preserve"> </w:t>
-      </w:r>
-      <w:r>
-        <w:t>WinSW.NET4.exe</w:t>
-      </w:r>
-      <w:r>
-        <w:t xml:space="preserve"> y </w:t>
-      </w:r>
-      <w:r>
-        <w:t>WinSW.NET4.xml</w:t>
-      </w:r>
-      <w:r>
-        <w:t xml:space="preserve"> y ubicarlo en la carpeta</w:t>
-      </w:r>
-      <w:r>
-        <w:t xml:space="preserve"> </w:t>
-      </w:r>
-    </w:p>
-    <w:p>
-      <w:pPr>
-        <w:pStyle w:val="Prrafodelista"/>
-        <w:ind w:left="786"/>
-        <w:jc w:val="both"/>
-      </w:pPr>
+        <w:t>Iniciar CMD en modo administrador y ubicarse en la carpeta de “</w:t>
+      </w:r>
       <w:r>
         <w:t>D:\</w:t>
       </w:r>
@@ -1167,57 +877,85 @@
       <w:r>
         <w:t>\</w:t>
       </w:r>
+      <w:proofErr w:type="spellStart"/>
       <w:r>
         <w:t>panaderia</w:t>
       </w:r>
       <w:r>
-        <w:t>-backend</w:t>
-      </w:r>
-    </w:p>
-    <w:p>
-      <w:pPr>
-        <w:pStyle w:val="Prrafodelista"/>
-        <w:ind w:left="786"/>
-        <w:jc w:val="both"/>
-      </w:pPr>
-      <w:hyperlink r:id="rId11" w:anchor="daRBcNXZM47ByUfJI-vRrqGz0FpoQXOu_LXiU_LzvPY" w:history="1">
-        <w:r>
-          <w:rPr>
-            <w:rStyle w:val="Hipervnculo"/>
-          </w:rPr>
-          <w:t>https://mega.nz/file/uZk0hI7D#daRBcNXZM47ByUfJI-vRrqGz0FpoQXOu_LXiU_LzvPY</w:t>
-        </w:r>
-      </w:hyperlink>
-      <w:r>
-        <w:t xml:space="preserve"> </w:t>
-      </w:r>
-    </w:p>
-    <w:p>
-      <w:pPr>
-        <w:pStyle w:val="Prrafodelista"/>
-        <w:ind w:left="786"/>
-        <w:jc w:val="both"/>
-      </w:pPr>
-      <w:hyperlink r:id="rId12" w:anchor="9zGHeLK3Ungx84OJYAdJTOC81Dc20h1ahVpKqNfCLpI" w:history="1">
-        <w:r>
-          <w:rPr>
-            <w:rStyle w:val="Hipervnculo"/>
-          </w:rPr>
-          <w:t>https://mega.nz/file/yd8UWSgT#9zGHeLK3Ungx84OJYAdJTOC81Dc20h1ahVpKqNfCLpI</w:t>
-        </w:r>
-      </w:hyperlink>
-    </w:p>
-    <w:p>
-      <w:pPr>
-        <w:pStyle w:val="Prrafodelista"/>
-        <w:ind w:left="786"/>
-        <w:jc w:val="both"/>
-      </w:pPr>
-    </w:p>
-    <w:p>
-      <w:pPr>
-        <w:pStyle w:val="Prrafodelista"/>
-        <w:ind w:left="786"/>
+        <w:t>-</w:t>
+      </w:r>
+      <w:r>
+        <w:t>authorizer</w:t>
+      </w:r>
+      <w:proofErr w:type="spellEnd"/>
+      <w:r>
+        <w:t>” y ejecutar el siguiente comando:</w:t>
+      </w:r>
+    </w:p>
+    <w:p>
+      <w:pPr>
+        <w:pStyle w:val="Prrafodelista"/>
+        <w:ind w:left="786"/>
+        <w:jc w:val="both"/>
+      </w:pPr>
+      <w:r>
+        <w:t>D:\</w:t>
+      </w:r>
+      <w:r>
+        <w:t>APP-POS</w:t>
+      </w:r>
+      <w:r>
+        <w:t>\</w:t>
+      </w:r>
+      <w:r>
+        <w:t>panaderia</w:t>
+      </w:r>
+      <w:r>
+        <w:t>-</w:t>
+      </w:r>
+      <w:r>
+        <w:t>authorizer</w:t>
+      </w:r>
+      <w:r>
+        <w:t xml:space="preserve"> &gt;WinSW.NET4.exe </w:t>
+      </w:r>
+      <w:proofErr w:type="spellStart"/>
+      <w:r>
+        <w:t>install</w:t>
+      </w:r>
+      <w:proofErr w:type="spellEnd"/>
+    </w:p>
+    <w:p>
+      <w:pPr>
+        <w:pStyle w:val="Prrafodelista"/>
+        <w:ind w:left="786"/>
+        <w:jc w:val="both"/>
+      </w:pPr>
+    </w:p>
+    <w:p>
+      <w:pPr>
+        <w:pStyle w:val="Prrafodelista"/>
+        <w:numPr>
+          <w:ilvl w:val="0"/>
+          <w:numId w:val="5"/>
+        </w:numPr>
+        <w:jc w:val="both"/>
+      </w:pPr>
+      <w:r>
+        <w:t xml:space="preserve">Listo ya tendremos el </w:t>
+      </w:r>
+      <w:proofErr w:type="spellStart"/>
+      <w:r>
+        <w:t>backend</w:t>
+      </w:r>
+      <w:proofErr w:type="spellEnd"/>
+      <w:r>
+        <w:t xml:space="preserve"> como servicio</w:t>
+      </w:r>
+    </w:p>
+    <w:p>
+      <w:pPr>
+        <w:ind w:left="426"/>
         <w:jc w:val="both"/>
       </w:pPr>
       <w:r>
@@ -1226,414 +964,10 @@
           <w:lang w:eastAsia="es-PE"/>
         </w:rPr>
         <w:drawing>
-          <wp:inline distT="0" distB="0" distL="0" distR="0" wp14:anchorId="27B52221" wp14:editId="6AEB109F">
-            <wp:extent cx="3923414" cy="528615"/>
-            <wp:effectExtent l="19050" t="19050" r="20320" b="24130"/>
-            <wp:docPr id="6" name="Imagen 6"/>
-            <wp:cNvGraphicFramePr>
-              <a:graphicFrameLocks xmlns:a="http://schemas.openxmlformats.org/drawingml/2006/main" noChangeAspect="1"/>
-            </wp:cNvGraphicFramePr>
-            <a:graphic xmlns:a="http://schemas.openxmlformats.org/drawingml/2006/main">
-              <a:graphicData uri="http://schemas.openxmlformats.org/drawingml/2006/picture">
-                <pic:pic xmlns:pic="http://schemas.openxmlformats.org/drawingml/2006/picture">
-                  <pic:nvPicPr>
-                    <pic:cNvPr id="0" name=""/>
-                    <pic:cNvPicPr/>
-                  </pic:nvPicPr>
-                  <pic:blipFill rotWithShape="1">
-                    <a:blip r:embed="rId9"/>
-                    <a:srcRect t="69257"/>
-                    <a:stretch/>
-                  </pic:blipFill>
-                  <pic:spPr bwMode="auto">
-                    <a:xfrm>
-                      <a:off x="0" y="0"/>
-                      <a:ext cx="3933825" cy="530018"/>
-                    </a:xfrm>
-                    <a:prstGeom prst="rect">
-                      <a:avLst/>
-                    </a:prstGeom>
-                    <a:ln w="9525" cap="flat" cmpd="sng" algn="ctr">
-                      <a:solidFill>
-                        <a:srgbClr val="4F81BD"/>
-                      </a:solidFill>
-                      <a:prstDash val="solid"/>
-                      <a:round/>
-                      <a:headEnd type="none" w="med" len="med"/>
-                      <a:tailEnd type="none" w="med" len="med"/>
-                    </a:ln>
-                    <a:extLst>
-                      <a:ext uri="{53640926-AAD7-44D8-BBD7-CCE9431645EC}">
-                        <a14:shadowObscured xmlns:a14="http://schemas.microsoft.com/office/drawing/2010/main"/>
-                      </a:ext>
-                    </a:extLst>
-                  </pic:spPr>
-                </pic:pic>
-              </a:graphicData>
-            </a:graphic>
-          </wp:inline>
-        </w:drawing>
-      </w:r>
-    </w:p>
-    <w:p>
-      <w:pPr>
-        <w:pStyle w:val="Prrafodelista"/>
-        <w:ind w:left="786"/>
-        <w:jc w:val="both"/>
-      </w:pPr>
-    </w:p>
-    <w:p>
-      <w:pPr>
-        <w:pStyle w:val="Prrafodelista"/>
-        <w:numPr>
-          <w:ilvl w:val="0"/>
-          <w:numId w:val="9"/>
-        </w:numPr>
-        <w:jc w:val="both"/>
-      </w:pPr>
-      <w:r>
-        <w:t>Modificar el archivo WinSW.NET4.xml con el siguiente contenido:</w:t>
-      </w:r>
-    </w:p>
-    <w:p>
-      <w:pPr>
-        <w:pStyle w:val="Prrafodelista"/>
-        <w:ind w:left="786"/>
-        <w:jc w:val="both"/>
-      </w:pPr>
-      <w:r>
-        <w:t>&lt;</w:t>
-      </w:r>
-      <w:proofErr w:type="spellStart"/>
-      <w:proofErr w:type="gramStart"/>
-      <w:r>
-        <w:t>service</w:t>
-      </w:r>
-      <w:proofErr w:type="spellEnd"/>
-      <w:proofErr w:type="gramEnd"/>
-      <w:r>
-        <w:t>&gt;</w:t>
-      </w:r>
-    </w:p>
-    <w:p>
-      <w:pPr>
-        <w:pStyle w:val="Prrafodelista"/>
-        <w:ind w:left="786"/>
-        <w:jc w:val="both"/>
-      </w:pPr>
-      <w:r>
-        <w:t xml:space="preserve">  &lt;</w:t>
-      </w:r>
-      <w:proofErr w:type="gramStart"/>
-      <w:r>
-        <w:t>id&gt;</w:t>
-      </w:r>
-      <w:proofErr w:type="spellStart"/>
-      <w:proofErr w:type="gramEnd"/>
-      <w:r>
-        <w:t>PanaderiaBackend</w:t>
-      </w:r>
-      <w:proofErr w:type="spellEnd"/>
-      <w:r>
-        <w:t>&lt;/id&gt;</w:t>
-      </w:r>
-    </w:p>
-    <w:p>
-      <w:pPr>
-        <w:pStyle w:val="Prrafodelista"/>
-        <w:ind w:left="786"/>
-        <w:jc w:val="both"/>
-      </w:pPr>
-      <w:r>
-        <w:t xml:space="preserve">  &lt;</w:t>
-      </w:r>
-      <w:proofErr w:type="spellStart"/>
-      <w:proofErr w:type="gramStart"/>
-      <w:r>
-        <w:t>name</w:t>
-      </w:r>
-      <w:proofErr w:type="spellEnd"/>
-      <w:r>
-        <w:t>&gt;</w:t>
-      </w:r>
-      <w:proofErr w:type="spellStart"/>
-      <w:proofErr w:type="gramEnd"/>
-      <w:r>
-        <w:t>PanaderiaBackend</w:t>
-      </w:r>
-      <w:proofErr w:type="spellEnd"/>
-      <w:r>
-        <w:t>&lt;/</w:t>
-      </w:r>
-      <w:proofErr w:type="spellStart"/>
-      <w:r>
-        <w:t>name</w:t>
-      </w:r>
-      <w:proofErr w:type="spellEnd"/>
-      <w:r>
-        <w:t>&gt;</w:t>
-      </w:r>
-    </w:p>
-    <w:p>
-      <w:pPr>
-        <w:pStyle w:val="Prrafodelista"/>
-        <w:ind w:left="786"/>
-        <w:jc w:val="both"/>
-      </w:pPr>
-      <w:r>
-        <w:t xml:space="preserve">  &lt;</w:t>
-      </w:r>
-      <w:proofErr w:type="spellStart"/>
-      <w:proofErr w:type="gramStart"/>
-      <w:r>
-        <w:t>description</w:t>
-      </w:r>
-      <w:proofErr w:type="spellEnd"/>
-      <w:r>
-        <w:t>&gt;</w:t>
-      </w:r>
-      <w:proofErr w:type="gramEnd"/>
-      <w:r>
-        <w:t xml:space="preserve">Servicio de </w:t>
-      </w:r>
-      <w:proofErr w:type="spellStart"/>
-      <w:r>
-        <w:t>backend</w:t>
-      </w:r>
-      <w:proofErr w:type="spellEnd"/>
-      <w:r>
-        <w:t xml:space="preserve"> de </w:t>
-      </w:r>
-      <w:proofErr w:type="spellStart"/>
-      <w:r>
-        <w:t>panaderia</w:t>
-      </w:r>
-      <w:proofErr w:type="spellEnd"/>
-      <w:r>
-        <w:t>&lt;/</w:t>
-      </w:r>
-      <w:proofErr w:type="spellStart"/>
-      <w:r>
-        <w:t>description</w:t>
-      </w:r>
-      <w:proofErr w:type="spellEnd"/>
-      <w:r>
-        <w:t>&gt;</w:t>
-      </w:r>
-    </w:p>
-    <w:p>
-      <w:pPr>
-        <w:pStyle w:val="Prrafodelista"/>
-        <w:ind w:left="786"/>
-        <w:jc w:val="both"/>
-      </w:pPr>
-      <w:r>
-        <w:t xml:space="preserve">  &lt;</w:t>
-      </w:r>
-      <w:proofErr w:type="spellStart"/>
-      <w:proofErr w:type="gramStart"/>
-      <w:r>
-        <w:t>executable</w:t>
-      </w:r>
-      <w:proofErr w:type="spellEnd"/>
-      <w:r>
-        <w:t>&gt;</w:t>
-      </w:r>
-      <w:proofErr w:type="gramEnd"/>
-      <w:r>
-        <w:t>java&lt;/</w:t>
-      </w:r>
-      <w:proofErr w:type="spellStart"/>
-      <w:r>
-        <w:t>executable</w:t>
-      </w:r>
-      <w:proofErr w:type="spellEnd"/>
-      <w:r>
-        <w:t>&gt;</w:t>
-      </w:r>
-    </w:p>
-    <w:p>
-      <w:pPr>
-        <w:pStyle w:val="Prrafodelista"/>
-        <w:ind w:left="786"/>
-        <w:jc w:val="both"/>
-      </w:pPr>
-      <w:r>
-        <w:t xml:space="preserve">  &lt;</w:t>
-      </w:r>
-      <w:proofErr w:type="spellStart"/>
-      <w:proofErr w:type="gramStart"/>
-      <w:r>
-        <w:t>arguments</w:t>
-      </w:r>
-      <w:proofErr w:type="spellEnd"/>
-      <w:proofErr w:type="gramEnd"/>
-      <w:r>
-        <w:t>&gt;-</w:t>
-      </w:r>
-      <w:proofErr w:type="spellStart"/>
-      <w:r>
-        <w:t>jar</w:t>
-      </w:r>
-      <w:proofErr w:type="spellEnd"/>
-      <w:r>
-        <w:t xml:space="preserve"> panaderia-backend.jar&lt;/</w:t>
-      </w:r>
-      <w:proofErr w:type="spellStart"/>
-      <w:r>
-        <w:t>arguments</w:t>
-      </w:r>
-      <w:proofErr w:type="spellEnd"/>
-      <w:r>
-        <w:t>&gt;</w:t>
-      </w:r>
-    </w:p>
-    <w:p>
-      <w:pPr>
-        <w:pStyle w:val="Prrafodelista"/>
-        <w:ind w:left="786"/>
-        <w:jc w:val="both"/>
-      </w:pPr>
-      <w:r>
-        <w:t>&lt;/</w:t>
-      </w:r>
-      <w:proofErr w:type="spellStart"/>
-      <w:proofErr w:type="gramStart"/>
-      <w:r>
-        <w:t>service</w:t>
-      </w:r>
-      <w:proofErr w:type="spellEnd"/>
-      <w:proofErr w:type="gramEnd"/>
-      <w:r>
-        <w:t>&gt;</w:t>
-      </w:r>
-    </w:p>
-    <w:p>
-      <w:pPr>
-        <w:pStyle w:val="Prrafodelista"/>
-        <w:ind w:left="786"/>
-        <w:jc w:val="both"/>
-      </w:pPr>
-    </w:p>
-    <w:p>
-      <w:pPr>
-        <w:pStyle w:val="Prrafodelista"/>
-        <w:numPr>
-          <w:ilvl w:val="0"/>
-          <w:numId w:val="9"/>
-        </w:numPr>
-        <w:jc w:val="both"/>
-      </w:pPr>
-      <w:r>
-        <w:t xml:space="preserve">Iniciar CMD en modo administrador y ubicarse en la carpeta de </w:t>
-      </w:r>
-      <w:r>
-        <w:t>“</w:t>
-      </w:r>
-      <w:r>
-        <w:t>D:\</w:t>
-      </w:r>
-      <w:r>
-        <w:t>APP-POS</w:t>
-      </w:r>
-      <w:r>
-        <w:t>\</w:t>
-      </w:r>
-      <w:r>
-        <w:t xml:space="preserve"> </w:t>
-      </w:r>
-      <w:proofErr w:type="spellStart"/>
-      <w:r>
-        <w:t>panaderia</w:t>
-      </w:r>
-      <w:r>
-        <w:t>-backend</w:t>
-      </w:r>
-      <w:proofErr w:type="spellEnd"/>
-      <w:r>
-        <w:t xml:space="preserve">” </w:t>
-      </w:r>
-      <w:r>
-        <w:t>y ejecutar el siguiente comando:</w:t>
-      </w:r>
-    </w:p>
-    <w:p>
-      <w:pPr>
-        <w:pStyle w:val="Prrafodelista"/>
-        <w:ind w:left="786"/>
-        <w:jc w:val="both"/>
-      </w:pPr>
-      <w:r>
-        <w:t>D:\</w:t>
-      </w:r>
-      <w:r>
-        <w:t>APP-POS</w:t>
-      </w:r>
-      <w:r>
-        <w:t>\</w:t>
-      </w:r>
-      <w:r>
-        <w:t>panaderia</w:t>
-      </w:r>
-      <w:r>
-        <w:t>-backend</w:t>
-      </w:r>
-      <w:r>
-        <w:t xml:space="preserve"> </w:t>
-      </w:r>
-      <w:r>
-        <w:t xml:space="preserve">&gt;WinSW.NET4.exe </w:t>
-      </w:r>
-      <w:proofErr w:type="spellStart"/>
-      <w:r>
-        <w:t>install</w:t>
-      </w:r>
-      <w:proofErr w:type="spellEnd"/>
-    </w:p>
-    <w:p>
-      <w:pPr>
-        <w:pStyle w:val="Prrafodelista"/>
-        <w:ind w:left="786"/>
-        <w:jc w:val="both"/>
-      </w:pPr>
-    </w:p>
-    <w:p>
-      <w:pPr>
-        <w:pStyle w:val="Prrafodelista"/>
-        <w:numPr>
-          <w:ilvl w:val="0"/>
-          <w:numId w:val="9"/>
-        </w:numPr>
-        <w:jc w:val="both"/>
-      </w:pPr>
-      <w:r>
-        <w:t xml:space="preserve">Listo ya tendremos el </w:t>
-      </w:r>
-      <w:proofErr w:type="spellStart"/>
-      <w:r>
-        <w:t>backend</w:t>
-      </w:r>
-      <w:proofErr w:type="spellEnd"/>
-      <w:r>
-        <w:t xml:space="preserve"> como servicio</w:t>
-      </w:r>
-    </w:p>
-    <w:p>
-      <w:pPr>
-        <w:ind w:left="426"/>
-        <w:jc w:val="both"/>
-      </w:pPr>
-      <w:r>
-        <w:rPr>
-          <w:noProof/>
-          <w:lang w:eastAsia="es-PE"/>
-        </w:rPr>
-        <w:lastRenderedPageBreak/>
-        <w:drawing>
-          <wp:inline distT="0" distB="0" distL="0" distR="0" wp14:anchorId="56E98C49" wp14:editId="58B7B558">
-            <wp:extent cx="5612130" cy="1312545"/>
-            <wp:effectExtent l="19050" t="19050" r="26670" b="20955"/>
-            <wp:docPr id="7" name="Imagen 7"/>
+          <wp:inline distT="0" distB="0" distL="0" distR="0" wp14:anchorId="506968C2" wp14:editId="3FC68857">
+            <wp:extent cx="5756971" cy="1190847"/>
+            <wp:effectExtent l="19050" t="19050" r="15240" b="28575"/>
+            <wp:docPr id="3" name="Imagen 3"/>
             <wp:cNvGraphicFramePr>
               <a:graphicFrameLocks xmlns:a="http://schemas.openxmlformats.org/drawingml/2006/main" noChangeAspect="1"/>
             </wp:cNvGraphicFramePr>
@@ -1645,7 +979,7 @@
                     <pic:cNvPicPr/>
                   </pic:nvPicPr>
                   <pic:blipFill>
-                    <a:blip r:embed="rId10"/>
+                    <a:blip r:embed="rId12"/>
                     <a:stretch>
                       <a:fillRect/>
                     </a:stretch>
@@ -1653,7 +987,7 @@
                   <pic:spPr>
                     <a:xfrm>
                       <a:off x="0" y="0"/>
-                      <a:ext cx="5612130" cy="1312545"/>
+                      <a:ext cx="5825114" cy="1204943"/>
                     </a:xfrm>
                     <a:prstGeom prst="rect">
                       <a:avLst/>
@@ -1674,16 +1008,6 @@
     <w:p>
       <w:pPr>
         <w:pStyle w:val="Prrafodelista"/>
-        <w:ind w:left="426"/>
-        <w:jc w:val="both"/>
-        <w:rPr>
-          <w:b/>
-        </w:rPr>
-      </w:pPr>
-    </w:p>
-    <w:p>
-      <w:pPr>
-        <w:pStyle w:val="Prrafodelista"/>
         <w:numPr>
           <w:ilvl w:val="0"/>
           <w:numId w:val="1"/>
@@ -1698,7 +1022,19 @@
         <w:rPr>
           <w:b/>
         </w:rPr>
-        <w:t>INSTALACION DE LA APLICACIÓN: PANADERIA FRONTEND</w:t>
+        <w:t xml:space="preserve">INSTALACIÓN DE </w:t>
+      </w:r>
+      <w:r>
+        <w:rPr>
+          <w:b/>
+        </w:rPr>
+        <w:t xml:space="preserve">LA APLICACIÓN: PANADERIA </w:t>
+      </w:r>
+      <w:r>
+        <w:rPr>
+          <w:b/>
+        </w:rPr>
+        <w:t>BACKEND</w:t>
       </w:r>
     </w:p>
     <w:p>
@@ -1723,12 +1059,15 @@
         <w:pStyle w:val="Prrafodelista"/>
         <w:numPr>
           <w:ilvl w:val="0"/>
-          <w:numId w:val="10"/>
+          <w:numId w:val="9"/>
         </w:numPr>
         <w:jc w:val="both"/>
       </w:pPr>
       <w:r>
-        <w:t xml:space="preserve">Descargar los archivos </w:t>
+        <w:t>Descargar los archivos</w:t>
+      </w:r>
+      <w:r>
+        <w:t xml:space="preserve"> </w:t>
       </w:r>
       <w:r>
         <w:t>WinSW.NET4.exe</w:t>
@@ -1765,10 +1104,10 @@
         <w:t>panaderia</w:t>
       </w:r>
       <w:r>
-        <w:t>-</w:t>
-      </w:r>
-      <w:r>
-        <w:t>frontend</w:t>
+        <w:t>-backend</w:t>
+      </w:r>
+      <w:r>
+        <w:t>\</w:t>
       </w:r>
     </w:p>
     <w:p>
@@ -1823,420 +1162,10 @@
           <w:lang w:eastAsia="es-PE"/>
         </w:rPr>
         <w:drawing>
-          <wp:inline distT="0" distB="0" distL="0" distR="0" wp14:anchorId="2FC9C5B9" wp14:editId="6AB3265E">
-            <wp:extent cx="3923414" cy="528615"/>
-            <wp:effectExtent l="19050" t="19050" r="20320" b="24130"/>
-            <wp:docPr id="18" name="Imagen 18"/>
-            <wp:cNvGraphicFramePr>
-              <a:graphicFrameLocks xmlns:a="http://schemas.openxmlformats.org/drawingml/2006/main" noChangeAspect="1"/>
-            </wp:cNvGraphicFramePr>
-            <a:graphic xmlns:a="http://schemas.openxmlformats.org/drawingml/2006/main">
-              <a:graphicData uri="http://schemas.openxmlformats.org/drawingml/2006/picture">
-                <pic:pic xmlns:pic="http://schemas.openxmlformats.org/drawingml/2006/picture">
-                  <pic:nvPicPr>
-                    <pic:cNvPr id="0" name=""/>
-                    <pic:cNvPicPr/>
-                  </pic:nvPicPr>
-                  <pic:blipFill rotWithShape="1">
-                    <a:blip r:embed="rId9"/>
-                    <a:srcRect t="69257"/>
-                    <a:stretch/>
-                  </pic:blipFill>
-                  <pic:spPr bwMode="auto">
-                    <a:xfrm>
-                      <a:off x="0" y="0"/>
-                      <a:ext cx="3933825" cy="530018"/>
-                    </a:xfrm>
-                    <a:prstGeom prst="rect">
-                      <a:avLst/>
-                    </a:prstGeom>
-                    <a:ln w="9525" cap="flat" cmpd="sng" algn="ctr">
-                      <a:solidFill>
-                        <a:srgbClr val="4F81BD"/>
-                      </a:solidFill>
-                      <a:prstDash val="solid"/>
-                      <a:round/>
-                      <a:headEnd type="none" w="med" len="med"/>
-                      <a:tailEnd type="none" w="med" len="med"/>
-                    </a:ln>
-                    <a:extLst>
-                      <a:ext uri="{53640926-AAD7-44D8-BBD7-CCE9431645EC}">
-                        <a14:shadowObscured xmlns:a14="http://schemas.microsoft.com/office/drawing/2010/main"/>
-                      </a:ext>
-                    </a:extLst>
-                  </pic:spPr>
-                </pic:pic>
-              </a:graphicData>
-            </a:graphic>
-          </wp:inline>
-        </w:drawing>
-      </w:r>
-    </w:p>
-    <w:p>
-      <w:pPr>
-        <w:pStyle w:val="Prrafodelista"/>
-        <w:ind w:left="786"/>
-        <w:jc w:val="both"/>
-      </w:pPr>
-    </w:p>
-    <w:p>
-      <w:pPr>
-        <w:pStyle w:val="Prrafodelista"/>
-        <w:numPr>
-          <w:ilvl w:val="0"/>
-          <w:numId w:val="10"/>
-        </w:numPr>
-        <w:jc w:val="both"/>
-      </w:pPr>
-      <w:r>
-        <w:t>Modificar el archivo WinSW.NET4.xml con el siguiente contenido:</w:t>
-      </w:r>
-    </w:p>
-    <w:p>
-      <w:pPr>
-        <w:pStyle w:val="Prrafodelista"/>
-        <w:ind w:left="786"/>
-        <w:jc w:val="both"/>
-      </w:pPr>
-      <w:r>
-        <w:t>&lt;</w:t>
-      </w:r>
-      <w:proofErr w:type="spellStart"/>
-      <w:proofErr w:type="gramStart"/>
-      <w:r>
-        <w:t>service</w:t>
-      </w:r>
-      <w:proofErr w:type="spellEnd"/>
-      <w:proofErr w:type="gramEnd"/>
-      <w:r>
-        <w:t>&gt;</w:t>
-      </w:r>
-    </w:p>
-    <w:p>
-      <w:pPr>
-        <w:pStyle w:val="Prrafodelista"/>
-        <w:ind w:left="786"/>
-        <w:jc w:val="both"/>
-      </w:pPr>
-      <w:r>
-        <w:t xml:space="preserve">  &lt;</w:t>
-      </w:r>
-      <w:proofErr w:type="gramStart"/>
-      <w:r>
-        <w:t>id&gt;</w:t>
-      </w:r>
-      <w:proofErr w:type="spellStart"/>
-      <w:proofErr w:type="gramEnd"/>
-      <w:r>
-        <w:t>PanaderiaFrontend</w:t>
-      </w:r>
-      <w:proofErr w:type="spellEnd"/>
-      <w:r>
-        <w:t>&lt;/id&gt;</w:t>
-      </w:r>
-    </w:p>
-    <w:p>
-      <w:pPr>
-        <w:pStyle w:val="Prrafodelista"/>
-        <w:ind w:left="786"/>
-        <w:jc w:val="both"/>
-      </w:pPr>
-      <w:r>
-        <w:t xml:space="preserve">  &lt;</w:t>
-      </w:r>
-      <w:proofErr w:type="spellStart"/>
-      <w:proofErr w:type="gramStart"/>
-      <w:r>
-        <w:t>name</w:t>
-      </w:r>
-      <w:proofErr w:type="spellEnd"/>
-      <w:r>
-        <w:t>&gt;</w:t>
-      </w:r>
-      <w:proofErr w:type="spellStart"/>
-      <w:proofErr w:type="gramEnd"/>
-      <w:r>
-        <w:t>PanaderiaFrontend</w:t>
-      </w:r>
-      <w:proofErr w:type="spellEnd"/>
-      <w:r>
-        <w:t>&lt;/</w:t>
-      </w:r>
-      <w:proofErr w:type="spellStart"/>
-      <w:r>
-        <w:t>name</w:t>
-      </w:r>
-      <w:proofErr w:type="spellEnd"/>
-      <w:r>
-        <w:t>&gt;</w:t>
-      </w:r>
-    </w:p>
-    <w:p>
-      <w:pPr>
-        <w:pStyle w:val="Prrafodelista"/>
-        <w:ind w:left="786"/>
-        <w:jc w:val="both"/>
-      </w:pPr>
-      <w:r>
-        <w:t xml:space="preserve">  &lt;</w:t>
-      </w:r>
-      <w:proofErr w:type="spellStart"/>
-      <w:proofErr w:type="gramStart"/>
-      <w:r>
-        <w:t>description</w:t>
-      </w:r>
-      <w:proofErr w:type="spellEnd"/>
-      <w:r>
-        <w:t>&gt;</w:t>
-      </w:r>
-      <w:proofErr w:type="gramEnd"/>
-      <w:r>
-        <w:t xml:space="preserve">Servicio de </w:t>
-      </w:r>
-      <w:proofErr w:type="spellStart"/>
-      <w:r>
-        <w:t>frontend</w:t>
-      </w:r>
-      <w:proofErr w:type="spellEnd"/>
-      <w:r>
-        <w:t xml:space="preserve"> de </w:t>
-      </w:r>
-      <w:proofErr w:type="spellStart"/>
-      <w:r>
-        <w:t>panaderia</w:t>
-      </w:r>
-      <w:proofErr w:type="spellEnd"/>
-      <w:r>
-        <w:t>&lt;/</w:t>
-      </w:r>
-      <w:proofErr w:type="spellStart"/>
-      <w:r>
-        <w:t>description</w:t>
-      </w:r>
-      <w:proofErr w:type="spellEnd"/>
-      <w:r>
-        <w:t>&gt;</w:t>
-      </w:r>
-    </w:p>
-    <w:p>
-      <w:pPr>
-        <w:pStyle w:val="Prrafodelista"/>
-        <w:ind w:left="786"/>
-        <w:jc w:val="both"/>
-      </w:pPr>
-      <w:r>
-        <w:t xml:space="preserve">  &lt;</w:t>
-      </w:r>
-      <w:proofErr w:type="spellStart"/>
-      <w:proofErr w:type="gramStart"/>
-      <w:r>
-        <w:t>executable</w:t>
-      </w:r>
-      <w:proofErr w:type="spellEnd"/>
-      <w:r>
-        <w:t>&gt;</w:t>
-      </w:r>
-      <w:proofErr w:type="gramEnd"/>
-      <w:r>
-        <w:t>java&lt;/</w:t>
-      </w:r>
-      <w:proofErr w:type="spellStart"/>
-      <w:r>
-        <w:t>executable</w:t>
-      </w:r>
-      <w:proofErr w:type="spellEnd"/>
-      <w:r>
-        <w:t>&gt;</w:t>
-      </w:r>
-    </w:p>
-    <w:p>
-      <w:pPr>
-        <w:pStyle w:val="Prrafodelista"/>
-        <w:ind w:left="786"/>
-        <w:jc w:val="both"/>
-      </w:pPr>
-      <w:r>
-        <w:t xml:space="preserve">  &lt;</w:t>
-      </w:r>
-      <w:proofErr w:type="spellStart"/>
-      <w:proofErr w:type="gramStart"/>
-      <w:r>
-        <w:t>arguments</w:t>
-      </w:r>
-      <w:proofErr w:type="spellEnd"/>
-      <w:proofErr w:type="gramEnd"/>
-      <w:r>
-        <w:t>&gt;-</w:t>
-      </w:r>
-      <w:proofErr w:type="spellStart"/>
-      <w:r>
-        <w:t>jar</w:t>
-      </w:r>
-      <w:proofErr w:type="spellEnd"/>
-      <w:r>
-        <w:t xml:space="preserve"> panaderia.jar&lt;/</w:t>
-      </w:r>
-      <w:proofErr w:type="spellStart"/>
-      <w:r>
-        <w:t>arguments</w:t>
-      </w:r>
-      <w:proofErr w:type="spellEnd"/>
-      <w:r>
-        <w:t>&gt;</w:t>
-      </w:r>
-    </w:p>
-    <w:p>
-      <w:pPr>
-        <w:pStyle w:val="Prrafodelista"/>
-        <w:ind w:left="786"/>
-        <w:jc w:val="both"/>
-      </w:pPr>
-      <w:r>
-        <w:t>&lt;/</w:t>
-      </w:r>
-      <w:proofErr w:type="spellStart"/>
-      <w:proofErr w:type="gramStart"/>
-      <w:r>
-        <w:t>service</w:t>
-      </w:r>
-      <w:proofErr w:type="spellEnd"/>
-      <w:proofErr w:type="gramEnd"/>
-      <w:r>
-        <w:t>&gt;</w:t>
-      </w:r>
-    </w:p>
-    <w:p>
-      <w:pPr>
-        <w:pStyle w:val="Prrafodelista"/>
-        <w:ind w:left="786"/>
-        <w:jc w:val="both"/>
-      </w:pPr>
-    </w:p>
-    <w:p>
-      <w:pPr>
-        <w:pStyle w:val="Prrafodelista"/>
-        <w:numPr>
-          <w:ilvl w:val="0"/>
-          <w:numId w:val="10"/>
-        </w:numPr>
-        <w:jc w:val="both"/>
-      </w:pPr>
-      <w:r>
-        <w:t>Iniciar CMD en modo administrador y ubicarse en la carpeta de “</w:t>
-      </w:r>
-      <w:r>
-        <w:t>D:\</w:t>
-      </w:r>
-      <w:r>
-        <w:t>APP-POS</w:t>
-      </w:r>
-      <w:r>
-        <w:t>\</w:t>
-      </w:r>
-      <w:r>
-        <w:t xml:space="preserve"> </w:t>
-      </w:r>
-      <w:proofErr w:type="spellStart"/>
-      <w:r>
-        <w:t>panaderia</w:t>
-      </w:r>
-      <w:proofErr w:type="spellEnd"/>
-      <w:r>
-        <w:t>-</w:t>
-      </w:r>
-      <w:r>
-        <w:t xml:space="preserve"> </w:t>
-      </w:r>
-      <w:proofErr w:type="spellStart"/>
-      <w:r>
-        <w:t>frontend</w:t>
-      </w:r>
-      <w:proofErr w:type="spellEnd"/>
-      <w:r>
-        <w:t>” y ejecutar el siguiente comando:</w:t>
-      </w:r>
-    </w:p>
-    <w:p>
-      <w:pPr>
-        <w:pStyle w:val="Prrafodelista"/>
-        <w:ind w:left="786"/>
-        <w:jc w:val="both"/>
-      </w:pPr>
-      <w:r>
-        <w:t>D:\</w:t>
-      </w:r>
-      <w:r>
-        <w:t>APP-POS</w:t>
-      </w:r>
-      <w:r>
-        <w:t>\</w:t>
-      </w:r>
-      <w:r>
-        <w:t>panaderia</w:t>
-      </w:r>
-      <w:r>
-        <w:t>-</w:t>
-      </w:r>
-      <w:r>
-        <w:t xml:space="preserve"> </w:t>
-      </w:r>
-      <w:proofErr w:type="spellStart"/>
-      <w:r>
-        <w:t>frontend</w:t>
-      </w:r>
-      <w:proofErr w:type="spellEnd"/>
-      <w:r>
-        <w:t xml:space="preserve"> </w:t>
-      </w:r>
-      <w:r>
-        <w:t xml:space="preserve">&gt;WinSW.NET4.exe </w:t>
-      </w:r>
-      <w:proofErr w:type="spellStart"/>
-      <w:r>
-        <w:t>install</w:t>
-      </w:r>
-      <w:proofErr w:type="spellEnd"/>
-    </w:p>
-    <w:p>
-      <w:pPr>
-        <w:pStyle w:val="Prrafodelista"/>
-        <w:ind w:left="786"/>
-        <w:jc w:val="both"/>
-      </w:pPr>
-    </w:p>
-    <w:p>
-      <w:pPr>
-        <w:pStyle w:val="Prrafodelista"/>
-        <w:numPr>
-          <w:ilvl w:val="0"/>
-          <w:numId w:val="10"/>
-        </w:numPr>
-        <w:jc w:val="both"/>
-      </w:pPr>
-      <w:r>
-        <w:t>Listo ya tendremos el frontend</w:t>
-      </w:r>
-      <w:bookmarkStart w:id="0" w:name="_GoBack"/>
-      <w:bookmarkEnd w:id="0"/>
-      <w:r>
-        <w:t xml:space="preserve"> como servicio</w:t>
-      </w:r>
-    </w:p>
-    <w:p>
-      <w:pPr>
-        <w:ind w:left="426"/>
-        <w:jc w:val="both"/>
-      </w:pPr>
-      <w:r>
-        <w:rPr>
-          <w:noProof/>
-          <w:lang w:eastAsia="es-PE"/>
-        </w:rPr>
-        <w:drawing>
-          <wp:inline distT="0" distB="0" distL="0" distR="0" wp14:anchorId="78D55CEC" wp14:editId="2C5AB87B">
-            <wp:extent cx="5612130" cy="1312545"/>
-            <wp:effectExtent l="19050" t="19050" r="26670" b="20955"/>
-            <wp:docPr id="19" name="Imagen 19"/>
+          <wp:inline distT="0" distB="0" distL="0" distR="0" wp14:anchorId="11E56EE3" wp14:editId="6A53D7BD">
+            <wp:extent cx="3800475" cy="1543050"/>
+            <wp:effectExtent l="19050" t="19050" r="28575" b="19050"/>
+            <wp:docPr id="5" name="Imagen 5"/>
             <wp:cNvGraphicFramePr>
               <a:graphicFrameLocks xmlns:a="http://schemas.openxmlformats.org/drawingml/2006/main" noChangeAspect="1"/>
             </wp:cNvGraphicFramePr>
@@ -2248,7 +1177,7 @@
                     <pic:cNvPicPr/>
                   </pic:nvPicPr>
                   <pic:blipFill>
-                    <a:blip r:embed="rId10"/>
+                    <a:blip r:embed="rId15"/>
                     <a:stretch>
                       <a:fillRect/>
                     </a:stretch>
@@ -2256,7 +1185,7 @@
                   <pic:spPr>
                     <a:xfrm>
                       <a:off x="0" y="0"/>
-                      <a:ext cx="5612130" cy="1312545"/>
+                      <a:ext cx="3800475" cy="1543050"/>
                     </a:xfrm>
                     <a:prstGeom prst="rect">
                       <a:avLst/>
@@ -2277,12 +1206,1202 @@
     <w:p>
       <w:pPr>
         <w:pStyle w:val="Prrafodelista"/>
+        <w:ind w:left="786"/>
+        <w:jc w:val="both"/>
+      </w:pPr>
+    </w:p>
+    <w:p>
+      <w:pPr>
+        <w:pStyle w:val="Prrafodelista"/>
+        <w:numPr>
+          <w:ilvl w:val="0"/>
+          <w:numId w:val="9"/>
+        </w:numPr>
+        <w:jc w:val="both"/>
+      </w:pPr>
+      <w:r>
+        <w:t>Modificar el archivo WinSW.NET4.xml con el siguiente contenido:</w:t>
+      </w:r>
+    </w:p>
+    <w:p>
+      <w:pPr>
+        <w:pStyle w:val="Prrafodelista"/>
+        <w:ind w:left="786"/>
+        <w:jc w:val="both"/>
+      </w:pPr>
+      <w:r>
+        <w:t>&lt;</w:t>
+      </w:r>
+      <w:proofErr w:type="spellStart"/>
+      <w:proofErr w:type="gramStart"/>
+      <w:r>
+        <w:t>service</w:t>
+      </w:r>
+      <w:proofErr w:type="spellEnd"/>
+      <w:proofErr w:type="gramEnd"/>
+      <w:r>
+        <w:t>&gt;</w:t>
+      </w:r>
+    </w:p>
+    <w:p>
+      <w:pPr>
+        <w:pStyle w:val="Prrafodelista"/>
+        <w:ind w:left="786"/>
+        <w:jc w:val="both"/>
+      </w:pPr>
+      <w:r>
+        <w:t xml:space="preserve">  &lt;</w:t>
+      </w:r>
+      <w:proofErr w:type="gramStart"/>
+      <w:r>
+        <w:t>id&gt;</w:t>
+      </w:r>
+      <w:proofErr w:type="spellStart"/>
+      <w:proofErr w:type="gramEnd"/>
+      <w:r>
+        <w:t>PanaderiaBackend</w:t>
+      </w:r>
+      <w:proofErr w:type="spellEnd"/>
+      <w:r>
+        <w:t>&lt;/id&gt;</w:t>
+      </w:r>
+    </w:p>
+    <w:p>
+      <w:pPr>
+        <w:pStyle w:val="Prrafodelista"/>
+        <w:ind w:left="786"/>
+        <w:jc w:val="both"/>
+      </w:pPr>
+      <w:r>
+        <w:t xml:space="preserve">  &lt;</w:t>
+      </w:r>
+      <w:proofErr w:type="spellStart"/>
+      <w:proofErr w:type="gramStart"/>
+      <w:r>
+        <w:t>name</w:t>
+      </w:r>
+      <w:proofErr w:type="spellEnd"/>
+      <w:r>
+        <w:t>&gt;</w:t>
+      </w:r>
+      <w:proofErr w:type="spellStart"/>
+      <w:proofErr w:type="gramEnd"/>
+      <w:r>
+        <w:t>PanaderiaBackend</w:t>
+      </w:r>
+      <w:proofErr w:type="spellEnd"/>
+      <w:r>
+        <w:t>&lt;/</w:t>
+      </w:r>
+      <w:proofErr w:type="spellStart"/>
+      <w:r>
+        <w:t>name</w:t>
+      </w:r>
+      <w:proofErr w:type="spellEnd"/>
+      <w:r>
+        <w:t>&gt;</w:t>
+      </w:r>
+    </w:p>
+    <w:p>
+      <w:pPr>
+        <w:pStyle w:val="Prrafodelista"/>
+        <w:ind w:left="786"/>
+        <w:jc w:val="both"/>
+      </w:pPr>
+      <w:r>
+        <w:t xml:space="preserve">  &lt;</w:t>
+      </w:r>
+      <w:proofErr w:type="spellStart"/>
+      <w:proofErr w:type="gramStart"/>
+      <w:r>
+        <w:t>description</w:t>
+      </w:r>
+      <w:proofErr w:type="spellEnd"/>
+      <w:r>
+        <w:t>&gt;</w:t>
+      </w:r>
+      <w:proofErr w:type="gramEnd"/>
+      <w:r>
+        <w:t xml:space="preserve">Servicio de </w:t>
+      </w:r>
+      <w:proofErr w:type="spellStart"/>
+      <w:r>
+        <w:t>backend</w:t>
+      </w:r>
+      <w:proofErr w:type="spellEnd"/>
+      <w:r>
+        <w:t xml:space="preserve"> de </w:t>
+      </w:r>
+      <w:proofErr w:type="spellStart"/>
+      <w:r>
+        <w:t>panaderia</w:t>
+      </w:r>
+      <w:proofErr w:type="spellEnd"/>
+      <w:r>
+        <w:t>&lt;/</w:t>
+      </w:r>
+      <w:proofErr w:type="spellStart"/>
+      <w:r>
+        <w:t>description</w:t>
+      </w:r>
+      <w:proofErr w:type="spellEnd"/>
+      <w:r>
+        <w:t>&gt;</w:t>
+      </w:r>
+    </w:p>
+    <w:p>
+      <w:pPr>
+        <w:pStyle w:val="Prrafodelista"/>
+        <w:ind w:left="786"/>
+        <w:jc w:val="both"/>
+      </w:pPr>
+      <w:r>
+        <w:t xml:space="preserve">  &lt;</w:t>
+      </w:r>
+      <w:proofErr w:type="spellStart"/>
+      <w:proofErr w:type="gramStart"/>
+      <w:r>
+        <w:t>executable</w:t>
+      </w:r>
+      <w:proofErr w:type="spellEnd"/>
+      <w:r>
+        <w:t>&gt;</w:t>
+      </w:r>
+      <w:proofErr w:type="gramEnd"/>
+      <w:r>
+        <w:t>java&lt;/</w:t>
+      </w:r>
+      <w:proofErr w:type="spellStart"/>
+      <w:r>
+        <w:t>executable</w:t>
+      </w:r>
+      <w:proofErr w:type="spellEnd"/>
+      <w:r>
+        <w:t>&gt;</w:t>
+      </w:r>
+    </w:p>
+    <w:p>
+      <w:pPr>
+        <w:pStyle w:val="Prrafodelista"/>
+        <w:ind w:left="786"/>
+        <w:jc w:val="both"/>
+      </w:pPr>
+      <w:r>
+        <w:t xml:space="preserve">  &lt;</w:t>
+      </w:r>
+      <w:proofErr w:type="spellStart"/>
+      <w:proofErr w:type="gramStart"/>
+      <w:r>
+        <w:t>arguments</w:t>
+      </w:r>
+      <w:proofErr w:type="spellEnd"/>
+      <w:proofErr w:type="gramEnd"/>
+      <w:r>
+        <w:t>&gt;-</w:t>
+      </w:r>
+      <w:proofErr w:type="spellStart"/>
+      <w:r>
+        <w:t>jar</w:t>
+      </w:r>
+      <w:proofErr w:type="spellEnd"/>
+      <w:r>
+        <w:t xml:space="preserve"> panaderia-backend.jar&lt;/</w:t>
+      </w:r>
+      <w:proofErr w:type="spellStart"/>
+      <w:r>
+        <w:t>arguments</w:t>
+      </w:r>
+      <w:proofErr w:type="spellEnd"/>
+      <w:r>
+        <w:t>&gt;</w:t>
+      </w:r>
+    </w:p>
+    <w:p>
+      <w:pPr>
+        <w:pStyle w:val="Prrafodelista"/>
+        <w:ind w:left="786"/>
+        <w:jc w:val="both"/>
+      </w:pPr>
+      <w:r>
+        <w:t>&lt;/</w:t>
+      </w:r>
+      <w:proofErr w:type="spellStart"/>
+      <w:proofErr w:type="gramStart"/>
+      <w:r>
+        <w:t>service</w:t>
+      </w:r>
+      <w:proofErr w:type="spellEnd"/>
+      <w:proofErr w:type="gramEnd"/>
+      <w:r>
+        <w:t>&gt;</w:t>
+      </w:r>
+    </w:p>
+    <w:p>
+      <w:pPr>
+        <w:pStyle w:val="Prrafodelista"/>
+        <w:ind w:left="786"/>
+        <w:jc w:val="both"/>
+      </w:pPr>
+    </w:p>
+    <w:p>
+      <w:pPr>
+        <w:pStyle w:val="Prrafodelista"/>
+        <w:numPr>
+          <w:ilvl w:val="0"/>
+          <w:numId w:val="9"/>
+        </w:numPr>
+        <w:jc w:val="both"/>
+      </w:pPr>
+      <w:r>
+        <w:t xml:space="preserve">Iniciar CMD en modo administrador y ubicarse en la carpeta de </w:t>
+      </w:r>
+      <w:r>
+        <w:t>“</w:t>
+      </w:r>
+      <w:r>
+        <w:t>D:\</w:t>
+      </w:r>
+      <w:r>
+        <w:t>APP-POS</w:t>
+      </w:r>
+      <w:r>
+        <w:t>\</w:t>
+      </w:r>
+      <w:r>
+        <w:t xml:space="preserve"> </w:t>
+      </w:r>
+      <w:proofErr w:type="spellStart"/>
+      <w:r>
+        <w:t>panaderia</w:t>
+      </w:r>
+      <w:r>
+        <w:t>-backend</w:t>
+      </w:r>
+      <w:proofErr w:type="spellEnd"/>
+      <w:r>
+        <w:t xml:space="preserve">” </w:t>
+      </w:r>
+      <w:r>
+        <w:t>y ejecutar el siguiente comando:</w:t>
+      </w:r>
+    </w:p>
+    <w:p>
+      <w:pPr>
+        <w:pStyle w:val="Prrafodelista"/>
+        <w:ind w:left="786"/>
+        <w:jc w:val="both"/>
+      </w:pPr>
+      <w:r>
+        <w:lastRenderedPageBreak/>
+        <w:t>D:\</w:t>
+      </w:r>
+      <w:r>
+        <w:t>APP-POS</w:t>
+      </w:r>
+      <w:r>
+        <w:t>\</w:t>
+      </w:r>
+      <w:r>
+        <w:t>panaderia</w:t>
+      </w:r>
+      <w:r>
+        <w:t>-backend</w:t>
+      </w:r>
+      <w:r>
+        <w:t xml:space="preserve"> </w:t>
+      </w:r>
+      <w:r>
+        <w:t xml:space="preserve">&gt;WinSW.NET4.exe </w:t>
+      </w:r>
+      <w:proofErr w:type="spellStart"/>
+      <w:r>
+        <w:t>install</w:t>
+      </w:r>
+      <w:proofErr w:type="spellEnd"/>
+    </w:p>
+    <w:p>
+      <w:pPr>
+        <w:pStyle w:val="Prrafodelista"/>
+        <w:ind w:left="786"/>
+        <w:jc w:val="both"/>
+      </w:pPr>
+    </w:p>
+    <w:p>
+      <w:pPr>
+        <w:pStyle w:val="Prrafodelista"/>
+        <w:numPr>
+          <w:ilvl w:val="0"/>
+          <w:numId w:val="9"/>
+        </w:numPr>
+        <w:jc w:val="both"/>
+      </w:pPr>
+      <w:r>
+        <w:t xml:space="preserve">Listo ya tendremos el </w:t>
+      </w:r>
+      <w:proofErr w:type="spellStart"/>
+      <w:r>
+        <w:t>backend</w:t>
+      </w:r>
+      <w:proofErr w:type="spellEnd"/>
+      <w:r>
+        <w:t xml:space="preserve"> como servicio</w:t>
+      </w:r>
+    </w:p>
+    <w:p>
+      <w:pPr>
         <w:ind w:left="426"/>
         <w:jc w:val="both"/>
+      </w:pPr>
+      <w:r>
+        <w:rPr>
+          <w:noProof/>
+          <w:lang w:eastAsia="es-PE"/>
+        </w:rPr>
+        <w:drawing>
+          <wp:inline distT="0" distB="0" distL="0" distR="0" wp14:anchorId="2D7546EA" wp14:editId="6B98F40D">
+            <wp:extent cx="5734322" cy="1286539"/>
+            <wp:effectExtent l="19050" t="19050" r="19050" b="27940"/>
+            <wp:docPr id="8" name="Imagen 8"/>
+            <wp:cNvGraphicFramePr>
+              <a:graphicFrameLocks xmlns:a="http://schemas.openxmlformats.org/drawingml/2006/main" noChangeAspect="1"/>
+            </wp:cNvGraphicFramePr>
+            <a:graphic xmlns:a="http://schemas.openxmlformats.org/drawingml/2006/main">
+              <a:graphicData uri="http://schemas.openxmlformats.org/drawingml/2006/picture">
+                <pic:pic xmlns:pic="http://schemas.openxmlformats.org/drawingml/2006/picture">
+                  <pic:nvPicPr>
+                    <pic:cNvPr id="0" name=""/>
+                    <pic:cNvPicPr/>
+                  </pic:nvPicPr>
+                  <pic:blipFill>
+                    <a:blip r:embed="rId16"/>
+                    <a:stretch>
+                      <a:fillRect/>
+                    </a:stretch>
+                  </pic:blipFill>
+                  <pic:spPr>
+                    <a:xfrm>
+                      <a:off x="0" y="0"/>
+                      <a:ext cx="5803816" cy="1302131"/>
+                    </a:xfrm>
+                    <a:prstGeom prst="rect">
+                      <a:avLst/>
+                    </a:prstGeom>
+                    <a:ln>
+                      <a:solidFill>
+                        <a:schemeClr val="accent1"/>
+                      </a:solidFill>
+                    </a:ln>
+                  </pic:spPr>
+                </pic:pic>
+              </a:graphicData>
+            </a:graphic>
+          </wp:inline>
+        </w:drawing>
+      </w:r>
+    </w:p>
+    <w:p>
+      <w:pPr>
+        <w:pStyle w:val="Prrafodelista"/>
+        <w:ind w:left="426"/>
+        <w:jc w:val="both"/>
         <w:rPr>
           <w:b/>
         </w:rPr>
       </w:pPr>
+    </w:p>
+    <w:p>
+      <w:pPr>
+        <w:pStyle w:val="Prrafodelista"/>
+        <w:numPr>
+          <w:ilvl w:val="0"/>
+          <w:numId w:val="1"/>
+        </w:numPr>
+        <w:ind w:left="426" w:hanging="426"/>
+        <w:jc w:val="both"/>
+        <w:rPr>
+          <w:b/>
+        </w:rPr>
+      </w:pPr>
+      <w:r>
+        <w:rPr>
+          <w:b/>
+        </w:rPr>
+        <w:t>INSTALACION DE LA APLICACIÓN: PANADERIA FRONTEND</w:t>
+      </w:r>
+    </w:p>
+    <w:p>
+      <w:pPr>
+        <w:pStyle w:val="Prrafodelista"/>
+        <w:ind w:left="426"/>
+        <w:jc w:val="both"/>
+      </w:pPr>
+      <w:r>
+        <w:t>Instalaremos la aplicación como un servicio más de Windows</w:t>
+      </w:r>
+    </w:p>
+    <w:p>
+      <w:pPr>
+        <w:pStyle w:val="Prrafodelista"/>
+        <w:ind w:left="426"/>
+        <w:jc w:val="both"/>
+      </w:pPr>
+    </w:p>
+    <w:p>
+      <w:pPr>
+        <w:pStyle w:val="Prrafodelista"/>
+        <w:numPr>
+          <w:ilvl w:val="0"/>
+          <w:numId w:val="10"/>
+        </w:numPr>
+        <w:jc w:val="both"/>
+      </w:pPr>
+      <w:r>
+        <w:t xml:space="preserve">Descargar los archivos </w:t>
+      </w:r>
+      <w:r>
+        <w:t>WinSW.NET4.exe</w:t>
+      </w:r>
+      <w:r>
+        <w:t xml:space="preserve"> y </w:t>
+      </w:r>
+      <w:r>
+        <w:t>WinSW.NET4.xml</w:t>
+      </w:r>
+      <w:r>
+        <w:t xml:space="preserve"> y ubicarlo en la carpeta</w:t>
+      </w:r>
+      <w:r>
+        <w:t xml:space="preserve"> </w:t>
+      </w:r>
+    </w:p>
+    <w:p>
+      <w:pPr>
+        <w:pStyle w:val="Prrafodelista"/>
+        <w:ind w:left="786"/>
+        <w:jc w:val="both"/>
+      </w:pPr>
+      <w:r>
+        <w:t>D:\</w:t>
+      </w:r>
+      <w:r>
+        <w:t>APP-POS</w:t>
+      </w:r>
+      <w:r>
+        <w:t>\</w:t>
+      </w:r>
+      <w:r>
+        <w:t>panaderia</w:t>
+      </w:r>
+      <w:r>
+        <w:t>-</w:t>
+      </w:r>
+      <w:r>
+        <w:t>frontend</w:t>
+      </w:r>
+      <w:r>
+        <w:t>\</w:t>
+      </w:r>
+    </w:p>
+    <w:p>
+      <w:pPr>
+        <w:pStyle w:val="Prrafodelista"/>
+        <w:ind w:left="786"/>
+        <w:jc w:val="both"/>
+      </w:pPr>
+      <w:hyperlink r:id="rId17" w:anchor="daRBcNXZM47ByUfJI-vRrqGz0FpoQXOu_LXiU_LzvPY" w:history="1">
+        <w:r>
+          <w:rPr>
+            <w:rStyle w:val="Hipervnculo"/>
+          </w:rPr>
+          <w:t>https://mega.nz/file/uZk0hI7D#daRBcNXZM47ByUfJI-vRrqGz0FpoQXOu_LXiU_LzvPY</w:t>
+        </w:r>
+      </w:hyperlink>
+      <w:r>
+        <w:t xml:space="preserve"> </w:t>
+      </w:r>
+    </w:p>
+    <w:p>
+      <w:pPr>
+        <w:pStyle w:val="Prrafodelista"/>
+        <w:ind w:left="786"/>
+        <w:jc w:val="both"/>
+      </w:pPr>
+      <w:hyperlink r:id="rId18" w:anchor="9zGHeLK3Ungx84OJYAdJTOC81Dc20h1ahVpKqNfCLpI" w:history="1">
+        <w:r>
+          <w:rPr>
+            <w:rStyle w:val="Hipervnculo"/>
+          </w:rPr>
+          <w:t>https://mega.nz/file/yd8UWSgT#9zGHeLK3Ungx84OJYAdJTOC81Dc20h1ahVpKqNfCLpI</w:t>
+        </w:r>
+      </w:hyperlink>
+    </w:p>
+    <w:p>
+      <w:pPr>
+        <w:pStyle w:val="Prrafodelista"/>
+        <w:ind w:left="786"/>
+        <w:jc w:val="both"/>
+      </w:pPr>
+    </w:p>
+    <w:p>
+      <w:pPr>
+        <w:pStyle w:val="Prrafodelista"/>
+        <w:ind w:left="786"/>
+        <w:jc w:val="both"/>
+      </w:pPr>
+      <w:r>
+        <w:rPr>
+          <w:noProof/>
+          <w:lang w:eastAsia="es-PE"/>
+        </w:rPr>
+        <w:drawing>
+          <wp:inline distT="0" distB="0" distL="0" distR="0" wp14:anchorId="0346D11D" wp14:editId="40F0C525">
+            <wp:extent cx="3810000" cy="1590675"/>
+            <wp:effectExtent l="19050" t="19050" r="19050" b="28575"/>
+            <wp:docPr id="9" name="Imagen 9"/>
+            <wp:cNvGraphicFramePr>
+              <a:graphicFrameLocks xmlns:a="http://schemas.openxmlformats.org/drawingml/2006/main" noChangeAspect="1"/>
+            </wp:cNvGraphicFramePr>
+            <a:graphic xmlns:a="http://schemas.openxmlformats.org/drawingml/2006/main">
+              <a:graphicData uri="http://schemas.openxmlformats.org/drawingml/2006/picture">
+                <pic:pic xmlns:pic="http://schemas.openxmlformats.org/drawingml/2006/picture">
+                  <pic:nvPicPr>
+                    <pic:cNvPr id="0" name=""/>
+                    <pic:cNvPicPr/>
+                  </pic:nvPicPr>
+                  <pic:blipFill>
+                    <a:blip r:embed="rId19"/>
+                    <a:stretch>
+                      <a:fillRect/>
+                    </a:stretch>
+                  </pic:blipFill>
+                  <pic:spPr>
+                    <a:xfrm>
+                      <a:off x="0" y="0"/>
+                      <a:ext cx="3810000" cy="1590675"/>
+                    </a:xfrm>
+                    <a:prstGeom prst="rect">
+                      <a:avLst/>
+                    </a:prstGeom>
+                    <a:ln>
+                      <a:solidFill>
+                        <a:schemeClr val="accent1"/>
+                      </a:solidFill>
+                    </a:ln>
+                  </pic:spPr>
+                </pic:pic>
+              </a:graphicData>
+            </a:graphic>
+          </wp:inline>
+        </w:drawing>
+      </w:r>
+    </w:p>
+    <w:p>
+      <w:pPr>
+        <w:pStyle w:val="Prrafodelista"/>
+        <w:ind w:left="786"/>
+        <w:jc w:val="both"/>
+      </w:pPr>
+    </w:p>
+    <w:p>
+      <w:pPr>
+        <w:pStyle w:val="Prrafodelista"/>
+        <w:numPr>
+          <w:ilvl w:val="0"/>
+          <w:numId w:val="10"/>
+        </w:numPr>
+        <w:jc w:val="both"/>
+      </w:pPr>
+      <w:r>
+        <w:t>Modificar el archivo WinSW.NET4.xml con el siguiente contenido:</w:t>
+      </w:r>
+    </w:p>
+    <w:p>
+      <w:pPr>
+        <w:pStyle w:val="Prrafodelista"/>
+        <w:ind w:left="786"/>
+        <w:jc w:val="both"/>
+      </w:pPr>
+      <w:r>
+        <w:t>&lt;</w:t>
+      </w:r>
+      <w:proofErr w:type="spellStart"/>
+      <w:proofErr w:type="gramStart"/>
+      <w:r>
+        <w:t>service</w:t>
+      </w:r>
+      <w:proofErr w:type="spellEnd"/>
+      <w:proofErr w:type="gramEnd"/>
+      <w:r>
+        <w:t>&gt;</w:t>
+      </w:r>
+    </w:p>
+    <w:p>
+      <w:pPr>
+        <w:pStyle w:val="Prrafodelista"/>
+        <w:ind w:left="786"/>
+        <w:jc w:val="both"/>
+      </w:pPr>
+      <w:r>
+        <w:t xml:space="preserve">  &lt;</w:t>
+      </w:r>
+      <w:proofErr w:type="gramStart"/>
+      <w:r>
+        <w:t>id&gt;</w:t>
+      </w:r>
+      <w:proofErr w:type="spellStart"/>
+      <w:proofErr w:type="gramEnd"/>
+      <w:r>
+        <w:t>PanaderiaFrontend</w:t>
+      </w:r>
+      <w:proofErr w:type="spellEnd"/>
+      <w:r>
+        <w:t>&lt;/id&gt;</w:t>
+      </w:r>
+    </w:p>
+    <w:p>
+      <w:pPr>
+        <w:pStyle w:val="Prrafodelista"/>
+        <w:ind w:left="786"/>
+        <w:jc w:val="both"/>
+      </w:pPr>
+      <w:r>
+        <w:t xml:space="preserve">  &lt;</w:t>
+      </w:r>
+      <w:proofErr w:type="spellStart"/>
+      <w:proofErr w:type="gramStart"/>
+      <w:r>
+        <w:t>name</w:t>
+      </w:r>
+      <w:proofErr w:type="spellEnd"/>
+      <w:r>
+        <w:t>&gt;</w:t>
+      </w:r>
+      <w:proofErr w:type="spellStart"/>
+      <w:proofErr w:type="gramEnd"/>
+      <w:r>
+        <w:t>PanaderiaFrontend</w:t>
+      </w:r>
+      <w:proofErr w:type="spellEnd"/>
+      <w:r>
+        <w:t>&lt;/</w:t>
+      </w:r>
+      <w:proofErr w:type="spellStart"/>
+      <w:r>
+        <w:t>name</w:t>
+      </w:r>
+      <w:proofErr w:type="spellEnd"/>
+      <w:r>
+        <w:t>&gt;</w:t>
+      </w:r>
+    </w:p>
+    <w:p>
+      <w:pPr>
+        <w:pStyle w:val="Prrafodelista"/>
+        <w:ind w:left="786"/>
+        <w:jc w:val="both"/>
+      </w:pPr>
+      <w:r>
+        <w:t xml:space="preserve">  &lt;</w:t>
+      </w:r>
+      <w:proofErr w:type="spellStart"/>
+      <w:proofErr w:type="gramStart"/>
+      <w:r>
+        <w:t>description</w:t>
+      </w:r>
+      <w:proofErr w:type="spellEnd"/>
+      <w:r>
+        <w:t>&gt;</w:t>
+      </w:r>
+      <w:proofErr w:type="gramEnd"/>
+      <w:r>
+        <w:t xml:space="preserve">Servicio de </w:t>
+      </w:r>
+      <w:proofErr w:type="spellStart"/>
+      <w:r>
+        <w:t>frontend</w:t>
+      </w:r>
+      <w:proofErr w:type="spellEnd"/>
+      <w:r>
+        <w:t xml:space="preserve"> de </w:t>
+      </w:r>
+      <w:proofErr w:type="spellStart"/>
+      <w:r>
+        <w:t>panaderia</w:t>
+      </w:r>
+      <w:proofErr w:type="spellEnd"/>
+      <w:r>
+        <w:t>&lt;/</w:t>
+      </w:r>
+      <w:proofErr w:type="spellStart"/>
+      <w:r>
+        <w:t>description</w:t>
+      </w:r>
+      <w:proofErr w:type="spellEnd"/>
+      <w:r>
+        <w:t>&gt;</w:t>
+      </w:r>
+    </w:p>
+    <w:p>
+      <w:pPr>
+        <w:pStyle w:val="Prrafodelista"/>
+        <w:ind w:left="786"/>
+        <w:jc w:val="both"/>
+      </w:pPr>
+      <w:r>
+        <w:t xml:space="preserve">  &lt;</w:t>
+      </w:r>
+      <w:proofErr w:type="spellStart"/>
+      <w:proofErr w:type="gramStart"/>
+      <w:r>
+        <w:t>executable</w:t>
+      </w:r>
+      <w:proofErr w:type="spellEnd"/>
+      <w:r>
+        <w:t>&gt;</w:t>
+      </w:r>
+      <w:proofErr w:type="gramEnd"/>
+      <w:r>
+        <w:t>java&lt;/</w:t>
+      </w:r>
+      <w:proofErr w:type="spellStart"/>
+      <w:r>
+        <w:t>executable</w:t>
+      </w:r>
+      <w:proofErr w:type="spellEnd"/>
+      <w:r>
+        <w:t>&gt;</w:t>
+      </w:r>
+    </w:p>
+    <w:p>
+      <w:pPr>
+        <w:pStyle w:val="Prrafodelista"/>
+        <w:ind w:left="786"/>
+        <w:jc w:val="both"/>
+      </w:pPr>
+      <w:r>
+        <w:t xml:space="preserve">  &lt;</w:t>
+      </w:r>
+      <w:proofErr w:type="spellStart"/>
+      <w:proofErr w:type="gramStart"/>
+      <w:r>
+        <w:t>arguments</w:t>
+      </w:r>
+      <w:proofErr w:type="spellEnd"/>
+      <w:proofErr w:type="gramEnd"/>
+      <w:r>
+        <w:t>&gt;-</w:t>
+      </w:r>
+      <w:proofErr w:type="spellStart"/>
+      <w:r>
+        <w:t>jar</w:t>
+      </w:r>
+      <w:proofErr w:type="spellEnd"/>
+      <w:r>
+        <w:t xml:space="preserve"> panaderia.jar&lt;/</w:t>
+      </w:r>
+      <w:proofErr w:type="spellStart"/>
+      <w:r>
+        <w:t>arguments</w:t>
+      </w:r>
+      <w:proofErr w:type="spellEnd"/>
+      <w:r>
+        <w:t>&gt;</w:t>
+      </w:r>
+    </w:p>
+    <w:p>
+      <w:pPr>
+        <w:pStyle w:val="Prrafodelista"/>
+        <w:ind w:left="786"/>
+        <w:jc w:val="both"/>
+      </w:pPr>
+      <w:r>
+        <w:t>&lt;/</w:t>
+      </w:r>
+      <w:proofErr w:type="spellStart"/>
+      <w:proofErr w:type="gramStart"/>
+      <w:r>
+        <w:t>service</w:t>
+      </w:r>
+      <w:proofErr w:type="spellEnd"/>
+      <w:proofErr w:type="gramEnd"/>
+      <w:r>
+        <w:t>&gt;</w:t>
+      </w:r>
+    </w:p>
+    <w:p>
+      <w:pPr>
+        <w:pStyle w:val="Prrafodelista"/>
+        <w:ind w:left="786"/>
+        <w:jc w:val="both"/>
+      </w:pPr>
+    </w:p>
+    <w:p>
+      <w:pPr>
+        <w:pStyle w:val="Prrafodelista"/>
+        <w:numPr>
+          <w:ilvl w:val="0"/>
+          <w:numId w:val="10"/>
+        </w:numPr>
+        <w:jc w:val="both"/>
+      </w:pPr>
+      <w:r>
+        <w:t>Iniciar CMD en modo administrador y ubicarse en la carpeta de “</w:t>
+      </w:r>
+      <w:r>
+        <w:t>D:\</w:t>
+      </w:r>
+      <w:r>
+        <w:t>APP-POS</w:t>
+      </w:r>
+      <w:r>
+        <w:t>\</w:t>
+      </w:r>
+      <w:r>
+        <w:t xml:space="preserve"> </w:t>
+      </w:r>
+      <w:proofErr w:type="spellStart"/>
+      <w:r>
+        <w:t>panaderia</w:t>
+      </w:r>
+      <w:proofErr w:type="spellEnd"/>
+      <w:r>
+        <w:t>-</w:t>
+      </w:r>
+      <w:r>
+        <w:t xml:space="preserve"> </w:t>
+      </w:r>
+      <w:proofErr w:type="spellStart"/>
+      <w:r>
+        <w:t>frontend</w:t>
+      </w:r>
+      <w:proofErr w:type="spellEnd"/>
+      <w:r>
+        <w:t>” y ejecutar el siguiente comando:</w:t>
+      </w:r>
+    </w:p>
+    <w:p>
+      <w:pPr>
+        <w:pStyle w:val="Prrafodelista"/>
+        <w:ind w:left="786"/>
+        <w:jc w:val="both"/>
+      </w:pPr>
+      <w:r>
+        <w:t>D:\</w:t>
+      </w:r>
+      <w:r>
+        <w:t>APP-POS</w:t>
+      </w:r>
+      <w:r>
+        <w:t>\</w:t>
+      </w:r>
+      <w:r>
+        <w:t>panaderia</w:t>
+      </w:r>
+      <w:r>
+        <w:t>-</w:t>
+      </w:r>
+      <w:r>
+        <w:t xml:space="preserve"> </w:t>
+      </w:r>
+      <w:proofErr w:type="spellStart"/>
+      <w:r>
+        <w:t>frontend</w:t>
+      </w:r>
+      <w:proofErr w:type="spellEnd"/>
+      <w:r>
+        <w:t xml:space="preserve"> &gt;WinSW.NET4.exe </w:t>
+      </w:r>
+      <w:proofErr w:type="spellStart"/>
+      <w:r>
+        <w:t>install</w:t>
+      </w:r>
+      <w:proofErr w:type="spellEnd"/>
+    </w:p>
+    <w:p>
+      <w:pPr>
+        <w:pStyle w:val="Prrafodelista"/>
+        <w:ind w:left="786"/>
+        <w:jc w:val="both"/>
+      </w:pPr>
+    </w:p>
+    <w:p>
+      <w:pPr>
+        <w:pStyle w:val="Prrafodelista"/>
+        <w:ind w:left="426"/>
+        <w:jc w:val="both"/>
+      </w:pPr>
+      <w:r>
+        <w:rPr>
+          <w:noProof/>
+          <w:lang w:eastAsia="es-PE"/>
+        </w:rPr>
+        <w:lastRenderedPageBreak/>
+        <w:drawing>
+          <wp:inline distT="0" distB="0" distL="0" distR="0" wp14:anchorId="2E238423" wp14:editId="5648DB8E">
+            <wp:extent cx="5612130" cy="1084580"/>
+            <wp:effectExtent l="19050" t="19050" r="26670" b="20320"/>
+            <wp:docPr id="10" name="Imagen 10"/>
+            <wp:cNvGraphicFramePr>
+              <a:graphicFrameLocks xmlns:a="http://schemas.openxmlformats.org/drawingml/2006/main" noChangeAspect="1"/>
+            </wp:cNvGraphicFramePr>
+            <a:graphic xmlns:a="http://schemas.openxmlformats.org/drawingml/2006/main">
+              <a:graphicData uri="http://schemas.openxmlformats.org/drawingml/2006/picture">
+                <pic:pic xmlns:pic="http://schemas.openxmlformats.org/drawingml/2006/picture">
+                  <pic:nvPicPr>
+                    <pic:cNvPr id="0" name=""/>
+                    <pic:cNvPicPr/>
+                  </pic:nvPicPr>
+                  <pic:blipFill>
+                    <a:blip r:embed="rId20"/>
+                    <a:stretch>
+                      <a:fillRect/>
+                    </a:stretch>
+                  </pic:blipFill>
+                  <pic:spPr>
+                    <a:xfrm>
+                      <a:off x="0" y="0"/>
+                      <a:ext cx="5612130" cy="1084580"/>
+                    </a:xfrm>
+                    <a:prstGeom prst="rect">
+                      <a:avLst/>
+                    </a:prstGeom>
+                    <a:ln>
+                      <a:solidFill>
+                        <a:schemeClr val="accent1"/>
+                      </a:solidFill>
+                    </a:ln>
+                  </pic:spPr>
+                </pic:pic>
+              </a:graphicData>
+            </a:graphic>
+          </wp:inline>
+        </w:drawing>
+      </w:r>
+    </w:p>
+    <w:p>
+      <w:pPr>
+        <w:pStyle w:val="Prrafodelista"/>
+        <w:ind w:left="786"/>
+        <w:jc w:val="both"/>
+      </w:pPr>
+    </w:p>
+    <w:p>
+      <w:pPr>
+        <w:pStyle w:val="Prrafodelista"/>
+        <w:numPr>
+          <w:ilvl w:val="0"/>
+          <w:numId w:val="10"/>
+        </w:numPr>
+        <w:jc w:val="both"/>
+      </w:pPr>
+      <w:r>
+        <w:t>Listo ya tendremos el frontend como servicio</w:t>
+      </w:r>
+    </w:p>
+    <w:p>
+      <w:pPr>
+        <w:ind w:left="426"/>
+        <w:jc w:val="both"/>
+      </w:pPr>
+      <w:r>
+        <w:rPr>
+          <w:noProof/>
+          <w:lang w:eastAsia="es-PE"/>
+        </w:rPr>
+        <w:drawing>
+          <wp:inline distT="0" distB="0" distL="0" distR="0" wp14:anchorId="21074417" wp14:editId="673F37C0">
+            <wp:extent cx="5771345" cy="1414130"/>
+            <wp:effectExtent l="19050" t="19050" r="20320" b="15240"/>
+            <wp:docPr id="11" name="Imagen 11"/>
+            <wp:cNvGraphicFramePr>
+              <a:graphicFrameLocks xmlns:a="http://schemas.openxmlformats.org/drawingml/2006/main" noChangeAspect="1"/>
+            </wp:cNvGraphicFramePr>
+            <a:graphic xmlns:a="http://schemas.openxmlformats.org/drawingml/2006/main">
+              <a:graphicData uri="http://schemas.openxmlformats.org/drawingml/2006/picture">
+                <pic:pic xmlns:pic="http://schemas.openxmlformats.org/drawingml/2006/picture">
+                  <pic:nvPicPr>
+                    <pic:cNvPr id="0" name=""/>
+                    <pic:cNvPicPr/>
+                  </pic:nvPicPr>
+                  <pic:blipFill>
+                    <a:blip r:embed="rId21"/>
+                    <a:stretch>
+                      <a:fillRect/>
+                    </a:stretch>
+                  </pic:blipFill>
+                  <pic:spPr>
+                    <a:xfrm>
+                      <a:off x="0" y="0"/>
+                      <a:ext cx="5793166" cy="1419477"/>
+                    </a:xfrm>
+                    <a:prstGeom prst="rect">
+                      <a:avLst/>
+                    </a:prstGeom>
+                    <a:ln>
+                      <a:solidFill>
+                        <a:schemeClr val="accent1"/>
+                      </a:solidFill>
+                    </a:ln>
+                  </pic:spPr>
+                </pic:pic>
+              </a:graphicData>
+            </a:graphic>
+          </wp:inline>
+        </w:drawing>
+      </w:r>
+    </w:p>
+    <w:p>
+      <w:pPr>
+        <w:jc w:val="both"/>
+        <w:rPr>
+          <w:b/>
+        </w:rPr>
+      </w:pPr>
+    </w:p>
+    <w:p>
+      <w:pPr>
+        <w:jc w:val="both"/>
+        <w:rPr>
+          <w:b/>
+        </w:rPr>
+      </w:pPr>
+      <w:r>
+        <w:rPr>
+          <w:b/>
+        </w:rPr>
+        <w:t>Para que la aplicación esté disponible en todos momentos, configurar de la siguiente manera:</w:t>
+      </w:r>
+    </w:p>
+    <w:p>
+      <w:pPr>
+        <w:jc w:val="both"/>
+        <w:rPr>
+          <w:b/>
+        </w:rPr>
+      </w:pPr>
+      <w:r>
+        <w:rPr>
+          <w:b/>
+        </w:rPr>
+        <w:t xml:space="preserve">* </w:t>
+      </w:r>
+      <w:r>
+        <w:t>Clic derecho en el s</w:t>
+      </w:r>
+      <w:bookmarkStart w:id="0" w:name="_GoBack"/>
+      <w:bookmarkEnd w:id="0"/>
+      <w:r>
+        <w:t>ervicio y seleccionar “Propiedades”</w:t>
+      </w:r>
+    </w:p>
+    <w:p>
+      <w:pPr>
+        <w:jc w:val="center"/>
+        <w:rPr>
+          <w:b/>
+        </w:rPr>
+      </w:pPr>
+      <w:r>
+        <w:rPr>
+          <w:noProof/>
+          <w:lang w:eastAsia="es-PE"/>
+        </w:rPr>
+        <w:lastRenderedPageBreak/>
+        <w:drawing>
+          <wp:inline distT="0" distB="0" distL="0" distR="0" wp14:anchorId="029C5F5A" wp14:editId="37752717">
+            <wp:extent cx="4048125" cy="5457825"/>
+            <wp:effectExtent l="19050" t="19050" r="28575" b="28575"/>
+            <wp:docPr id="13" name="Imagen 13"/>
+            <wp:cNvGraphicFramePr>
+              <a:graphicFrameLocks xmlns:a="http://schemas.openxmlformats.org/drawingml/2006/main" noChangeAspect="1"/>
+            </wp:cNvGraphicFramePr>
+            <a:graphic xmlns:a="http://schemas.openxmlformats.org/drawingml/2006/main">
+              <a:graphicData uri="http://schemas.openxmlformats.org/drawingml/2006/picture">
+                <pic:pic xmlns:pic="http://schemas.openxmlformats.org/drawingml/2006/picture">
+                  <pic:nvPicPr>
+                    <pic:cNvPr id="0" name=""/>
+                    <pic:cNvPicPr/>
+                  </pic:nvPicPr>
+                  <pic:blipFill>
+                    <a:blip r:embed="rId22"/>
+                    <a:stretch>
+                      <a:fillRect/>
+                    </a:stretch>
+                  </pic:blipFill>
+                  <pic:spPr>
+                    <a:xfrm>
+                      <a:off x="0" y="0"/>
+                      <a:ext cx="4048125" cy="5457825"/>
+                    </a:xfrm>
+                    <a:prstGeom prst="rect">
+                      <a:avLst/>
+                    </a:prstGeom>
+                    <a:ln>
+                      <a:solidFill>
+                        <a:schemeClr val="accent1"/>
+                      </a:solidFill>
+                    </a:ln>
+                  </pic:spPr>
+                </pic:pic>
+              </a:graphicData>
+            </a:graphic>
+          </wp:inline>
+        </w:drawing>
+      </w:r>
+    </w:p>
+    <w:p>
+      <w:pPr>
+        <w:jc w:val="center"/>
+        <w:rPr>
+          <w:b/>
+        </w:rPr>
+      </w:pPr>
+      <w:r>
+        <w:rPr>
+          <w:noProof/>
+          <w:lang w:eastAsia="es-PE"/>
+        </w:rPr>
+        <w:drawing>
+          <wp:inline distT="0" distB="0" distL="0" distR="0" wp14:anchorId="3AF5A2F7" wp14:editId="7C79AF40">
+            <wp:extent cx="5353050" cy="971550"/>
+            <wp:effectExtent l="19050" t="19050" r="19050" b="19050"/>
+            <wp:docPr id="12" name="Imagen 12"/>
+            <wp:cNvGraphicFramePr>
+              <a:graphicFrameLocks xmlns:a="http://schemas.openxmlformats.org/drawingml/2006/main" noChangeAspect="1"/>
+            </wp:cNvGraphicFramePr>
+            <a:graphic xmlns:a="http://schemas.openxmlformats.org/drawingml/2006/main">
+              <a:graphicData uri="http://schemas.openxmlformats.org/drawingml/2006/picture">
+                <pic:pic xmlns:pic="http://schemas.openxmlformats.org/drawingml/2006/picture">
+                  <pic:nvPicPr>
+                    <pic:cNvPr id="0" name=""/>
+                    <pic:cNvPicPr/>
+                  </pic:nvPicPr>
+                  <pic:blipFill>
+                    <a:blip r:embed="rId23"/>
+                    <a:stretch>
+                      <a:fillRect/>
+                    </a:stretch>
+                  </pic:blipFill>
+                  <pic:spPr>
+                    <a:xfrm>
+                      <a:off x="0" y="0"/>
+                      <a:ext cx="5353050" cy="971550"/>
+                    </a:xfrm>
+                    <a:prstGeom prst="rect">
+                      <a:avLst/>
+                    </a:prstGeom>
+                    <a:ln>
+                      <a:solidFill>
+                        <a:schemeClr val="accent1"/>
+                      </a:solidFill>
+                    </a:ln>
+                  </pic:spPr>
+                </pic:pic>
+              </a:graphicData>
+            </a:graphic>
+          </wp:inline>
+        </w:drawing>
+      </w:r>
     </w:p>
     <w:sectPr>
       <w:pgSz w:w="11907" w:h="16839" w:code="9"/>
@@ -4016,7 +4135,7 @@
 </file>
 
 <file path=customXml/itemProps1.xml><?xml version="1.0" encoding="utf-8"?>
-<ds:datastoreItem xmlns:ds="http://schemas.openxmlformats.org/officeDocument/2006/customXml" ds:itemID="{9F576288-6872-469C-BE51-26FA12C769BB}">
+<ds:datastoreItem xmlns:ds="http://schemas.openxmlformats.org/officeDocument/2006/customXml" ds:itemID="{2A1BD15A-4115-43BB-97B1-92878DEB5476}">
   <ds:schemaRefs>
     <ds:schemaRef ds:uri="http://schemas.openxmlformats.org/officeDocument/2006/bibliography"/>
   </ds:schemaRefs>

</xml_diff>

<commit_message>
[develop] - [Modificacion guia y WARS]
</commit_message>
<xml_diff>
--- a/configuracion/GUIA INSTALACION.docx
+++ b/configuracion/GUIA INSTALACION.docx
@@ -312,7 +312,7 @@
       <w:pPr>
         <w:pStyle w:val="Prrafodelista"/>
       </w:pPr>
-      <w:hyperlink r:id="rId9" w:history="1">
+      <w:hyperlink r:id="rId9" w:anchor="a830BbFLPm6afvvFLt3gPmIycoV7VKemPTJpzpmDAug" w:history="1">
         <w:r>
           <w:rPr>
             <w:rStyle w:val="Hipervnculo"/>
@@ -325,7 +325,7 @@
       <w:pPr>
         <w:pStyle w:val="Prrafodelista"/>
       </w:pPr>
-      <w:hyperlink r:id="rId10" w:history="1">
+      <w:hyperlink r:id="rId10" w:anchor="5UqFk6nb-HtDdx-ngdZfkP_OW1LnCO9kE4g0dhQseEs" w:history="1">
         <w:r>
           <w:rPr>
             <w:rStyle w:val="Hipervnculo"/>
@@ -1493,7 +1493,7 @@
           <w:rPr>
             <w:rStyle w:val="Hipervnculo"/>
           </w:rPr>
-          <w:t>https://mega.nz/file/mA8jjSBb#0wTkXYGrZ8usuwNDDasn_dA6bGAP5y3co2EMsB6XOVM</w:t>
+          <w:t>https://mega.nz/file/PR1CQZxb#PNLM69jyjgajNbFoE4IDOFgr0Iq602SSEiXytyXq20I</w:t>
         </w:r>
       </w:hyperlink>
     </w:p>
@@ -1507,7 +1507,7 @@
           <w:rPr>
             <w:rStyle w:val="Hipervnculo"/>
           </w:rPr>
-          <w:t>https://mega.nz/file/yA1DEIZb#E1Lzusc_mHhrKF6eKgGPlbO0MNVJuEEJypWHmChK3nk</w:t>
+          <w:t>https://mega.nz/file/uAtyGbgQ#GLajM9mOhLP9dOLn3yRvSo8qpo8YGV1Hseh2b_bASoM</w:t>
         </w:r>
       </w:hyperlink>
     </w:p>
@@ -1521,7 +1521,7 @@
           <w:rPr>
             <w:rStyle w:val="Hipervnculo"/>
           </w:rPr>
-          <w:t>https://mega.nz/file/OVlVAYpL#kvQLrRGdE4VtPp7d0KQg3xxmCWb7uxiCnIiaa7r0lsM</w:t>
+          <w:t>https://mega.nz/file/aMtUFB6I#1ZQ1kT39vx1rKN3getgDCnz8pBh9Kst5h-MDgPMMj8U</w:t>
         </w:r>
       </w:hyperlink>
     </w:p>
@@ -1539,6 +1539,8 @@
       <w:pPr>
         <w:jc w:val="both"/>
       </w:pPr>
+      <w:bookmarkStart w:id="0" w:name="_GoBack"/>
+      <w:bookmarkEnd w:id="0"/>
       <w:r>
         <w:lastRenderedPageBreak/>
         <w:t xml:space="preserve">En el JBOSS ubíquese en las opción </w:t>
@@ -1945,8 +1947,6 @@
         </w:rPr>
         <w:t>APLICACIÓN</w:t>
       </w:r>
-      <w:bookmarkStart w:id="0" w:name="_GoBack"/>
-      <w:bookmarkEnd w:id="0"/>
     </w:p>
     <w:p>
       <w:pPr>
@@ -3706,7 +3706,7 @@
 </file>
 
 <file path=customXml/itemProps1.xml><?xml version="1.0" encoding="utf-8"?>
-<ds:datastoreItem xmlns:ds="http://schemas.openxmlformats.org/officeDocument/2006/customXml" ds:itemID="{CF0A7484-ED9B-41F5-8A3B-049B798E067A}">
+<ds:datastoreItem xmlns:ds="http://schemas.openxmlformats.org/officeDocument/2006/customXml" ds:itemID="{28D929C6-93EE-4912-BEC2-61E0F9AA23E5}">
   <ds:schemaRefs>
     <ds:schemaRef ds:uri="http://schemas.openxmlformats.org/officeDocument/2006/bibliography"/>
   </ds:schemaRefs>

</xml_diff>

<commit_message>
[glassfish-jdbc] - [Modificacion JDBC 2]
</commit_message>
<xml_diff>
--- a/configuracion/GUIA INSTALACION.docx
+++ b/configuracion/GUIA INSTALACION.docx
@@ -1,6 +1,6 @@
 
 <file path=word/document.xml><?xml version="1.0" encoding="utf-8"?>
-<w:document xmlns:wpc="http://schemas.microsoft.com/office/word/2010/wordprocessingCanvas" xmlns:mc="http://schemas.openxmlformats.org/markup-compatibility/2006" xmlns:o="urn:schemas-microsoft-com:office:office" xmlns:r="http://schemas.openxmlformats.org/officeDocument/2006/relationships" xmlns:m="http://schemas.openxmlformats.org/officeDocument/2006/math" xmlns:v="urn:schemas-microsoft-com:vml" xmlns:wp14="http://schemas.microsoft.com/office/word/2010/wordprocessingDrawing" xmlns:wp="http://schemas.openxmlformats.org/drawingml/2006/wordprocessingDrawing" xmlns:w10="urn:schemas-microsoft-com:office:word" xmlns:w="http://schemas.openxmlformats.org/wordprocessingml/2006/main" xmlns:w14="http://schemas.microsoft.com/office/word/2010/wordml" xmlns:wpg="http://schemas.microsoft.com/office/word/2010/wordprocessingGroup" xmlns:wpi="http://schemas.microsoft.com/office/word/2010/wordprocessingInk" xmlns:wne="http://schemas.microsoft.com/office/word/2006/wordml" xmlns:wps="http://schemas.microsoft.com/office/word/2010/wordprocessingShape" mc:Ignorable="w14 wp14">
+<w:document xmlns:wpc="http://schemas.microsoft.com/office/word/2010/wordprocessingCanvas" xmlns:cx="http://schemas.microsoft.com/office/drawing/2014/chartex" xmlns:cx1="http://schemas.microsoft.com/office/drawing/2015/9/8/chartex" xmlns:cx2="http://schemas.microsoft.com/office/drawing/2015/10/21/chartex" xmlns:cx3="http://schemas.microsoft.com/office/drawing/2016/5/9/chartex" xmlns:cx4="http://schemas.microsoft.com/office/drawing/2016/5/10/chartex" xmlns:cx5="http://schemas.microsoft.com/office/drawing/2016/5/11/chartex" xmlns:cx6="http://schemas.microsoft.com/office/drawing/2016/5/12/chartex" xmlns:cx7="http://schemas.microsoft.com/office/drawing/2016/5/13/chartex" xmlns:cx8="http://schemas.microsoft.com/office/drawing/2016/5/14/chartex" xmlns:mc="http://schemas.openxmlformats.org/markup-compatibility/2006" xmlns:aink="http://schemas.microsoft.com/office/drawing/2016/ink" xmlns:am3d="http://schemas.microsoft.com/office/drawing/2017/model3d" xmlns:o="urn:schemas-microsoft-com:office:office" xmlns:r="http://schemas.openxmlformats.org/officeDocument/2006/relationships" xmlns:m="http://schemas.openxmlformats.org/officeDocument/2006/math" xmlns:v="urn:schemas-microsoft-com:vml" xmlns:wp14="http://schemas.microsoft.com/office/word/2010/wordprocessingDrawing" xmlns:wp="http://schemas.openxmlformats.org/drawingml/2006/wordprocessingDrawing" xmlns:w10="urn:schemas-microsoft-com:office:word" xmlns:w="http://schemas.openxmlformats.org/wordprocessingml/2006/main" xmlns:w14="http://schemas.microsoft.com/office/word/2010/wordml" xmlns:w15="http://schemas.microsoft.com/office/word/2012/wordml" xmlns:w16cex="http://schemas.microsoft.com/office/word/2018/wordml/cex" xmlns:w16cid="http://schemas.microsoft.com/office/word/2016/wordml/cid" xmlns:w16="http://schemas.microsoft.com/office/word/2018/wordml" xmlns:w16se="http://schemas.microsoft.com/office/word/2015/wordml/symex" xmlns:wpg="http://schemas.microsoft.com/office/word/2010/wordprocessingGroup" xmlns:wpi="http://schemas.microsoft.com/office/word/2010/wordprocessingInk" xmlns:wne="http://schemas.microsoft.com/office/word/2006/wordml" xmlns:wps="http://schemas.microsoft.com/office/word/2010/wordprocessingShape" mc:Ignorable="w14 w15 w16se w16cid w16 w16cex wp14">
   <w:body>
     <w:p>
       <w:pPr>
@@ -117,53 +117,8 @@
         <w:rPr>
           <w:b/>
         </w:rPr>
-        <w:t>JBOSS</w:t>
-      </w:r>
-    </w:p>
-    <w:p>
-      <w:pPr>
-        <w:pStyle w:val="Prrafodelista"/>
-        <w:spacing w:after="0"/>
-      </w:pPr>
-      <w:r>
-        <w:t xml:space="preserve">Para la instalación de JBOSS seguir las siguientes </w:t>
-      </w:r>
-      <w:proofErr w:type="spellStart"/>
-      <w:r>
-        <w:t>guias</w:t>
-      </w:r>
-      <w:proofErr w:type="spellEnd"/>
-      <w:r>
-        <w:t>:</w:t>
-      </w:r>
-    </w:p>
-    <w:p>
-      <w:pPr>
-        <w:pStyle w:val="Prrafodelista"/>
-        <w:spacing w:after="0"/>
-      </w:pPr>
-      <w:hyperlink r:id="rId7" w:history="1">
-        <w:r>
-          <w:rPr>
-            <w:rStyle w:val="Hipervnculo"/>
-          </w:rPr>
-          <w:t>https://besoft-ti.blogspot.com/2020/08/instalacion-jboss-eap-710.html</w:t>
-        </w:r>
-      </w:hyperlink>
-    </w:p>
-    <w:p>
-      <w:pPr>
-        <w:pStyle w:val="Prrafodelista"/>
-        <w:spacing w:after="0"/>
-      </w:pPr>
-      <w:hyperlink r:id="rId8" w:history="1">
-        <w:r>
-          <w:rPr>
-            <w:rStyle w:val="Hipervnculo"/>
-          </w:rPr>
-          <w:t>https://besoft-ti.blogspot.com/2020/08/instalacion-jboss-como-servicio.html</w:t>
-        </w:r>
-      </w:hyperlink>
+        <w:t>GLASSFISH</w:t>
+      </w:r>
     </w:p>
     <w:p>
       <w:pPr>
@@ -191,13 +146,7 @@
         <w:rPr>
           <w:b/>
         </w:rPr>
-        <w:t>INSTALACION DE</w:t>
-      </w:r>
-      <w:r>
-        <w:rPr>
-          <w:b/>
-        </w:rPr>
-        <w:t xml:space="preserve"> LA BASE DATOS</w:t>
+        <w:t>INSTALACION DE GLASSFISH</w:t>
       </w:r>
     </w:p>
     <w:p>
@@ -205,18 +154,23 @@
         <w:pStyle w:val="Prrafodelista"/>
         <w:ind w:left="426"/>
         <w:jc w:val="both"/>
-      </w:pPr>
-      <w:r>
-        <w:t>Previamente se debe te</w:t>
-      </w:r>
-      <w:r>
-        <w:t xml:space="preserve">ner instalado el Oracle 12C, para esta </w:t>
-      </w:r>
-      <w:r>
-        <w:t xml:space="preserve">guía se instaló el Oracle con </w:t>
-      </w:r>
-      <w:r>
-        <w:t>las siguientes credenciales:</w:t>
+        <w:rPr>
+          <w:bCs/>
+        </w:rPr>
+      </w:pPr>
+      <w:proofErr w:type="spellStart"/>
+      <w:r>
+        <w:rPr>
+          <w:bCs/>
+        </w:rPr>
+        <w:t>Glassfish</w:t>
+      </w:r>
+      <w:proofErr w:type="spellEnd"/>
+      <w:r>
+        <w:rPr>
+          <w:bCs/>
+        </w:rPr>
+        <w:t xml:space="preserve"> es un servidor de aplicaciones que puede ser descargado desde la siguiente url:</w:t>
       </w:r>
     </w:p>
     <w:p>
@@ -224,319 +178,38 @@
         <w:pStyle w:val="Prrafodelista"/>
         <w:ind w:left="426"/>
         <w:jc w:val="both"/>
-      </w:pPr>
-      <w:r>
-        <w:t>Usuario: SYSTEM</w:t>
-      </w:r>
-    </w:p>
-    <w:p>
-      <w:pPr>
-        <w:pStyle w:val="Prrafodelista"/>
-        <w:ind w:left="426"/>
-        <w:jc w:val="both"/>
-      </w:pPr>
-      <w:proofErr w:type="spellStart"/>
-      <w:r>
-        <w:t>Password</w:t>
-      </w:r>
-      <w:proofErr w:type="spellEnd"/>
-      <w:r>
-        <w:t>: 1234</w:t>
-      </w:r>
-    </w:p>
-    <w:p>
-      <w:pPr>
-        <w:pStyle w:val="Prrafodelista"/>
-        <w:ind w:left="426"/>
-        <w:jc w:val="both"/>
-      </w:pPr>
-      <w:r>
-        <w:t xml:space="preserve">SID </w:t>
-      </w:r>
-      <w:proofErr w:type="spellStart"/>
-      <w:r>
-        <w:t>name</w:t>
-      </w:r>
-      <w:proofErr w:type="spellEnd"/>
-      <w:r>
-        <w:t>: ORCL</w:t>
-      </w:r>
-    </w:p>
-    <w:p>
-      <w:pPr>
-        <w:pStyle w:val="Prrafodelista"/>
-        <w:ind w:left="426"/>
-        <w:jc w:val="both"/>
-      </w:pPr>
-    </w:p>
-    <w:p>
-      <w:pPr>
-        <w:pStyle w:val="Prrafodelista"/>
-        <w:numPr>
-          <w:ilvl w:val="0"/>
-          <w:numId w:val="3"/>
-        </w:numPr>
-      </w:pPr>
-      <w:r>
-        <w:t>Descargar</w:t>
-      </w:r>
-      <w:r>
-        <w:t xml:space="preserve"> los</w:t>
-      </w:r>
-      <w:r>
-        <w:t xml:space="preserve"> archivo</w:t>
-      </w:r>
-      <w:r>
-        <w:t>s</w:t>
-      </w:r>
-      <w:r>
-        <w:t xml:space="preserve"> </w:t>
-      </w:r>
-      <w:r>
-        <w:t>PPOS</w:t>
-      </w:r>
-      <w:r>
-        <w:t xml:space="preserve">.SQL </w:t>
-      </w:r>
-      <w:r>
-        <w:t xml:space="preserve">y PSEG.SQL </w:t>
-      </w:r>
-      <w:r>
-        <w:t xml:space="preserve">desde la siguiente </w:t>
-      </w:r>
-      <w:r>
-        <w:t>ruta:</w:t>
-      </w:r>
-    </w:p>
-    <w:p>
-      <w:pPr>
-        <w:pStyle w:val="Prrafodelista"/>
-      </w:pPr>
-      <w:hyperlink r:id="rId9" w:anchor="a830BbFLPm6afvvFLt3gPmIycoV7VKemPTJpzpmDAug" w:history="1">
+        <w:rPr>
+          <w:bCs/>
+        </w:rPr>
+      </w:pPr>
+      <w:hyperlink r:id="rId6" w:history="1">
         <w:r>
           <w:rPr>
             <w:rStyle w:val="Hipervnculo"/>
+            <w:bCs/>
           </w:rPr>
-          <w:t>https://mega.nz/file/XElzVIDC#a830BbFLPm6afvvFLt3gPmIycoV7VKemPTJpzpmDAug</w:t>
+          <w:t>https://download.oracle.com/glassfish/5.0/release/index.html</w:t>
         </w:r>
       </w:hyperlink>
     </w:p>
     <w:p>
       <w:pPr>
         <w:pStyle w:val="Prrafodelista"/>
-      </w:pPr>
-      <w:hyperlink r:id="rId10" w:anchor="5UqFk6nb-HtDdx-ngdZfkP_OW1LnCO9kE4g0dhQseEs" w:history="1">
-        <w:r>
-          <w:rPr>
-            <w:rStyle w:val="Hipervnculo"/>
-          </w:rPr>
-          <w:t>https://mega.nz/file/6Et1GIJa#5UqFk6nb-HtDdx-ngdZfkP_OW1LnCO9kE4g0dhQseEs</w:t>
-        </w:r>
-      </w:hyperlink>
-    </w:p>
-    <w:p>
-      <w:pPr>
-        <w:pStyle w:val="Prrafodelista"/>
-      </w:pPr>
-    </w:p>
-    <w:p>
-      <w:pPr>
-        <w:pStyle w:val="Prrafodelista"/>
-        <w:numPr>
-          <w:ilvl w:val="0"/>
-          <w:numId w:val="3"/>
-        </w:numPr>
-      </w:pPr>
-      <w:r>
-        <w:t>Ingresar al CMD de Windows en modo administrador y ejecutar</w:t>
-      </w:r>
-      <w:r>
-        <w:t xml:space="preserve"> lo siguiente para conectarte al Cliente de ORACLE.</w:t>
-      </w:r>
-    </w:p>
-    <w:p>
-      <w:pPr>
-        <w:pStyle w:val="Prrafodelista"/>
-      </w:pPr>
-      <w:r>
-        <w:t xml:space="preserve">C:\Windows\system32&gt;sqlplus </w:t>
-      </w:r>
-      <w:proofErr w:type="spellStart"/>
-      <w:r>
-        <w:t>system</w:t>
-      </w:r>
-      <w:proofErr w:type="spellEnd"/>
-      <w:r>
-        <w:t>/1234@localhost/</w:t>
-      </w:r>
-      <w:proofErr w:type="spellStart"/>
-      <w:r>
-        <w:t>orcl</w:t>
-      </w:r>
-      <w:proofErr w:type="spellEnd"/>
-    </w:p>
-    <w:p>
-      <w:pPr>
-        <w:pStyle w:val="Prrafodelista"/>
-      </w:pPr>
-    </w:p>
-    <w:p>
-      <w:pPr>
-        <w:pStyle w:val="Prrafodelista"/>
-        <w:numPr>
-          <w:ilvl w:val="0"/>
-          <w:numId w:val="3"/>
-        </w:numPr>
-      </w:pPr>
-      <w:r>
-        <w:t>Ejecutar el archivo SQL descargado</w:t>
-      </w:r>
-    </w:p>
-    <w:p>
-      <w:pPr>
-        <w:pStyle w:val="Prrafodelista"/>
-      </w:pPr>
-      <w:r>
-        <w:t>SQL&gt; @C:\</w:t>
-      </w:r>
-      <w:r>
-        <w:t>...</w:t>
-      </w:r>
-      <w:r>
-        <w:t>\</w:t>
-      </w:r>
-      <w:proofErr w:type="spellStart"/>
-      <w:r>
-        <w:t>ubicacion</w:t>
-      </w:r>
-      <w:proofErr w:type="spellEnd"/>
-      <w:r>
-        <w:t>\</w:t>
-      </w:r>
-      <w:proofErr w:type="spellStart"/>
-      <w:r>
-        <w:t>PPOS</w:t>
-      </w:r>
-      <w:r>
-        <w:t>.sql</w:t>
-      </w:r>
-      <w:proofErr w:type="spellEnd"/>
-    </w:p>
-    <w:p>
-      <w:pPr>
-        <w:pStyle w:val="Prrafodelista"/>
-      </w:pPr>
-      <w:r>
-        <w:t>SQL&gt; @C</w:t>
-      </w:r>
-      <w:proofErr w:type="gramStart"/>
-      <w:r>
-        <w:t>:\</w:t>
-      </w:r>
-      <w:proofErr w:type="gramEnd"/>
-      <w:r>
-        <w:t>...</w:t>
-      </w:r>
-      <w:r>
-        <w:t>\</w:t>
-      </w:r>
-      <w:r>
-        <w:t xml:space="preserve"> </w:t>
-      </w:r>
-      <w:proofErr w:type="spellStart"/>
-      <w:r>
-        <w:t>ubicacion</w:t>
-      </w:r>
-      <w:proofErr w:type="spellEnd"/>
-      <w:r>
-        <w:t>\</w:t>
-      </w:r>
-      <w:proofErr w:type="spellStart"/>
-      <w:r>
-        <w:t>PSEG</w:t>
-      </w:r>
-      <w:r>
-        <w:t>.sql</w:t>
-      </w:r>
-      <w:proofErr w:type="spellEnd"/>
-    </w:p>
-    <w:p>
-      <w:pPr>
-        <w:pStyle w:val="Prrafodelista"/>
-      </w:pPr>
-    </w:p>
-    <w:p>
-      <w:pPr>
-        <w:pStyle w:val="Prrafodelista"/>
-        <w:numPr>
-          <w:ilvl w:val="0"/>
-          <w:numId w:val="3"/>
-        </w:numPr>
-      </w:pPr>
-      <w:r>
-        <w:t>Listo</w:t>
-      </w:r>
-    </w:p>
-    <w:p>
-      <w:pPr>
-        <w:rPr>
-          <w:b/>
-        </w:rPr>
-      </w:pPr>
-    </w:p>
-    <w:p>
-      <w:pPr>
-        <w:pStyle w:val="Prrafodelista"/>
-        <w:numPr>
-          <w:ilvl w:val="0"/>
-          <w:numId w:val="1"/>
-        </w:numPr>
-        <w:ind w:left="426" w:hanging="426"/>
-        <w:jc w:val="both"/>
-        <w:rPr>
-          <w:b/>
-        </w:rPr>
-      </w:pPr>
-      <w:r>
-        <w:rPr>
-          <w:b/>
-        </w:rPr>
-        <w:t xml:space="preserve">INSTALACIÓN DE LA APLICACION </w:t>
-      </w:r>
-    </w:p>
-    <w:p>
-      <w:pPr>
-        <w:pStyle w:val="Prrafodelista"/>
         <w:ind w:left="426"/>
         <w:jc w:val="both"/>
-      </w:pPr>
-      <w:r>
-        <w:t>Ejecutar para levantar JBOSS ejecutar el archivo standalone.bat, ubicada en la ruta /jboss-eap-7.1.0/</w:t>
-      </w:r>
-      <w:proofErr w:type="spellStart"/>
-      <w:r>
-        <w:t>bin</w:t>
-      </w:r>
-      <w:proofErr w:type="spellEnd"/>
-      <w:r>
-        <w:t>/</w:t>
-      </w:r>
-    </w:p>
-    <w:p>
-      <w:pPr>
-        <w:jc w:val="both"/>
+        <w:rPr>
+          <w:bCs/>
+        </w:rPr>
       </w:pPr>
       <w:r>
         <w:rPr>
           <w:noProof/>
-          <w:lang w:eastAsia="es-PE"/>
-        </w:rPr>
-        <w:lastRenderedPageBreak/>
+        </w:rPr>
         <w:drawing>
-          <wp:inline distT="0" distB="0" distL="0" distR="0" wp14:anchorId="2340256D" wp14:editId="0A9650E7">
-            <wp:extent cx="5612130" cy="2781300"/>
-            <wp:effectExtent l="19050" t="19050" r="26670" b="19050"/>
-            <wp:docPr id="1" name="Imagen 1"/>
+          <wp:inline distT="0" distB="0" distL="0" distR="0" wp14:anchorId="7149538D" wp14:editId="4DEAE0E4">
+            <wp:extent cx="4591050" cy="3086100"/>
+            <wp:effectExtent l="19050" t="19050" r="19050" b="19050"/>
+            <wp:docPr id="3" name="Imagen 3"/>
             <wp:cNvGraphicFramePr>
               <a:graphicFrameLocks xmlns:a="http://schemas.openxmlformats.org/drawingml/2006/main" noChangeAspect="1"/>
             </wp:cNvGraphicFramePr>
@@ -544,11 +217,11 @@
               <a:graphicData uri="http://schemas.openxmlformats.org/drawingml/2006/picture">
                 <pic:pic xmlns:pic="http://schemas.openxmlformats.org/drawingml/2006/picture">
                   <pic:nvPicPr>
-                    <pic:cNvPr id="0" name=""/>
+                    <pic:cNvPr id="1" name=""/>
                     <pic:cNvPicPr/>
                   </pic:nvPicPr>
                   <pic:blipFill>
-                    <a:blip r:embed="rId11"/>
+                    <a:blip r:embed="rId7"/>
                     <a:stretch>
                       <a:fillRect/>
                     </a:stretch>
@@ -556,7 +229,7 @@
                   <pic:spPr>
                     <a:xfrm>
                       <a:off x="0" y="0"/>
-                      <a:ext cx="5612130" cy="2781300"/>
+                      <a:ext cx="4591050" cy="3086100"/>
                     </a:xfrm>
                     <a:prstGeom prst="rect">
                       <a:avLst/>
@@ -576,60 +249,48 @@
     </w:p>
     <w:p>
       <w:pPr>
-        <w:jc w:val="both"/>
-      </w:pPr>
-      <w:r>
-        <w:t xml:space="preserve">Ingresar con mediante el navegado a la url: </w:t>
-      </w:r>
-      <w:hyperlink r:id="rId12" w:history="1">
-        <w:r>
-          <w:rPr>
-            <w:rStyle w:val="Hipervnculo"/>
-          </w:rPr>
-          <w:t>http://localhost:9990/</w:t>
-        </w:r>
-      </w:hyperlink>
-    </w:p>
-    <w:p>
-      <w:pPr>
-        <w:jc w:val="both"/>
-      </w:pPr>
-      <w:r>
-        <w:t xml:space="preserve">Usuario: </w:t>
-      </w:r>
-      <w:proofErr w:type="spellStart"/>
-      <w:r>
-        <w:t>admin</w:t>
-      </w:r>
-      <w:proofErr w:type="spellEnd"/>
-    </w:p>
-    <w:p>
-      <w:pPr>
-        <w:jc w:val="both"/>
-      </w:pPr>
-      <w:r>
-        <w:t xml:space="preserve">Contraseña: </w:t>
-      </w:r>
-      <w:proofErr w:type="spellStart"/>
-      <w:r>
-        <w:t>admin</w:t>
-      </w:r>
-      <w:proofErr w:type="spellEnd"/>
-    </w:p>
-    <w:p>
-      <w:pPr>
-        <w:jc w:val="both"/>
+        <w:pStyle w:val="Prrafodelista"/>
+        <w:ind w:left="426"/>
+        <w:jc w:val="both"/>
+        <w:rPr>
+          <w:bCs/>
+        </w:rPr>
+      </w:pPr>
+    </w:p>
+    <w:p>
+      <w:pPr>
+        <w:pStyle w:val="Prrafodelista"/>
+        <w:ind w:left="426"/>
+        <w:jc w:val="both"/>
+        <w:rPr>
+          <w:bCs/>
+        </w:rPr>
+      </w:pPr>
+      <w:r>
+        <w:rPr>
+          <w:bCs/>
+        </w:rPr>
+        <w:t>Descomprimir en la una ubicación deseada:</w:t>
+      </w:r>
+    </w:p>
+    <w:p>
+      <w:pPr>
+        <w:pStyle w:val="Prrafodelista"/>
+        <w:ind w:left="426"/>
+        <w:jc w:val="both"/>
+        <w:rPr>
+          <w:bCs/>
+        </w:rPr>
       </w:pPr>
       <w:r>
         <w:rPr>
           <w:noProof/>
-          <w:lang w:eastAsia="es-PE"/>
         </w:rPr>
         <w:drawing>
-          <wp:inline distT="0" distB="0" distL="0" distR="0" wp14:anchorId="199862E1" wp14:editId="72C6D73A">
-            <wp:extent cx="5612130" cy="3253740"/>
-            <wp:effectExtent l="19050" t="19050" r="26670" b="22860"/>
-            <wp:docPr id="2" name="Imagen 2"/>
+          <wp:inline distT="0" distB="0" distL="0" distR="0" wp14:anchorId="2FA137EC" wp14:editId="3A0E85D2">
+            <wp:extent cx="3171825" cy="1685925"/>
+            <wp:effectExtent l="19050" t="19050" r="28575" b="28575"/>
+            <wp:docPr id="5" name="Imagen 5"/>
             <wp:cNvGraphicFramePr>
               <a:graphicFrameLocks xmlns:a="http://schemas.openxmlformats.org/drawingml/2006/main" noChangeAspect="1"/>
             </wp:cNvGraphicFramePr>
@@ -637,11 +298,11 @@
               <a:graphicData uri="http://schemas.openxmlformats.org/drawingml/2006/picture">
                 <pic:pic xmlns:pic="http://schemas.openxmlformats.org/drawingml/2006/picture">
                   <pic:nvPicPr>
-                    <pic:cNvPr id="0" name=""/>
+                    <pic:cNvPr id="1" name=""/>
                     <pic:cNvPicPr/>
                   </pic:nvPicPr>
                   <pic:blipFill>
-                    <a:blip r:embed="rId13"/>
+                    <a:blip r:embed="rId8"/>
                     <a:stretch>
                       <a:fillRect/>
                     </a:stretch>
@@ -649,7 +310,7 @@
                   <pic:spPr>
                     <a:xfrm>
                       <a:off x="0" y="0"/>
-                      <a:ext cx="5612130" cy="3253740"/>
+                      <a:ext cx="3171825" cy="1685925"/>
                     </a:xfrm>
                     <a:prstGeom prst="rect">
                       <a:avLst/>
@@ -669,70 +330,77 @@
     </w:p>
     <w:p>
       <w:pPr>
-        <w:jc w:val="both"/>
-        <w:rPr>
-          <w:b/>
-        </w:rPr>
-      </w:pPr>
-      <w:r>
-        <w:rPr>
-          <w:b/>
-        </w:rPr>
-        <w:t>CONFIGURAR DATASOURCE</w:t>
-      </w:r>
-    </w:p>
-    <w:p>
-      <w:pPr>
-        <w:jc w:val="both"/>
-      </w:pPr>
-      <w:r>
-        <w:t xml:space="preserve">Ingresar a la ubicación: </w:t>
+        <w:pStyle w:val="Prrafodelista"/>
+        <w:ind w:left="426"/>
+        <w:jc w:val="both"/>
+        <w:rPr>
+          <w:bCs/>
+        </w:rPr>
+      </w:pPr>
+    </w:p>
+    <w:p>
+      <w:pPr>
+        <w:pStyle w:val="Prrafodelista"/>
+        <w:ind w:left="426"/>
+        <w:jc w:val="both"/>
+        <w:rPr>
+          <w:bCs/>
+        </w:rPr>
+      </w:pPr>
+      <w:r>
+        <w:rPr>
+          <w:bCs/>
+        </w:rPr>
+        <w:t xml:space="preserve">Registrar la ubicación del </w:t>
       </w:r>
       <w:proofErr w:type="spellStart"/>
       <w:r>
-        <w:t>Configuracion</w:t>
+        <w:rPr>
+          <w:bCs/>
+        </w:rPr>
+        <w:t>glassfish</w:t>
       </w:r>
       <w:proofErr w:type="spellEnd"/>
       <w:r>
-        <w:t xml:space="preserve"> &gt; </w:t>
+        <w:rPr>
+          <w:bCs/>
+        </w:rPr>
+        <w:t xml:space="preserve"> en el </w:t>
       </w:r>
       <w:proofErr w:type="spellStart"/>
       <w:r>
-        <w:t>Subsystems</w:t>
+        <w:rPr>
+          <w:bCs/>
+        </w:rPr>
+        <w:t>Path</w:t>
       </w:r>
       <w:proofErr w:type="spellEnd"/>
       <w:r>
-        <w:t xml:space="preserve"> &gt; </w:t>
-      </w:r>
-      <w:proofErr w:type="spellStart"/>
-      <w:r>
-        <w:t>Datasources</w:t>
-      </w:r>
-      <w:proofErr w:type="spellEnd"/>
-      <w:r>
-        <w:t xml:space="preserve"> &gt; Non-XA &gt; </w:t>
-      </w:r>
-      <w:proofErr w:type="spellStart"/>
-      <w:r>
-        <w:t>Add</w:t>
-      </w:r>
-      <w:proofErr w:type="spellEnd"/>
-    </w:p>
-    <w:p>
-      <w:pPr>
-        <w:jc w:val="both"/>
+        <w:rPr>
+          <w:bCs/>
+        </w:rPr>
+        <w:t xml:space="preserve"> de variable de entorno.</w:t>
+      </w:r>
+    </w:p>
+    <w:p>
+      <w:pPr>
+        <w:pStyle w:val="Prrafodelista"/>
+        <w:ind w:left="0"/>
+        <w:jc w:val="both"/>
+        <w:rPr>
+          <w:bCs/>
+        </w:rPr>
       </w:pPr>
       <w:r>
         <w:rPr>
           <w:noProof/>
-          <w:lang w:eastAsia="es-PE"/>
         </w:rPr>
         <w:lastRenderedPageBreak/>
         <w:drawing>
-          <wp:inline distT="0" distB="0" distL="0" distR="0" wp14:anchorId="5026F8A6" wp14:editId="7E05F559">
-            <wp:extent cx="5612130" cy="3114675"/>
-            <wp:effectExtent l="19050" t="19050" r="26670" b="28575"/>
-            <wp:docPr id="4" name="Imagen 4"/>
+          <wp:inline distT="0" distB="0" distL="0" distR="0" wp14:anchorId="374B0B61" wp14:editId="560FC399">
+            <wp:extent cx="5760085" cy="2776220"/>
+            <wp:effectExtent l="19050" t="19050" r="12065" b="24130"/>
+            <wp:docPr id="8" name="Imagen 8"/>
             <wp:cNvGraphicFramePr>
               <a:graphicFrameLocks xmlns:a="http://schemas.openxmlformats.org/drawingml/2006/main" noChangeAspect="1"/>
             </wp:cNvGraphicFramePr>
@@ -740,11 +408,11 @@
               <a:graphicData uri="http://schemas.openxmlformats.org/drawingml/2006/picture">
                 <pic:pic xmlns:pic="http://schemas.openxmlformats.org/drawingml/2006/picture">
                   <pic:nvPicPr>
-                    <pic:cNvPr id="0" name=""/>
+                    <pic:cNvPr id="1" name=""/>
                     <pic:cNvPicPr/>
                   </pic:nvPicPr>
                   <pic:blipFill>
-                    <a:blip r:embed="rId14"/>
+                    <a:blip r:embed="rId9"/>
                     <a:stretch>
                       <a:fillRect/>
                     </a:stretch>
@@ -752,7 +420,7 @@
                   <pic:spPr>
                     <a:xfrm>
                       <a:off x="0" y="0"/>
-                      <a:ext cx="5612130" cy="3114675"/>
+                      <a:ext cx="5760085" cy="2776220"/>
                     </a:xfrm>
                     <a:prstGeom prst="rect">
                       <a:avLst/>
@@ -773,30 +441,67 @@
     <w:p>
       <w:pPr>
         <w:jc w:val="both"/>
-      </w:pPr>
-      <w:r>
-        <w:t xml:space="preserve">Seleccionar tipo de </w:t>
+        <w:rPr>
+          <w:bCs/>
+        </w:rPr>
+      </w:pPr>
+      <w:r>
+        <w:rPr>
+          <w:bCs/>
+        </w:rPr>
+        <w:t xml:space="preserve">Agregar </w:t>
+      </w:r>
+      <w:r>
+        <w:rPr>
+          <w:bCs/>
+        </w:rPr>
+        <w:t xml:space="preserve">la ruta donde descomprimió </w:t>
       </w:r>
       <w:proofErr w:type="spellStart"/>
       <w:r>
-        <w:t>DataSource</w:t>
+        <w:rPr>
+          <w:bCs/>
+        </w:rPr>
+        <w:t>GlassFish</w:t>
       </w:r>
       <w:proofErr w:type="spellEnd"/>
-    </w:p>
-    <w:p>
-      <w:pPr>
-        <w:jc w:val="both"/>
+      <w:r>
+        <w:rPr>
+          <w:bCs/>
+        </w:rPr>
+        <w:t xml:space="preserve"> 5:</w:t>
+      </w:r>
+    </w:p>
+    <w:p>
+      <w:pPr>
+        <w:jc w:val="both"/>
+        <w:rPr>
+          <w:bCs/>
+        </w:rPr>
+      </w:pPr>
+      <w:r>
+        <w:rPr>
+          <w:bCs/>
+        </w:rPr>
+        <w:t>D:\Software\Develop\glassfish5\glassfish\bin</w:t>
+      </w:r>
+    </w:p>
+    <w:p>
+      <w:pPr>
+        <w:jc w:val="both"/>
+        <w:rPr>
+          <w:b/>
+        </w:rPr>
       </w:pPr>
       <w:r>
         <w:rPr>
           <w:noProof/>
-          <w:lang w:eastAsia="es-PE"/>
         </w:rPr>
         <w:drawing>
-          <wp:inline distT="0" distB="0" distL="0" distR="0" wp14:anchorId="2C3D102C" wp14:editId="70156FFF">
-            <wp:extent cx="5612130" cy="5088255"/>
-            <wp:effectExtent l="19050" t="19050" r="26670" b="17145"/>
-            <wp:docPr id="6" name="Imagen 6"/>
+          <wp:inline distT="0" distB="0" distL="0" distR="0" wp14:anchorId="39D5FBD3" wp14:editId="05300D80">
+            <wp:extent cx="4895052" cy="4671704"/>
+            <wp:effectExtent l="19050" t="19050" r="20320" b="14605"/>
+            <wp:docPr id="9" name="Imagen 9"/>
             <wp:cNvGraphicFramePr>
               <a:graphicFrameLocks xmlns:a="http://schemas.openxmlformats.org/drawingml/2006/main" noChangeAspect="1"/>
             </wp:cNvGraphicFramePr>
@@ -804,11 +509,11 @@
               <a:graphicData uri="http://schemas.openxmlformats.org/drawingml/2006/picture">
                 <pic:pic xmlns:pic="http://schemas.openxmlformats.org/drawingml/2006/picture">
                   <pic:nvPicPr>
-                    <pic:cNvPr id="0" name=""/>
+                    <pic:cNvPr id="1" name=""/>
                     <pic:cNvPicPr/>
                   </pic:nvPicPr>
                   <pic:blipFill>
-                    <a:blip r:embed="rId15"/>
+                    <a:blip r:embed="rId10"/>
                     <a:stretch>
                       <a:fillRect/>
                     </a:stretch>
@@ -816,7 +521,7 @@
                   <pic:spPr>
                     <a:xfrm>
                       <a:off x="0" y="0"/>
-                      <a:ext cx="5612130" cy="5088255"/>
+                      <a:ext cx="4899088" cy="4675556"/>
                     </a:xfrm>
                     <a:prstGeom prst="rect">
                       <a:avLst/>
@@ -836,186 +541,57 @@
     </w:p>
     <w:p>
       <w:pPr>
-        <w:spacing w:after="0"/>
-        <w:jc w:val="both"/>
-      </w:pPr>
-      <w:r>
+        <w:jc w:val="both"/>
+        <w:rPr>
+          <w:b/>
+        </w:rPr>
+      </w:pPr>
+    </w:p>
+    <w:p>
+      <w:pPr>
+        <w:jc w:val="both"/>
+        <w:rPr>
+          <w:b/>
+        </w:rPr>
+      </w:pPr>
+    </w:p>
+    <w:p>
+      <w:pPr>
+        <w:jc w:val="both"/>
+        <w:rPr>
+          <w:bCs/>
+        </w:rPr>
+      </w:pPr>
+      <w:r>
+        <w:rPr>
+          <w:bCs/>
+        </w:rPr>
         <w:lastRenderedPageBreak/>
-        <w:t>Configurar con los datos:</w:t>
-      </w:r>
-    </w:p>
-    <w:p>
-      <w:pPr>
-        <w:spacing w:after="0"/>
-        <w:jc w:val="both"/>
-        <w:rPr>
-          <w:rFonts w:ascii="Consolas" w:hAnsi="Consolas" w:cs="Consolas"/>
-          <w:color w:val="268BD2"/>
-          <w:sz w:val="20"/>
-          <w:szCs w:val="20"/>
-        </w:rPr>
-      </w:pPr>
-      <w:r>
-        <w:t xml:space="preserve">Nombre: </w:t>
-      </w:r>
-      <w:r>
-        <w:rPr>
-          <w:rFonts w:ascii="Consolas" w:hAnsi="Consolas" w:cs="Consolas"/>
-          <w:color w:val="2AA198"/>
-          <w:sz w:val="20"/>
-          <w:szCs w:val="20"/>
-          <w:shd w:val="clear" w:color="auto" w:fill="E8F2FE"/>
-        </w:rPr>
-        <w:t>java:/</w:t>
-      </w:r>
-      <w:proofErr w:type="spellStart"/>
-      <w:r>
-        <w:rPr>
-          <w:rFonts w:ascii="Consolas" w:hAnsi="Consolas" w:cs="Consolas"/>
-          <w:color w:val="2AA198"/>
-          <w:sz w:val="20"/>
-          <w:szCs w:val="20"/>
-          <w:shd w:val="clear" w:color="auto" w:fill="E8F2FE"/>
-        </w:rPr>
-        <w:t>psegNoXADS</w:t>
-      </w:r>
-      <w:proofErr w:type="spellEnd"/>
-    </w:p>
-    <w:p>
-      <w:pPr>
-        <w:spacing w:after="0"/>
-        <w:jc w:val="both"/>
-        <w:rPr>
-          <w:rFonts w:ascii="Consolas" w:hAnsi="Consolas" w:cs="Consolas"/>
-          <w:color w:val="2AA198"/>
-          <w:sz w:val="20"/>
-          <w:szCs w:val="20"/>
-        </w:rPr>
-      </w:pPr>
-      <w:r>
-        <w:rPr>
-          <w:rFonts w:ascii="Consolas" w:hAnsi="Consolas" w:cs="Consolas"/>
-          <w:sz w:val="20"/>
-          <w:szCs w:val="20"/>
-        </w:rPr>
-        <w:t xml:space="preserve">URL: </w:t>
-      </w:r>
-      <w:proofErr w:type="spellStart"/>
-      <w:r>
-        <w:rPr>
-          <w:rFonts w:ascii="Consolas" w:hAnsi="Consolas" w:cs="Consolas"/>
-          <w:color w:val="2AA198"/>
-          <w:sz w:val="20"/>
-          <w:szCs w:val="20"/>
-        </w:rPr>
-        <w:t>jdbc:oracle:thin</w:t>
-      </w:r>
-      <w:proofErr w:type="spellEnd"/>
-      <w:r>
-        <w:rPr>
-          <w:rFonts w:ascii="Consolas" w:hAnsi="Consolas" w:cs="Consolas"/>
-          <w:color w:val="2AA198"/>
-          <w:sz w:val="20"/>
-          <w:szCs w:val="20"/>
-        </w:rPr>
-        <w:t>:@localhost:1521:orcl</w:t>
-      </w:r>
-    </w:p>
-    <w:p>
-      <w:pPr>
-        <w:spacing w:after="0"/>
-        <w:jc w:val="both"/>
-        <w:rPr>
-          <w:rFonts w:ascii="Consolas" w:hAnsi="Consolas" w:cs="Consolas"/>
-          <w:color w:val="268BD2"/>
-          <w:sz w:val="20"/>
-          <w:szCs w:val="20"/>
-        </w:rPr>
-      </w:pPr>
-      <w:r>
-        <w:rPr>
-          <w:rFonts w:ascii="Consolas" w:hAnsi="Consolas" w:cs="Consolas"/>
-          <w:sz w:val="20"/>
-          <w:szCs w:val="20"/>
-        </w:rPr>
-        <w:t xml:space="preserve">Usuario: </w:t>
-      </w:r>
-      <w:proofErr w:type="spellStart"/>
-      <w:r>
-        <w:rPr>
-          <w:rFonts w:ascii="Consolas" w:hAnsi="Consolas" w:cs="Consolas"/>
-          <w:color w:val="2AA198"/>
-          <w:sz w:val="20"/>
-          <w:szCs w:val="20"/>
-        </w:rPr>
-        <w:t>pseg</w:t>
-      </w:r>
-      <w:proofErr w:type="spellEnd"/>
-    </w:p>
-    <w:p>
-      <w:pPr>
-        <w:spacing w:after="0"/>
-        <w:jc w:val="both"/>
-        <w:rPr>
-          <w:rFonts w:ascii="Consolas" w:hAnsi="Consolas" w:cs="Consolas"/>
-          <w:color w:val="2AA198"/>
-          <w:sz w:val="20"/>
-          <w:szCs w:val="20"/>
-        </w:rPr>
-      </w:pPr>
-      <w:proofErr w:type="spellStart"/>
-      <w:r>
-        <w:rPr>
-          <w:rFonts w:ascii="Consolas" w:hAnsi="Consolas" w:cs="Consolas"/>
-          <w:sz w:val="20"/>
-          <w:szCs w:val="20"/>
-        </w:rPr>
-        <w:t>Password</w:t>
-      </w:r>
-      <w:proofErr w:type="spellEnd"/>
-      <w:r>
-        <w:rPr>
-          <w:rFonts w:ascii="Consolas" w:hAnsi="Consolas" w:cs="Consolas"/>
-          <w:sz w:val="20"/>
-          <w:szCs w:val="20"/>
-        </w:rPr>
-        <w:t xml:space="preserve">: </w:t>
-      </w:r>
-      <w:r>
-        <w:rPr>
-          <w:rFonts w:ascii="Consolas" w:hAnsi="Consolas" w:cs="Consolas"/>
-          <w:color w:val="2AA198"/>
-          <w:sz w:val="20"/>
-          <w:szCs w:val="20"/>
-        </w:rPr>
-        <w:t>1234</w:t>
-      </w:r>
-    </w:p>
-    <w:p>
-      <w:pPr>
-        <w:spacing w:after="0"/>
-        <w:jc w:val="both"/>
-        <w:rPr>
-          <w:rFonts w:ascii="Consolas" w:hAnsi="Consolas" w:cs="Consolas"/>
-          <w:sz w:val="20"/>
-          <w:szCs w:val="20"/>
-        </w:rPr>
-      </w:pPr>
-    </w:p>
-    <w:p>
-      <w:pPr>
-        <w:jc w:val="both"/>
+        <w:t>Abrir el</w:t>
+      </w:r>
+      <w:r>
+        <w:rPr>
+          <w:bCs/>
+        </w:rPr>
+        <w:t xml:space="preserve"> CMD en modo administrador</w:t>
+      </w:r>
+    </w:p>
+    <w:p>
+      <w:pPr>
+        <w:jc w:val="both"/>
+        <w:rPr>
+          <w:bCs/>
+        </w:rPr>
       </w:pPr>
       <w:r>
         <w:rPr>
           <w:noProof/>
-          <w:lang w:eastAsia="es-PE"/>
         </w:rPr>
         <w:drawing>
-          <wp:inline distT="0" distB="0" distL="0" distR="0" wp14:anchorId="7EA36ADC" wp14:editId="23DD6744">
-            <wp:extent cx="5612130" cy="5087620"/>
-            <wp:effectExtent l="19050" t="19050" r="26670" b="17780"/>
-            <wp:docPr id="7" name="Imagen 7"/>
+          <wp:inline distT="0" distB="0" distL="0" distR="0" wp14:anchorId="1083424A" wp14:editId="2089B557">
+            <wp:extent cx="3219450" cy="2238375"/>
+            <wp:effectExtent l="19050" t="19050" r="19050" b="28575"/>
+            <wp:docPr id="10" name="Imagen 10"/>
             <wp:cNvGraphicFramePr>
               <a:graphicFrameLocks xmlns:a="http://schemas.openxmlformats.org/drawingml/2006/main" noChangeAspect="1"/>
             </wp:cNvGraphicFramePr>
@@ -1023,11 +599,11 @@
               <a:graphicData uri="http://schemas.openxmlformats.org/drawingml/2006/picture">
                 <pic:pic xmlns:pic="http://schemas.openxmlformats.org/drawingml/2006/picture">
                   <pic:nvPicPr>
-                    <pic:cNvPr id="0" name=""/>
+                    <pic:cNvPr id="1" name=""/>
                     <pic:cNvPicPr/>
                   </pic:nvPicPr>
                   <pic:blipFill>
-                    <a:blip r:embed="rId16"/>
+                    <a:blip r:embed="rId11"/>
                     <a:stretch>
                       <a:fillRect/>
                     </a:stretch>
@@ -1035,7 +611,7 @@
                   <pic:spPr>
                     <a:xfrm>
                       <a:off x="0" y="0"/>
-                      <a:ext cx="5612130" cy="5087620"/>
+                      <a:ext cx="3219450" cy="2238375"/>
                     </a:xfrm>
                     <a:prstGeom prst="rect">
                       <a:avLst/>
@@ -1056,18 +632,95 @@
     <w:p>
       <w:pPr>
         <w:jc w:val="both"/>
+        <w:rPr>
+          <w:bCs/>
+        </w:rPr>
+      </w:pPr>
+      <w:r>
+        <w:rPr>
+          <w:bCs/>
+        </w:rPr>
+        <w:t>Ahora procederemos a crear un Servicio en Windows, para esto debe ejecutar</w:t>
+      </w:r>
+      <w:r>
+        <w:rPr>
+          <w:bCs/>
+        </w:rPr>
+        <w:t>:</w:t>
+      </w:r>
+    </w:p>
+    <w:p>
+      <w:pPr>
+        <w:jc w:val="both"/>
+        <w:rPr>
+          <w:bCs/>
+        </w:rPr>
+      </w:pPr>
+      <w:r>
+        <w:rPr>
+          <w:bCs/>
+        </w:rPr>
+        <w:t xml:space="preserve">&gt; </w:t>
+      </w:r>
+      <w:proofErr w:type="spellStart"/>
+      <w:r>
+        <w:rPr>
+          <w:bCs/>
+        </w:rPr>
+        <w:t>asadmin</w:t>
+      </w:r>
+      <w:proofErr w:type="spellEnd"/>
+      <w:r>
+        <w:rPr>
+          <w:bCs/>
+        </w:rPr>
+        <w:t xml:space="preserve"> </w:t>
+      </w:r>
+      <w:proofErr w:type="spellStart"/>
+      <w:r>
+        <w:rPr>
+          <w:bCs/>
+        </w:rPr>
+        <w:t>create-service</w:t>
+      </w:r>
+      <w:proofErr w:type="spellEnd"/>
+      <w:r>
+        <w:rPr>
+          <w:bCs/>
+        </w:rPr>
+        <w:t xml:space="preserve"> --</w:t>
+      </w:r>
+      <w:proofErr w:type="spellStart"/>
+      <w:r>
+        <w:rPr>
+          <w:bCs/>
+        </w:rPr>
+        <w:t>name</w:t>
+      </w:r>
+      <w:proofErr w:type="spellEnd"/>
+      <w:r>
+        <w:rPr>
+          <w:bCs/>
+        </w:rPr>
+        <w:t xml:space="preserve"> GlassFish5</w:t>
+      </w:r>
+    </w:p>
+    <w:p>
+      <w:pPr>
+        <w:jc w:val="both"/>
+        <w:rPr>
+          <w:bCs/>
+        </w:rPr>
       </w:pPr>
       <w:r>
         <w:rPr>
           <w:noProof/>
-          <w:lang w:eastAsia="es-PE"/>
-        </w:rPr>
-        <w:lastRenderedPageBreak/>
+        </w:rPr>
         <w:drawing>
-          <wp:inline distT="0" distB="0" distL="0" distR="0" wp14:anchorId="724D1960" wp14:editId="22CCFD1B">
-            <wp:extent cx="5612130" cy="5088255"/>
-            <wp:effectExtent l="19050" t="19050" r="26670" b="17145"/>
-            <wp:docPr id="14" name="Imagen 14"/>
+          <wp:inline distT="0" distB="0" distL="0" distR="0" wp14:anchorId="60BFD8F5" wp14:editId="594A2DAB">
+            <wp:extent cx="5760085" cy="3412919"/>
+            <wp:effectExtent l="19050" t="19050" r="12065" b="16510"/>
+            <wp:docPr id="26" name="Imagen 26"/>
             <wp:cNvGraphicFramePr>
               <a:graphicFrameLocks xmlns:a="http://schemas.openxmlformats.org/drawingml/2006/main" noChangeAspect="1"/>
             </wp:cNvGraphicFramePr>
@@ -1075,11 +728,11 @@
               <a:graphicData uri="http://schemas.openxmlformats.org/drawingml/2006/picture">
                 <pic:pic xmlns:pic="http://schemas.openxmlformats.org/drawingml/2006/picture">
                   <pic:nvPicPr>
-                    <pic:cNvPr id="0" name=""/>
+                    <pic:cNvPr id="1" name=""/>
                     <pic:cNvPicPr/>
                   </pic:nvPicPr>
                   <pic:blipFill>
-                    <a:blip r:embed="rId17"/>
+                    <a:blip r:embed="rId12"/>
                     <a:stretch>
                       <a:fillRect/>
                     </a:stretch>
@@ -1087,7 +740,7 @@
                   <pic:spPr>
                     <a:xfrm>
                       <a:off x="0" y="0"/>
-                      <a:ext cx="5612130" cy="5088255"/>
+                      <a:ext cx="5762771" cy="3414510"/>
                     </a:xfrm>
                     <a:prstGeom prst="rect">
                       <a:avLst/>
@@ -1108,18 +761,89 @@
     <w:p>
       <w:pPr>
         <w:jc w:val="both"/>
+        <w:rPr>
+          <w:bCs/>
+        </w:rPr>
+      </w:pPr>
+      <w:r>
+        <w:rPr>
+          <w:bCs/>
+        </w:rPr>
+        <w:t>Cambiaremos el nombre de nuestro servicio</w:t>
+      </w:r>
+    </w:p>
+    <w:p>
+      <w:pPr>
+        <w:jc w:val="both"/>
+        <w:rPr>
+          <w:bCs/>
+        </w:rPr>
+      </w:pPr>
+      <w:r>
+        <w:rPr>
+          <w:bCs/>
+        </w:rPr>
+        <w:t xml:space="preserve">&gt; </w:t>
+      </w:r>
+      <w:proofErr w:type="spellStart"/>
+      <w:r>
+        <w:rPr>
+          <w:bCs/>
+        </w:rPr>
+        <w:t>sc</w:t>
+      </w:r>
+      <w:proofErr w:type="spellEnd"/>
+      <w:r>
+        <w:rPr>
+          <w:bCs/>
+        </w:rPr>
+        <w:t xml:space="preserve"> </w:t>
+      </w:r>
+      <w:proofErr w:type="spellStart"/>
+      <w:r>
+        <w:rPr>
+          <w:bCs/>
+        </w:rPr>
+        <w:t>config</w:t>
+      </w:r>
+      <w:proofErr w:type="spellEnd"/>
+      <w:r>
+        <w:rPr>
+          <w:bCs/>
+        </w:rPr>
+        <w:t xml:space="preserve"> GlassFish5 </w:t>
+      </w:r>
+      <w:proofErr w:type="spellStart"/>
+      <w:r>
+        <w:rPr>
+          <w:bCs/>
+        </w:rPr>
+        <w:t>DisplayName</w:t>
+      </w:r>
+      <w:proofErr w:type="spellEnd"/>
+      <w:r>
+        <w:rPr>
+          <w:bCs/>
+        </w:rPr>
+        <w:t>="GlassFish5"</w:t>
+      </w:r>
+    </w:p>
+    <w:p>
+      <w:pPr>
+        <w:jc w:val="both"/>
+        <w:rPr>
+          <w:bCs/>
+        </w:rPr>
       </w:pPr>
       <w:r>
         <w:rPr>
           <w:noProof/>
-          <w:lang w:eastAsia="es-PE"/>
-        </w:rPr>
-        <w:lastRenderedPageBreak/>
+        </w:rPr>
         <w:drawing>
-          <wp:inline distT="0" distB="0" distL="0" distR="0" wp14:anchorId="0C57C42F" wp14:editId="5BBDF163">
-            <wp:extent cx="5612130" cy="5087620"/>
-            <wp:effectExtent l="19050" t="19050" r="26670" b="17780"/>
-            <wp:docPr id="15" name="Imagen 15"/>
+          <wp:inline distT="0" distB="0" distL="0" distR="0" wp14:anchorId="0FB9E156" wp14:editId="114C78BB">
+            <wp:extent cx="4733925" cy="981075"/>
+            <wp:effectExtent l="19050" t="19050" r="28575" b="28575"/>
+            <wp:docPr id="27" name="Imagen 27"/>
             <wp:cNvGraphicFramePr>
               <a:graphicFrameLocks xmlns:a="http://schemas.openxmlformats.org/drawingml/2006/main" noChangeAspect="1"/>
             </wp:cNvGraphicFramePr>
@@ -1127,11 +851,11 @@
               <a:graphicData uri="http://schemas.openxmlformats.org/drawingml/2006/picture">
                 <pic:pic xmlns:pic="http://schemas.openxmlformats.org/drawingml/2006/picture">
                   <pic:nvPicPr>
-                    <pic:cNvPr id="0" name=""/>
+                    <pic:cNvPr id="1" name=""/>
                     <pic:cNvPicPr/>
                   </pic:nvPicPr>
                   <pic:blipFill>
-                    <a:blip r:embed="rId18"/>
+                    <a:blip r:embed="rId13"/>
                     <a:stretch>
                       <a:fillRect/>
                     </a:stretch>
@@ -1139,7 +863,7 @@
                   <pic:spPr>
                     <a:xfrm>
                       <a:off x="0" y="0"/>
-                      <a:ext cx="5612130" cy="5087620"/>
+                      <a:ext cx="4733925" cy="981075"/>
                     </a:xfrm>
                     <a:prstGeom prst="rect">
                       <a:avLst/>
@@ -1160,18 +884,54 @@
     <w:p>
       <w:pPr>
         <w:jc w:val="both"/>
+        <w:rPr>
+          <w:bCs/>
+        </w:rPr>
+      </w:pPr>
+    </w:p>
+    <w:p>
+      <w:pPr>
+        <w:jc w:val="both"/>
+        <w:rPr>
+          <w:bCs/>
+        </w:rPr>
+      </w:pPr>
+      <w:r>
+        <w:rPr>
+          <w:bCs/>
+        </w:rPr>
+        <w:lastRenderedPageBreak/>
+        <w:t xml:space="preserve">Luego entrar al administrador de </w:t>
+      </w:r>
+      <w:r>
+        <w:rPr>
+          <w:bCs/>
+        </w:rPr>
+        <w:t xml:space="preserve">servicios y configurar para inicio </w:t>
+      </w:r>
+      <w:r>
+        <w:rPr>
+          <w:bCs/>
+        </w:rPr>
+        <w:t>automático</w:t>
+      </w:r>
+    </w:p>
+    <w:p>
+      <w:pPr>
+        <w:jc w:val="both"/>
+        <w:rPr>
+          <w:bCs/>
+        </w:rPr>
       </w:pPr>
       <w:r>
         <w:rPr>
           <w:noProof/>
-          <w:lang w:eastAsia="es-PE"/>
-        </w:rPr>
-        <w:lastRenderedPageBreak/>
+        </w:rPr>
         <w:drawing>
-          <wp:inline distT="0" distB="0" distL="0" distR="0" wp14:anchorId="42BF710A" wp14:editId="281F47C5">
-            <wp:extent cx="5612130" cy="5081270"/>
-            <wp:effectExtent l="19050" t="19050" r="26670" b="24130"/>
-            <wp:docPr id="16" name="Imagen 16"/>
+          <wp:inline distT="0" distB="0" distL="0" distR="0" wp14:anchorId="60591C22" wp14:editId="62E33FA4">
+            <wp:extent cx="5760085" cy="3317240"/>
+            <wp:effectExtent l="19050" t="19050" r="12065" b="16510"/>
+            <wp:docPr id="28" name="Imagen 28"/>
             <wp:cNvGraphicFramePr>
               <a:graphicFrameLocks xmlns:a="http://schemas.openxmlformats.org/drawingml/2006/main" noChangeAspect="1"/>
             </wp:cNvGraphicFramePr>
@@ -1179,11 +939,11 @@
               <a:graphicData uri="http://schemas.openxmlformats.org/drawingml/2006/picture">
                 <pic:pic xmlns:pic="http://schemas.openxmlformats.org/drawingml/2006/picture">
                   <pic:nvPicPr>
-                    <pic:cNvPr id="0" name=""/>
+                    <pic:cNvPr id="1" name=""/>
                     <pic:cNvPicPr/>
                   </pic:nvPicPr>
                   <pic:blipFill>
-                    <a:blip r:embed="rId19"/>
+                    <a:blip r:embed="rId14"/>
                     <a:stretch>
                       <a:fillRect/>
                     </a:stretch>
@@ -1191,7 +951,7 @@
                   <pic:spPr>
                     <a:xfrm>
                       <a:off x="0" y="0"/>
-                      <a:ext cx="5612130" cy="5081270"/>
+                      <a:ext cx="5760085" cy="3317240"/>
                     </a:xfrm>
                     <a:prstGeom prst="rect">
                       <a:avLst/>
@@ -1212,18 +972,33 @@
     <w:p>
       <w:pPr>
         <w:jc w:val="both"/>
+        <w:rPr>
+          <w:bCs/>
+        </w:rPr>
+      </w:pPr>
+      <w:r>
+        <w:rPr>
+          <w:bCs/>
+        </w:rPr>
+        <w:t>Listo</w:t>
+      </w:r>
+    </w:p>
+    <w:p>
+      <w:pPr>
+        <w:jc w:val="both"/>
+        <w:rPr>
+          <w:bCs/>
+        </w:rPr>
       </w:pPr>
       <w:r>
         <w:rPr>
           <w:noProof/>
-          <w:lang w:eastAsia="es-PE"/>
-        </w:rPr>
-        <w:lastRenderedPageBreak/>
+        </w:rPr>
         <w:drawing>
-          <wp:inline distT="0" distB="0" distL="0" distR="0" wp14:anchorId="24411055" wp14:editId="0770B7BE">
-            <wp:extent cx="5612130" cy="5087620"/>
-            <wp:effectExtent l="19050" t="19050" r="26670" b="17780"/>
-            <wp:docPr id="17" name="Imagen 17"/>
+          <wp:inline distT="0" distB="0" distL="0" distR="0" wp14:anchorId="1DFAF2AA" wp14:editId="4A4CEE8E">
+            <wp:extent cx="5760085" cy="3832225"/>
+            <wp:effectExtent l="19050" t="19050" r="12065" b="15875"/>
+            <wp:docPr id="13" name="Imagen 13"/>
             <wp:cNvGraphicFramePr>
               <a:graphicFrameLocks xmlns:a="http://schemas.openxmlformats.org/drawingml/2006/main" noChangeAspect="1"/>
             </wp:cNvGraphicFramePr>
@@ -1231,11 +1006,75 @@
               <a:graphicData uri="http://schemas.openxmlformats.org/drawingml/2006/picture">
                 <pic:pic xmlns:pic="http://schemas.openxmlformats.org/drawingml/2006/picture">
                   <pic:nvPicPr>
-                    <pic:cNvPr id="0" name=""/>
+                    <pic:cNvPr id="0" name="Picture 1"/>
+                    <pic:cNvPicPr>
+                      <a:picLocks noChangeAspect="1" noChangeArrowheads="1"/>
+                    </pic:cNvPicPr>
+                  </pic:nvPicPr>
+                  <pic:blipFill>
+                    <a:blip r:embed="rId15">
+                      <a:extLst>
+                        <a:ext uri="{28A0092B-C50C-407E-A947-70E740481C1C}">
+                          <a14:useLocalDpi xmlns:a14="http://schemas.microsoft.com/office/drawing/2010/main" val="0"/>
+                        </a:ext>
+                      </a:extLst>
+                    </a:blip>
+                    <a:srcRect/>
+                    <a:stretch>
+                      <a:fillRect/>
+                    </a:stretch>
+                  </pic:blipFill>
+                  <pic:spPr bwMode="auto">
+                    <a:xfrm>
+                      <a:off x="0" y="0"/>
+                      <a:ext cx="5760085" cy="3832225"/>
+                    </a:xfrm>
+                    <a:prstGeom prst="rect">
+                      <a:avLst/>
+                    </a:prstGeom>
+                    <a:noFill/>
+                    <a:ln>
+                      <a:solidFill>
+                        <a:schemeClr val="accent1"/>
+                      </a:solidFill>
+                    </a:ln>
+                  </pic:spPr>
+                </pic:pic>
+              </a:graphicData>
+            </a:graphic>
+          </wp:inline>
+        </w:drawing>
+      </w:r>
+    </w:p>
+    <w:p>
+      <w:pPr>
+        <w:jc w:val="both"/>
+        <w:rPr>
+          <w:bCs/>
+        </w:rPr>
+      </w:pPr>
+      <w:r>
+        <w:rPr>
+          <w:noProof/>
+        </w:rPr>
+        <w:lastRenderedPageBreak/>
+        <w:drawing>
+          <wp:inline distT="0" distB="0" distL="0" distR="0" wp14:anchorId="163AE970" wp14:editId="07D9A4F9">
+            <wp:extent cx="5760085" cy="3876040"/>
+            <wp:effectExtent l="19050" t="19050" r="12065" b="10160"/>
+            <wp:docPr id="29" name="Imagen 29"/>
+            <wp:cNvGraphicFramePr>
+              <a:graphicFrameLocks xmlns:a="http://schemas.openxmlformats.org/drawingml/2006/main" noChangeAspect="1"/>
+            </wp:cNvGraphicFramePr>
+            <a:graphic xmlns:a="http://schemas.openxmlformats.org/drawingml/2006/main">
+              <a:graphicData uri="http://schemas.openxmlformats.org/drawingml/2006/picture">
+                <pic:pic xmlns:pic="http://schemas.openxmlformats.org/drawingml/2006/picture">
+                  <pic:nvPicPr>
+                    <pic:cNvPr id="1" name=""/>
                     <pic:cNvPicPr/>
                   </pic:nvPicPr>
                   <pic:blipFill>
-                    <a:blip r:embed="rId20"/>
+                    <a:blip r:embed="rId16"/>
                     <a:stretch>
                       <a:fillRect/>
                     </a:stretch>
@@ -1243,7 +1082,7 @@
                   <pic:spPr>
                     <a:xfrm>
                       <a:off x="0" y="0"/>
-                      <a:ext cx="5612130" cy="5087620"/>
+                      <a:ext cx="5760085" cy="3876040"/>
                     </a:xfrm>
                     <a:prstGeom prst="rect">
                       <a:avLst/>
@@ -1264,264 +1103,359 @@
     <w:p>
       <w:pPr>
         <w:jc w:val="both"/>
-      </w:pPr>
-      <w:r>
-        <w:t>Listo.</w:t>
-      </w:r>
-    </w:p>
-    <w:p>
-      <w:pPr>
-        <w:jc w:val="both"/>
-      </w:pPr>
-      <w:r>
-        <w:t>Repetir los mismos pasos para los siguientes:</w:t>
-      </w:r>
-    </w:p>
-    <w:p>
-      <w:pPr>
-        <w:spacing w:after="0"/>
-        <w:jc w:val="both"/>
-        <w:rPr>
-          <w:rFonts w:ascii="Consolas" w:hAnsi="Consolas" w:cs="Consolas"/>
-          <w:color w:val="268BD2"/>
-          <w:sz w:val="20"/>
-          <w:szCs w:val="20"/>
-        </w:rPr>
-      </w:pPr>
-      <w:r>
-        <w:t xml:space="preserve">Nombre: </w:t>
-      </w:r>
-      <w:r>
-        <w:rPr>
-          <w:rFonts w:ascii="Consolas" w:hAnsi="Consolas" w:cs="Consolas"/>
-          <w:color w:val="2AA198"/>
-          <w:sz w:val="20"/>
-          <w:szCs w:val="20"/>
-          <w:shd w:val="clear" w:color="auto" w:fill="E8F2FE"/>
-        </w:rPr>
-        <w:t>java:/</w:t>
-      </w:r>
+        <w:rPr>
+          <w:bCs/>
+        </w:rPr>
+      </w:pPr>
+    </w:p>
+    <w:p>
+      <w:pPr>
+        <w:pStyle w:val="Prrafodelista"/>
+        <w:numPr>
+          <w:ilvl w:val="0"/>
+          <w:numId w:val="1"/>
+        </w:numPr>
+        <w:ind w:left="426" w:hanging="426"/>
+        <w:jc w:val="both"/>
+        <w:rPr>
+          <w:b/>
+        </w:rPr>
+      </w:pPr>
+      <w:r>
+        <w:rPr>
+          <w:b/>
+        </w:rPr>
+        <w:t>INSTALACION DE</w:t>
+      </w:r>
+      <w:r>
+        <w:rPr>
+          <w:b/>
+        </w:rPr>
+        <w:t xml:space="preserve"> LA BASE DATOS</w:t>
+      </w:r>
+    </w:p>
+    <w:p>
+      <w:pPr>
+        <w:pStyle w:val="Prrafodelista"/>
+        <w:ind w:left="426"/>
+        <w:jc w:val="both"/>
+      </w:pPr>
+      <w:r>
+        <w:t>Previamente se debe te</w:t>
+      </w:r>
+      <w:r>
+        <w:t xml:space="preserve">ner instalado el Oracle 12C, para esta </w:t>
+      </w:r>
+      <w:r>
+        <w:t xml:space="preserve">guía se instaló el Oracle con </w:t>
+      </w:r>
+      <w:r>
+        <w:t>las siguientes credenciales:</w:t>
+      </w:r>
+    </w:p>
+    <w:p>
+      <w:pPr>
+        <w:pStyle w:val="Prrafodelista"/>
+        <w:ind w:left="426"/>
+        <w:jc w:val="both"/>
+      </w:pPr>
+      <w:r>
+        <w:t>Usuario: SYSTEM</w:t>
+      </w:r>
+    </w:p>
+    <w:p>
+      <w:pPr>
+        <w:pStyle w:val="Prrafodelista"/>
+        <w:ind w:left="426"/>
+        <w:jc w:val="both"/>
+      </w:pPr>
       <w:proofErr w:type="spellStart"/>
       <w:r>
-        <w:rPr>
-          <w:rFonts w:ascii="Consolas" w:hAnsi="Consolas" w:cs="Consolas"/>
-          <w:color w:val="2AA198"/>
-          <w:sz w:val="20"/>
-          <w:szCs w:val="20"/>
-          <w:shd w:val="clear" w:color="auto" w:fill="E8F2FE"/>
-        </w:rPr>
-        <w:t>pposNoXADS</w:t>
+        <w:t>Password</w:t>
       </w:r>
       <w:proofErr w:type="spellEnd"/>
-    </w:p>
-    <w:p>
-      <w:pPr>
-        <w:spacing w:after="0"/>
-        <w:jc w:val="both"/>
-        <w:rPr>
-          <w:rFonts w:ascii="Consolas" w:hAnsi="Consolas" w:cs="Consolas"/>
-          <w:color w:val="2AA198"/>
-          <w:sz w:val="20"/>
-          <w:szCs w:val="20"/>
-        </w:rPr>
-      </w:pPr>
-      <w:r>
-        <w:rPr>
-          <w:rFonts w:ascii="Consolas" w:hAnsi="Consolas" w:cs="Consolas"/>
-          <w:sz w:val="20"/>
-          <w:szCs w:val="20"/>
-        </w:rPr>
-        <w:t xml:space="preserve">URL: </w:t>
+      <w:r>
+        <w:t>: 1234</w:t>
+      </w:r>
+    </w:p>
+    <w:p>
+      <w:pPr>
+        <w:pStyle w:val="Prrafodelista"/>
+        <w:ind w:left="426"/>
+        <w:jc w:val="both"/>
+      </w:pPr>
+      <w:r>
+        <w:t xml:space="preserve">SID </w:t>
       </w:r>
       <w:proofErr w:type="spellStart"/>
       <w:r>
-        <w:rPr>
-          <w:rFonts w:ascii="Consolas" w:hAnsi="Consolas" w:cs="Consolas"/>
-          <w:color w:val="2AA198"/>
-          <w:sz w:val="20"/>
-          <w:szCs w:val="20"/>
-        </w:rPr>
-        <w:t>jdbc:oracle:thin</w:t>
+        <w:t>name</w:t>
       </w:r>
       <w:proofErr w:type="spellEnd"/>
       <w:r>
-        <w:rPr>
-          <w:rFonts w:ascii="Consolas" w:hAnsi="Consolas" w:cs="Consolas"/>
-          <w:color w:val="2AA198"/>
-          <w:sz w:val="20"/>
-          <w:szCs w:val="20"/>
-        </w:rPr>
-        <w:t>:@localhost:1521:orcl</w:t>
-      </w:r>
-    </w:p>
-    <w:p>
-      <w:pPr>
-        <w:spacing w:after="0"/>
-        <w:jc w:val="both"/>
-        <w:rPr>
-          <w:rFonts w:ascii="Consolas" w:hAnsi="Consolas" w:cs="Consolas"/>
-          <w:color w:val="268BD2"/>
-          <w:sz w:val="20"/>
-          <w:szCs w:val="20"/>
-        </w:rPr>
-      </w:pPr>
-      <w:r>
-        <w:rPr>
-          <w:rFonts w:ascii="Consolas" w:hAnsi="Consolas" w:cs="Consolas"/>
-          <w:sz w:val="20"/>
-          <w:szCs w:val="20"/>
-        </w:rPr>
-        <w:t xml:space="preserve">Usuario: </w:t>
-      </w:r>
-      <w:proofErr w:type="spellStart"/>
-      <w:r>
-        <w:rPr>
-          <w:rFonts w:ascii="Consolas" w:hAnsi="Consolas" w:cs="Consolas"/>
-          <w:color w:val="2AA198"/>
-          <w:sz w:val="20"/>
-          <w:szCs w:val="20"/>
-          <w:shd w:val="clear" w:color="auto" w:fill="E8F2FE"/>
-        </w:rPr>
-        <w:t>ppos</w:t>
-      </w:r>
-      <w:proofErr w:type="spellEnd"/>
-    </w:p>
-    <w:p>
-      <w:pPr>
-        <w:spacing w:after="0"/>
-        <w:jc w:val="both"/>
-        <w:rPr>
-          <w:rFonts w:ascii="Consolas" w:hAnsi="Consolas" w:cs="Consolas"/>
-          <w:color w:val="2AA198"/>
-          <w:sz w:val="20"/>
-          <w:szCs w:val="20"/>
-        </w:rPr>
-      </w:pPr>
-      <w:proofErr w:type="spellStart"/>
-      <w:r>
-        <w:rPr>
-          <w:rFonts w:ascii="Consolas" w:hAnsi="Consolas" w:cs="Consolas"/>
-          <w:sz w:val="20"/>
-          <w:szCs w:val="20"/>
-        </w:rPr>
-        <w:t>Password</w:t>
-      </w:r>
-      <w:proofErr w:type="spellEnd"/>
-      <w:r>
-        <w:rPr>
-          <w:rFonts w:ascii="Consolas" w:hAnsi="Consolas" w:cs="Consolas"/>
-          <w:sz w:val="20"/>
-          <w:szCs w:val="20"/>
-        </w:rPr>
-        <w:t xml:space="preserve">: </w:t>
-      </w:r>
-      <w:r>
-        <w:rPr>
-          <w:rFonts w:ascii="Consolas" w:hAnsi="Consolas" w:cs="Consolas"/>
-          <w:color w:val="2AA198"/>
-          <w:sz w:val="20"/>
-          <w:szCs w:val="20"/>
-        </w:rPr>
-        <w:t>1234</w:t>
-      </w:r>
-    </w:p>
-    <w:p>
-      <w:pPr>
-        <w:jc w:val="both"/>
-      </w:pPr>
-    </w:p>
-    <w:p>
-      <w:pPr>
-        <w:jc w:val="both"/>
-        <w:rPr>
-          <w:b/>
-        </w:rPr>
-      </w:pPr>
-      <w:r>
-        <w:rPr>
-          <w:b/>
-        </w:rPr>
-        <w:t>DEPLIEGUE WARS</w:t>
-      </w:r>
-    </w:p>
-    <w:p>
-      <w:pPr>
-        <w:spacing w:after="0"/>
-        <w:jc w:val="both"/>
-      </w:pPr>
-      <w:r>
-        <w:t xml:space="preserve">Para </w:t>
-      </w:r>
-      <w:r>
-        <w:t>desplegar los componentes</w:t>
-      </w:r>
-      <w:r>
-        <w:t xml:space="preserve"> de la aplicación (</w:t>
-      </w:r>
-      <w:proofErr w:type="spellStart"/>
-      <w:r>
-        <w:t>panaderia-authorizer.war</w:t>
-      </w:r>
-      <w:proofErr w:type="spellEnd"/>
-      <w:r>
-        <w:t xml:space="preserve">, </w:t>
-      </w:r>
-      <w:proofErr w:type="spellStart"/>
-      <w:r>
-        <w:t>panaderia-backend.war</w:t>
-      </w:r>
-      <w:proofErr w:type="spellEnd"/>
-      <w:r>
-        <w:t xml:space="preserve">, </w:t>
-      </w:r>
-      <w:proofErr w:type="spellStart"/>
-      <w:r>
-        <w:t>panaderia.war</w:t>
-      </w:r>
-      <w:proofErr w:type="spellEnd"/>
-      <w:r>
-        <w:t>) descargarlas desde las siguientes rutas:</w:t>
-      </w:r>
-    </w:p>
-    <w:p>
-      <w:pPr>
-        <w:spacing w:after="0"/>
-        <w:jc w:val="both"/>
-      </w:pPr>
-      <w:hyperlink r:id="rId21" w:history="1">
+        <w:t>: ORCL</w:t>
+      </w:r>
+    </w:p>
+    <w:p>
+      <w:pPr>
+        <w:pStyle w:val="Prrafodelista"/>
+        <w:ind w:left="426"/>
+        <w:jc w:val="both"/>
+      </w:pPr>
+    </w:p>
+    <w:p>
+      <w:pPr>
+        <w:pStyle w:val="Prrafodelista"/>
+        <w:numPr>
+          <w:ilvl w:val="0"/>
+          <w:numId w:val="3"/>
+        </w:numPr>
+      </w:pPr>
+      <w:r>
+        <w:t>Descargar</w:t>
+      </w:r>
+      <w:r>
+        <w:t xml:space="preserve"> los</w:t>
+      </w:r>
+      <w:r>
+        <w:t xml:space="preserve"> archivo</w:t>
+      </w:r>
+      <w:r>
+        <w:t>s</w:t>
+      </w:r>
+      <w:r>
+        <w:t xml:space="preserve"> </w:t>
+      </w:r>
+      <w:r>
+        <w:t>PPOS</w:t>
+      </w:r>
+      <w:r>
+        <w:t xml:space="preserve">.SQL </w:t>
+      </w:r>
+      <w:r>
+        <w:t xml:space="preserve">y PSEG.SQL </w:t>
+      </w:r>
+      <w:r>
+        <w:t xml:space="preserve">desde la siguiente </w:t>
+      </w:r>
+      <w:r>
+        <w:t>ruta:</w:t>
+      </w:r>
+    </w:p>
+    <w:p>
+      <w:pPr>
+        <w:pStyle w:val="Prrafodelista"/>
+      </w:pPr>
+      <w:hyperlink r:id="rId17" w:anchor="a830BbFLPm6afvvFLt3gPmIycoV7VKemPTJpzpmDAug" w:history="1">
         <w:r>
           <w:rPr>
             <w:rStyle w:val="Hipervnculo"/>
           </w:rPr>
-          <w:t>https://mega.nz/file/PR1CQZxb#PNLM69jyjgajNbFoE4IDOFgr0Iq602SSEiXytyXq20I</w:t>
+          <w:t>https://mega.nz/file/XElzVIDC#a830BbFLPm6afvvFLt3gPmIycoV7VKemPTJpzpmDAug</w:t>
         </w:r>
       </w:hyperlink>
     </w:p>
     <w:p>
       <w:pPr>
-        <w:spacing w:after="0"/>
-        <w:jc w:val="both"/>
-      </w:pPr>
-      <w:hyperlink r:id="rId22" w:history="1">
+        <w:pStyle w:val="Prrafodelista"/>
+      </w:pPr>
+      <w:hyperlink r:id="rId18" w:anchor="5UqFk6nb-HtDdx-ngdZfkP_OW1LnCO9kE4g0dhQseEs" w:history="1">
         <w:r>
           <w:rPr>
             <w:rStyle w:val="Hipervnculo"/>
           </w:rPr>
-          <w:t>https://mega.nz/file/uAtyGbgQ#GLajM9mOhLP9dOLn3yRvSo8qpo8YGV1Hseh2b_bASoM</w:t>
+          <w:t>https://mega.nz/file/6Et1GIJa#5UqFk6nb-HtDdx-ngdZfkP_OW1LnCO9kE4g0dhQseEs</w:t>
         </w:r>
       </w:hyperlink>
     </w:p>
     <w:p>
       <w:pPr>
-        <w:spacing w:after="0"/>
-        <w:jc w:val="both"/>
-      </w:pPr>
-      <w:hyperlink r:id="rId23" w:history="1">
+        <w:pStyle w:val="Prrafodelista"/>
+      </w:pPr>
+    </w:p>
+    <w:p>
+      <w:pPr>
+        <w:pStyle w:val="Prrafodelista"/>
+        <w:numPr>
+          <w:ilvl w:val="0"/>
+          <w:numId w:val="3"/>
+        </w:numPr>
+      </w:pPr>
+      <w:r>
+        <w:t>Ingresar al CMD de Windows en modo administrador y ejecutar</w:t>
+      </w:r>
+      <w:r>
+        <w:t xml:space="preserve"> lo siguiente para conectarte al Cliente de ORACLE.</w:t>
+      </w:r>
+    </w:p>
+    <w:p>
+      <w:pPr>
+        <w:pStyle w:val="Prrafodelista"/>
+      </w:pPr>
+      <w:r>
+        <w:t xml:space="preserve">C:\Windows\system32&gt;sqlplus </w:t>
+      </w:r>
+      <w:proofErr w:type="spellStart"/>
+      <w:r>
+        <w:t>system</w:t>
+      </w:r>
+      <w:proofErr w:type="spellEnd"/>
+      <w:r>
+        <w:t>/1234@localhost/</w:t>
+      </w:r>
+      <w:proofErr w:type="spellStart"/>
+      <w:r>
+        <w:t>orcl</w:t>
+      </w:r>
+      <w:proofErr w:type="spellEnd"/>
+    </w:p>
+    <w:p>
+      <w:pPr>
+        <w:pStyle w:val="Prrafodelista"/>
+      </w:pPr>
+    </w:p>
+    <w:p>
+      <w:pPr>
+        <w:pStyle w:val="Prrafodelista"/>
+        <w:numPr>
+          <w:ilvl w:val="0"/>
+          <w:numId w:val="3"/>
+        </w:numPr>
+      </w:pPr>
+      <w:r>
+        <w:t>Ejecutar el archivo SQL descargado</w:t>
+      </w:r>
+    </w:p>
+    <w:p>
+      <w:pPr>
+        <w:pStyle w:val="Prrafodelista"/>
+      </w:pPr>
+      <w:r>
+        <w:t>SQL&gt; @C:\</w:t>
+      </w:r>
+      <w:r>
+        <w:t>...</w:t>
+      </w:r>
+      <w:r>
+        <w:t>\</w:t>
+      </w:r>
+      <w:r>
+        <w:t>ubicacion</w:t>
+      </w:r>
+      <w:r>
+        <w:t>\PPOS</w:t>
+      </w:r>
+      <w:r>
+        <w:t>.sql</w:t>
+      </w:r>
+    </w:p>
+    <w:p>
+      <w:pPr>
+        <w:pStyle w:val="Prrafodelista"/>
+      </w:pPr>
+      <w:r>
+        <w:t>SQL&gt; @C:\</w:t>
+      </w:r>
+      <w:r>
+        <w:t>...</w:t>
+      </w:r>
+      <w:r>
+        <w:t>\</w:t>
+      </w:r>
+      <w:r>
+        <w:t xml:space="preserve"> </w:t>
+      </w:r>
+      <w:proofErr w:type="spellStart"/>
+      <w:r>
+        <w:t>ubicacion</w:t>
+      </w:r>
+      <w:proofErr w:type="spellEnd"/>
+      <w:r>
+        <w:t>\</w:t>
+      </w:r>
+      <w:proofErr w:type="spellStart"/>
+      <w:r>
+        <w:t>PSEG</w:t>
+      </w:r>
+      <w:r>
+        <w:t>.sql</w:t>
+      </w:r>
+      <w:proofErr w:type="spellEnd"/>
+    </w:p>
+    <w:p>
+      <w:pPr>
+        <w:pStyle w:val="Prrafodelista"/>
+      </w:pPr>
+    </w:p>
+    <w:p>
+      <w:pPr>
+        <w:pStyle w:val="Prrafodelista"/>
+        <w:numPr>
+          <w:ilvl w:val="0"/>
+          <w:numId w:val="3"/>
+        </w:numPr>
+      </w:pPr>
+      <w:r>
+        <w:t>Listo</w:t>
+      </w:r>
+    </w:p>
+    <w:p>
+      <w:pPr>
+        <w:rPr>
+          <w:b/>
+        </w:rPr>
+      </w:pPr>
+    </w:p>
+    <w:p>
+      <w:pPr>
+        <w:rPr>
+          <w:b/>
+        </w:rPr>
+      </w:pPr>
+    </w:p>
+    <w:p>
+      <w:pPr>
+        <w:pStyle w:val="Prrafodelista"/>
+        <w:numPr>
+          <w:ilvl w:val="0"/>
+          <w:numId w:val="1"/>
+        </w:numPr>
+        <w:ind w:left="426" w:hanging="426"/>
+        <w:jc w:val="both"/>
+        <w:rPr>
+          <w:b/>
+        </w:rPr>
+      </w:pPr>
+      <w:r>
+        <w:rPr>
+          <w:b/>
+        </w:rPr>
+        <w:lastRenderedPageBreak/>
+        <w:t xml:space="preserve">INSTALACIÓN DE LA APLICACION </w:t>
+      </w:r>
+    </w:p>
+    <w:p>
+      <w:pPr>
+        <w:pStyle w:val="Prrafodelista"/>
+        <w:ind w:left="426"/>
+        <w:jc w:val="both"/>
+        <w:rPr>
+          <w:bCs/>
+        </w:rPr>
+      </w:pPr>
+      <w:r>
+        <w:rPr>
+          <w:bCs/>
+        </w:rPr>
+        <w:t xml:space="preserve">Ingresar a </w:t>
+      </w:r>
+      <w:hyperlink r:id="rId19" w:history="1">
         <w:r>
           <w:rPr>
             <w:rStyle w:val="Hipervnculo"/>
+            <w:bCs/>
           </w:rPr>
-          <w:t>https://mega.nz/file/aMtUFB6I#1ZQ1kT39vx1rKN3getgDCnz8pBh9Kst5h-MDgPMMj8U</w:t>
+          <w:t>http://localhost:4848/common/index.jsf</w:t>
         </w:r>
       </w:hyperlink>
     </w:p>
@@ -1529,50 +1463,15 @@
       <w:pPr>
         <w:jc w:val="both"/>
       </w:pPr>
-    </w:p>
-    <w:p>
-      <w:pPr>
-        <w:jc w:val="both"/>
-      </w:pPr>
-    </w:p>
-    <w:p>
-      <w:pPr>
-        <w:jc w:val="both"/>
-      </w:pPr>
-      <w:bookmarkStart w:id="0" w:name="_GoBack"/>
-      <w:bookmarkEnd w:id="0"/>
-      <w:r>
-        <w:lastRenderedPageBreak/>
-        <w:t xml:space="preserve">En el JBOSS ubíquese en las opción </w:t>
-      </w:r>
-      <w:proofErr w:type="spellStart"/>
-      <w:r>
-        <w:t>Deployments</w:t>
-      </w:r>
-      <w:proofErr w:type="spellEnd"/>
-      <w:r>
-        <w:t xml:space="preserve"> &gt; </w:t>
-      </w:r>
-      <w:proofErr w:type="spellStart"/>
-      <w:r>
-        <w:t>Add</w:t>
-      </w:r>
-      <w:proofErr w:type="spellEnd"/>
-    </w:p>
-    <w:p>
-      <w:pPr>
-        <w:jc w:val="both"/>
-      </w:pPr>
       <w:r>
         <w:rPr>
           <w:noProof/>
-          <w:lang w:eastAsia="es-PE"/>
         </w:rPr>
         <w:drawing>
-          <wp:inline distT="0" distB="0" distL="0" distR="0" wp14:anchorId="73D5F627" wp14:editId="248BA881">
-            <wp:extent cx="5612130" cy="5080000"/>
-            <wp:effectExtent l="19050" t="19050" r="26670" b="25400"/>
-            <wp:docPr id="18" name="Imagen 18"/>
+          <wp:inline distT="0" distB="0" distL="0" distR="0" wp14:anchorId="0A06ACE4" wp14:editId="50492DE6">
+            <wp:extent cx="5760085" cy="3876040"/>
+            <wp:effectExtent l="19050" t="19050" r="12065" b="10160"/>
+            <wp:docPr id="1" name="Imagen 1"/>
             <wp:cNvGraphicFramePr>
               <a:graphicFrameLocks xmlns:a="http://schemas.openxmlformats.org/drawingml/2006/main" noChangeAspect="1"/>
             </wp:cNvGraphicFramePr>
@@ -1580,11 +1479,11 @@
               <a:graphicData uri="http://schemas.openxmlformats.org/drawingml/2006/picture">
                 <pic:pic xmlns:pic="http://schemas.openxmlformats.org/drawingml/2006/picture">
                   <pic:nvPicPr>
-                    <pic:cNvPr id="0" name=""/>
+                    <pic:cNvPr id="1" name=""/>
                     <pic:cNvPicPr/>
                   </pic:nvPicPr>
                   <pic:blipFill>
-                    <a:blip r:embed="rId24"/>
+                    <a:blip r:embed="rId16"/>
                     <a:stretch>
                       <a:fillRect/>
                     </a:stretch>
@@ -1592,7 +1491,7 @@
                   <pic:spPr>
                     <a:xfrm>
                       <a:off x="0" y="0"/>
-                      <a:ext cx="5612130" cy="5080000"/>
+                      <a:ext cx="5760085" cy="3876040"/>
                     </a:xfrm>
                     <a:prstGeom prst="rect">
                       <a:avLst/>
@@ -1613,9 +1512,146 @@
     <w:p>
       <w:pPr>
         <w:jc w:val="both"/>
-      </w:pPr>
-      <w:r>
-        <w:t>Seleccionar el archivo WAR</w:t>
+        <w:rPr>
+          <w:b/>
+        </w:rPr>
+      </w:pPr>
+      <w:r>
+        <w:rPr>
+          <w:b/>
+        </w:rPr>
+        <w:t>DEPLIEGUE WARS</w:t>
+      </w:r>
+    </w:p>
+    <w:p>
+      <w:pPr>
+        <w:spacing w:after="0"/>
+        <w:jc w:val="both"/>
+      </w:pPr>
+      <w:r>
+        <w:t xml:space="preserve">Para </w:t>
+      </w:r>
+      <w:r>
+        <w:t>desplegar los componentes</w:t>
+      </w:r>
+      <w:r>
+        <w:t xml:space="preserve"> de la aplicación (</w:t>
+      </w:r>
+      <w:proofErr w:type="spellStart"/>
+      <w:r>
+        <w:t>panaderia-authorizer.war</w:t>
+      </w:r>
+      <w:proofErr w:type="spellEnd"/>
+      <w:r>
+        <w:t xml:space="preserve">, </w:t>
+      </w:r>
+      <w:proofErr w:type="spellStart"/>
+      <w:r>
+        <w:t>panaderia-backend.war</w:t>
+      </w:r>
+      <w:proofErr w:type="spellEnd"/>
+      <w:r>
+        <w:t xml:space="preserve">, </w:t>
+      </w:r>
+      <w:proofErr w:type="spellStart"/>
+      <w:r>
+        <w:t>panaderia.war</w:t>
+      </w:r>
+      <w:proofErr w:type="spellEnd"/>
+      <w:r>
+        <w:t>) descargarlas desde las siguientes rutas:</w:t>
+      </w:r>
+    </w:p>
+    <w:p>
+      <w:pPr>
+        <w:spacing w:after="0"/>
+        <w:jc w:val="both"/>
+      </w:pPr>
+      <w:hyperlink r:id="rId20" w:anchor="PNLM69jyjgajNbFoE4IDOFgr0Iq602SSEiXytyXq20I" w:history="1">
+        <w:r>
+          <w:rPr>
+            <w:rStyle w:val="Hipervnculo"/>
+          </w:rPr>
+          <w:t>https://mega.nz/file/PR1CQZxb#PNLM69jyjgajNbFoE4IDOFgr0Iq602SSEiXytyXq20I</w:t>
+        </w:r>
+      </w:hyperlink>
+    </w:p>
+    <w:p>
+      <w:pPr>
+        <w:spacing w:after="0"/>
+        <w:jc w:val="both"/>
+      </w:pPr>
+      <w:hyperlink r:id="rId21" w:anchor="GLajM9mOhLP9dOLn3yRvSo8qpo8YGV1Hseh2b_bASoM" w:history="1">
+        <w:r>
+          <w:rPr>
+            <w:rStyle w:val="Hipervnculo"/>
+          </w:rPr>
+          <w:t>https://mega.nz/file/uAtyGbgQ#GLajM9mOhLP9dOLn3yRvSo8qpo8YGV1Hseh2b_bASoM</w:t>
+        </w:r>
+      </w:hyperlink>
+    </w:p>
+    <w:p>
+      <w:pPr>
+        <w:spacing w:after="0"/>
+        <w:jc w:val="both"/>
+      </w:pPr>
+      <w:hyperlink r:id="rId22" w:anchor="1ZQ1kT39vx1rKN3getgDCnz8pBh9Kst5h-MDgPMMj8U" w:history="1">
+        <w:r>
+          <w:rPr>
+            <w:rStyle w:val="Hipervnculo"/>
+          </w:rPr>
+          <w:t>https://mega.nz/file/aMtUFB6I#1ZQ1kT39vx1rKN3getgDCnz8pBh9Kst5h-MDgPMMj8U</w:t>
+        </w:r>
+      </w:hyperlink>
+    </w:p>
+    <w:p>
+      <w:pPr>
+        <w:jc w:val="both"/>
+      </w:pPr>
+    </w:p>
+    <w:p>
+      <w:pPr>
+        <w:jc w:val="both"/>
+      </w:pPr>
+    </w:p>
+    <w:p>
+      <w:pPr>
+        <w:jc w:val="both"/>
+      </w:pPr>
+      <w:r>
+        <w:t xml:space="preserve">En el </w:t>
+      </w:r>
+      <w:proofErr w:type="spellStart"/>
+      <w:r>
+        <w:t>GlassFish</w:t>
+      </w:r>
+      <w:proofErr w:type="spellEnd"/>
+      <w:r>
+        <w:t xml:space="preserve"> ubíquese en </w:t>
+      </w:r>
+      <w:proofErr w:type="gramStart"/>
+      <w:r>
+        <w:t>las opción</w:t>
+      </w:r>
+      <w:proofErr w:type="gramEnd"/>
+      <w:r>
+        <w:t xml:space="preserve"> </w:t>
+      </w:r>
+      <w:proofErr w:type="spellStart"/>
+      <w:r>
+        <w:t>Applications</w:t>
+      </w:r>
+      <w:proofErr w:type="spellEnd"/>
+      <w:r>
+        <w:t xml:space="preserve"> &gt; </w:t>
+      </w:r>
+      <w:proofErr w:type="spellStart"/>
+      <w:r>
+        <w:t>Deploy</w:t>
+      </w:r>
+      <w:proofErr w:type="spellEnd"/>
+      <w:r>
+        <w:t>…</w:t>
       </w:r>
     </w:p>
     <w:p>
@@ -1625,14 +1661,13 @@
       <w:r>
         <w:rPr>
           <w:noProof/>
-          <w:lang w:eastAsia="es-PE"/>
         </w:rPr>
         <w:lastRenderedPageBreak/>
         <w:drawing>
-          <wp:inline distT="0" distB="0" distL="0" distR="0" wp14:anchorId="0EB62AAC" wp14:editId="13DEA1FE">
-            <wp:extent cx="5612130" cy="3981450"/>
-            <wp:effectExtent l="19050" t="19050" r="26670" b="19050"/>
-            <wp:docPr id="19" name="Imagen 19"/>
+          <wp:inline distT="0" distB="0" distL="0" distR="0" wp14:anchorId="33D556A6" wp14:editId="0B3701EC">
+            <wp:extent cx="5760085" cy="4290060"/>
+            <wp:effectExtent l="19050" t="19050" r="12065" b="15240"/>
+            <wp:docPr id="30" name="Imagen 30"/>
             <wp:cNvGraphicFramePr>
               <a:graphicFrameLocks xmlns:a="http://schemas.openxmlformats.org/drawingml/2006/main" noChangeAspect="1"/>
             </wp:cNvGraphicFramePr>
@@ -1640,11 +1675,11 @@
               <a:graphicData uri="http://schemas.openxmlformats.org/drawingml/2006/picture">
                 <pic:pic xmlns:pic="http://schemas.openxmlformats.org/drawingml/2006/picture">
                   <pic:nvPicPr>
-                    <pic:cNvPr id="0" name=""/>
+                    <pic:cNvPr id="1" name=""/>
                     <pic:cNvPicPr/>
                   </pic:nvPicPr>
                   <pic:blipFill>
-                    <a:blip r:embed="rId25"/>
+                    <a:blip r:embed="rId23"/>
                     <a:stretch>
                       <a:fillRect/>
                     </a:stretch>
@@ -1652,7 +1687,7 @@
                   <pic:spPr>
                     <a:xfrm>
                       <a:off x="0" y="0"/>
-                      <a:ext cx="5612130" cy="3981450"/>
+                      <a:ext cx="5760085" cy="4290060"/>
                     </a:xfrm>
                     <a:prstGeom prst="rect">
                       <a:avLst/>
@@ -1675,11 +1710,11 @@
         <w:jc w:val="both"/>
       </w:pPr>
       <w:r>
-        <w:t xml:space="preserve">Seleccione </w:t>
+        <w:t xml:space="preserve">En la nueva ventana seleccionar el archivo </w:t>
       </w:r>
       <w:proofErr w:type="spellStart"/>
       <w:r>
-        <w:t>Next</w:t>
+        <w:t>panaderia-autorizer.war</w:t>
       </w:r>
       <w:proofErr w:type="spellEnd"/>
     </w:p>
@@ -1690,13 +1725,12 @@
       <w:r>
         <w:rPr>
           <w:noProof/>
-          <w:lang w:eastAsia="es-PE"/>
         </w:rPr>
         <w:drawing>
-          <wp:inline distT="0" distB="0" distL="0" distR="0" wp14:anchorId="2D47E4AE" wp14:editId="7938A325">
-            <wp:extent cx="4972050" cy="4295775"/>
-            <wp:effectExtent l="19050" t="19050" r="19050" b="28575"/>
-            <wp:docPr id="20" name="Imagen 20"/>
+          <wp:inline distT="0" distB="0" distL="0" distR="0" wp14:anchorId="77BBF4AE" wp14:editId="5CC527BD">
+            <wp:extent cx="4448175" cy="3514725"/>
+            <wp:effectExtent l="19050" t="19050" r="28575" b="28575"/>
+            <wp:docPr id="32" name="Imagen 32"/>
             <wp:cNvGraphicFramePr>
               <a:graphicFrameLocks xmlns:a="http://schemas.openxmlformats.org/drawingml/2006/main" noChangeAspect="1"/>
             </wp:cNvGraphicFramePr>
@@ -1704,11 +1738,11 @@
               <a:graphicData uri="http://schemas.openxmlformats.org/drawingml/2006/picture">
                 <pic:pic xmlns:pic="http://schemas.openxmlformats.org/drawingml/2006/picture">
                   <pic:nvPicPr>
-                    <pic:cNvPr id="0" name=""/>
+                    <pic:cNvPr id="1" name=""/>
                     <pic:cNvPicPr/>
                   </pic:nvPicPr>
                   <pic:blipFill>
-                    <a:blip r:embed="rId26"/>
+                    <a:blip r:embed="rId24"/>
                     <a:stretch>
                       <a:fillRect/>
                     </a:stretch>
@@ -1716,7 +1750,7 @@
                   <pic:spPr>
                     <a:xfrm>
                       <a:off x="0" y="0"/>
-                      <a:ext cx="4972050" cy="4295775"/>
+                      <a:ext cx="4448175" cy="3514725"/>
                     </a:xfrm>
                     <a:prstGeom prst="rect">
                       <a:avLst/>
@@ -1739,24 +1773,47 @@
         <w:jc w:val="both"/>
       </w:pPr>
       <w:r>
+        <w:t>Luego aparecerá el detalle del despliegue, solo es necesario agregar el “</w:t>
+      </w:r>
+      <w:proofErr w:type="spellStart"/>
+      <w:r>
+        <w:t>Context</w:t>
+      </w:r>
+      <w:proofErr w:type="spellEnd"/>
+      <w:r>
+        <w:t xml:space="preserve"> </w:t>
+      </w:r>
+      <w:proofErr w:type="spellStart"/>
+      <w:r>
+        <w:t>Root</w:t>
+      </w:r>
+      <w:proofErr w:type="spellEnd"/>
+      <w:r>
+        <w:t>” y poner el nombre “</w:t>
+      </w:r>
+      <w:proofErr w:type="spellStart"/>
+      <w:r>
+        <w:t>panaderia-autorizer</w:t>
+      </w:r>
+      <w:proofErr w:type="spellEnd"/>
+      <w:r>
+        <w:t>”</w:t>
+      </w:r>
+    </w:p>
+    <w:p>
+      <w:pPr>
+        <w:jc w:val="both"/>
+      </w:pPr>
+      <w:r>
+        <w:rPr>
+          <w:noProof/>
+        </w:rPr>
         <w:lastRenderedPageBreak/>
-        <w:t>En la siguiente pantalla, Seleccionar Finalizar</w:t>
-      </w:r>
-    </w:p>
-    <w:p>
-      <w:pPr>
-        <w:jc w:val="both"/>
-      </w:pPr>
-      <w:r>
-        <w:rPr>
-          <w:noProof/>
-          <w:lang w:eastAsia="es-PE"/>
-        </w:rPr>
         <w:drawing>
-          <wp:inline distT="0" distB="0" distL="0" distR="0" wp14:anchorId="7B540375" wp14:editId="16D1DC5F">
-            <wp:extent cx="5612130" cy="5088255"/>
-            <wp:effectExtent l="19050" t="19050" r="26670" b="17145"/>
-            <wp:docPr id="21" name="Imagen 21"/>
+          <wp:inline distT="0" distB="0" distL="0" distR="0" wp14:anchorId="247341F7" wp14:editId="1E99B8E4">
+            <wp:extent cx="5760085" cy="4171315"/>
+            <wp:effectExtent l="19050" t="19050" r="12065" b="19685"/>
+            <wp:docPr id="33" name="Imagen 33"/>
             <wp:cNvGraphicFramePr>
               <a:graphicFrameLocks xmlns:a="http://schemas.openxmlformats.org/drawingml/2006/main" noChangeAspect="1"/>
             </wp:cNvGraphicFramePr>
@@ -1764,11 +1821,11 @@
               <a:graphicData uri="http://schemas.openxmlformats.org/drawingml/2006/picture">
                 <pic:pic xmlns:pic="http://schemas.openxmlformats.org/drawingml/2006/picture">
                   <pic:nvPicPr>
-                    <pic:cNvPr id="0" name=""/>
+                    <pic:cNvPr id="1" name=""/>
                     <pic:cNvPicPr/>
                   </pic:nvPicPr>
                   <pic:blipFill>
-                    <a:blip r:embed="rId27"/>
+                    <a:blip r:embed="rId25"/>
                     <a:stretch>
                       <a:fillRect/>
                     </a:stretch>
@@ -1776,7 +1833,7 @@
                   <pic:spPr>
                     <a:xfrm>
                       <a:off x="0" y="0"/>
-                      <a:ext cx="5612130" cy="5088255"/>
+                      <a:ext cx="5760085" cy="4171315"/>
                     </a:xfrm>
                     <a:prstGeom prst="rect">
                       <a:avLst/>
@@ -1798,6 +1855,9 @@
       <w:pPr>
         <w:jc w:val="both"/>
       </w:pPr>
+      <w:r>
+        <w:t>Finalmente seleccionar el botón “OK” en la parte final.</w:t>
+      </w:r>
     </w:p>
     <w:p>
       <w:pPr>
@@ -1806,14 +1866,12 @@
       <w:r>
         <w:rPr>
           <w:noProof/>
-          <w:lang w:eastAsia="es-PE"/>
-        </w:rPr>
-        <w:lastRenderedPageBreak/>
+        </w:rPr>
         <w:drawing>
-          <wp:inline distT="0" distB="0" distL="0" distR="0" wp14:anchorId="69539642" wp14:editId="25C18841">
-            <wp:extent cx="2600325" cy="3228975"/>
-            <wp:effectExtent l="19050" t="19050" r="28575" b="28575"/>
-            <wp:docPr id="22" name="Imagen 22"/>
+          <wp:inline distT="0" distB="0" distL="0" distR="0" wp14:anchorId="4BB297C3" wp14:editId="50651C8B">
+            <wp:extent cx="5695950" cy="2352675"/>
+            <wp:effectExtent l="19050" t="19050" r="19050" b="28575"/>
+            <wp:docPr id="34" name="Imagen 34"/>
             <wp:cNvGraphicFramePr>
               <a:graphicFrameLocks xmlns:a="http://schemas.openxmlformats.org/drawingml/2006/main" noChangeAspect="1"/>
             </wp:cNvGraphicFramePr>
@@ -1821,11 +1879,11 @@
               <a:graphicData uri="http://schemas.openxmlformats.org/drawingml/2006/picture">
                 <pic:pic xmlns:pic="http://schemas.openxmlformats.org/drawingml/2006/picture">
                   <pic:nvPicPr>
-                    <pic:cNvPr id="0" name=""/>
+                    <pic:cNvPr id="1" name=""/>
                     <pic:cNvPicPr/>
                   </pic:nvPicPr>
                   <pic:blipFill>
-                    <a:blip r:embed="rId28"/>
+                    <a:blip r:embed="rId26"/>
                     <a:stretch>
                       <a:fillRect/>
                     </a:stretch>
@@ -1833,7 +1891,7 @@
                   <pic:spPr>
                     <a:xfrm>
                       <a:off x="0" y="0"/>
-                      <a:ext cx="2600325" cy="3228975"/>
+                      <a:ext cx="5695950" cy="2352675"/>
                     </a:xfrm>
                     <a:prstGeom prst="rect">
                       <a:avLst/>
@@ -1856,7 +1914,7 @@
         <w:jc w:val="both"/>
       </w:pPr>
       <w:r>
-        <w:t>Realice el mismo proceso de despliegue para los 3 componentes WAR.</w:t>
+        <w:t>Listo</w:t>
       </w:r>
     </w:p>
     <w:p>
@@ -1865,15 +1923,37 @@
         <w:jc w:val="both"/>
       </w:pPr>
       <w:r>
+        <w:t xml:space="preserve">Realizar la misma operación para el </w:t>
+      </w:r>
+      <w:proofErr w:type="spellStart"/>
+      <w:r>
+        <w:t>panaderia-backend.war</w:t>
+      </w:r>
+      <w:proofErr w:type="spellEnd"/>
+      <w:r>
+        <w:t xml:space="preserve"> y </w:t>
+      </w:r>
+      <w:proofErr w:type="spellStart"/>
+      <w:r>
+        <w:t>panaderia.war</w:t>
+      </w:r>
+      <w:proofErr w:type="spellEnd"/>
+    </w:p>
+    <w:p>
+      <w:pPr>
+        <w:spacing w:after="0"/>
+        <w:jc w:val="both"/>
+      </w:pPr>
+      <w:r>
         <w:rPr>
           <w:noProof/>
-          <w:lang w:eastAsia="es-PE"/>
-        </w:rPr>
+        </w:rPr>
+        <w:lastRenderedPageBreak/>
         <w:drawing>
-          <wp:inline distT="0" distB="0" distL="0" distR="0" wp14:anchorId="20CCCC95" wp14:editId="6BD12E64">
-            <wp:extent cx="2647950" cy="3943350"/>
+          <wp:inline distT="0" distB="0" distL="0" distR="0" wp14:anchorId="2DB608F4" wp14:editId="3EE92322">
+            <wp:extent cx="5715000" cy="2762250"/>
             <wp:effectExtent l="19050" t="19050" r="19050" b="19050"/>
-            <wp:docPr id="23" name="Imagen 23"/>
+            <wp:docPr id="36" name="Imagen 36"/>
             <wp:cNvGraphicFramePr>
               <a:graphicFrameLocks xmlns:a="http://schemas.openxmlformats.org/drawingml/2006/main" noChangeAspect="1"/>
             </wp:cNvGraphicFramePr>
@@ -1881,11 +1961,11 @@
               <a:graphicData uri="http://schemas.openxmlformats.org/drawingml/2006/picture">
                 <pic:pic xmlns:pic="http://schemas.openxmlformats.org/drawingml/2006/picture">
                   <pic:nvPicPr>
-                    <pic:cNvPr id="0" name=""/>
+                    <pic:cNvPr id="1" name=""/>
                     <pic:cNvPicPr/>
                   </pic:nvPicPr>
                   <pic:blipFill>
-                    <a:blip r:embed="rId29"/>
+                    <a:blip r:embed="rId27"/>
                     <a:stretch>
                       <a:fillRect/>
                     </a:stretch>
@@ -1893,7 +1973,7 @@
                   <pic:spPr>
                     <a:xfrm>
                       <a:off x="0" y="0"/>
-                      <a:ext cx="2647950" cy="3943350"/>
+                      <a:ext cx="5715000" cy="2762250"/>
                     </a:xfrm>
                     <a:prstGeom prst="rect">
                       <a:avLst/>
@@ -1913,64 +1993,55 @@
     </w:p>
     <w:p>
       <w:pPr>
+        <w:jc w:val="both"/>
+        <w:rPr>
+          <w:b/>
+        </w:rPr>
+      </w:pPr>
+    </w:p>
+    <w:p>
+      <w:pPr>
+        <w:jc w:val="both"/>
+        <w:rPr>
+          <w:b/>
+        </w:rPr>
+      </w:pPr>
+      <w:r>
+        <w:rPr>
+          <w:b/>
+        </w:rPr>
+        <w:t xml:space="preserve">EJECUTAR </w:t>
+      </w:r>
+      <w:r>
+        <w:rPr>
+          <w:b/>
+        </w:rPr>
+        <w:t>APLICACIÓN</w:t>
+      </w:r>
+    </w:p>
+    <w:p>
+      <w:pPr>
         <w:spacing w:after="0"/>
         <w:jc w:val="both"/>
-      </w:pPr>
-      <w:r>
-        <w:t>Listo.</w:t>
-      </w:r>
-    </w:p>
-    <w:p>
-      <w:pPr>
-        <w:jc w:val="both"/>
         <w:rPr>
           <w:b/>
         </w:rPr>
       </w:pPr>
-    </w:p>
-    <w:p>
-      <w:pPr>
-        <w:jc w:val="both"/>
-        <w:rPr>
-          <w:b/>
-        </w:rPr>
-      </w:pPr>
-      <w:r>
-        <w:rPr>
-          <w:b/>
-        </w:rPr>
-        <w:t xml:space="preserve">EJECUTAR </w:t>
-      </w:r>
-      <w:r>
-        <w:rPr>
-          <w:b/>
-        </w:rPr>
-        <w:t>APLICACIÓN</w:t>
+      <w:r>
+        <w:t>Para ingresar a la aplicación escriba en el navegador la siguiente url:</w:t>
       </w:r>
     </w:p>
     <w:p>
       <w:pPr>
         <w:spacing w:after="0"/>
         <w:jc w:val="both"/>
-        <w:rPr>
-          <w:b/>
-        </w:rPr>
-      </w:pPr>
-      <w:r>
-        <w:t>Para ingresar a la aplicación escriba en el navegador la siguiente url:</w:t>
-      </w:r>
-    </w:p>
-    <w:p>
-      <w:pPr>
-        <w:spacing w:after="0"/>
-        <w:jc w:val="both"/>
-      </w:pPr>
-      <w:hyperlink r:id="rId30" w:history="1">
+      </w:pPr>
+      <w:hyperlink r:id="rId28" w:history="1">
         <w:r>
           <w:rPr>
             <w:rStyle w:val="Hipervnculo"/>
           </w:rPr>
-          <w:t>http://localhost:8081/panaderia</w:t>
+          <w:t>http://localhost:8080/panaderia</w:t>
         </w:r>
       </w:hyperlink>
     </w:p>
@@ -1985,8 +2056,8 @@
 </file>
 
 <file path=word/numbering.xml><?xml version="1.0" encoding="utf-8"?>
-<w:numbering xmlns:wpc="http://schemas.microsoft.com/office/word/2010/wordprocessingCanvas" xmlns:mc="http://schemas.openxmlformats.org/markup-compatibility/2006" xmlns:o="urn:schemas-microsoft-com:office:office" xmlns:r="http://schemas.openxmlformats.org/officeDocument/2006/relationships" xmlns:m="http://schemas.openxmlformats.org/officeDocument/2006/math" xmlns:v="urn:schemas-microsoft-com:vml" xmlns:wp14="http://schemas.microsoft.com/office/word/2010/wordprocessingDrawing" xmlns:wp="http://schemas.openxmlformats.org/drawingml/2006/wordprocessingDrawing" xmlns:w10="urn:schemas-microsoft-com:office:word" xmlns:w="http://schemas.openxmlformats.org/wordprocessingml/2006/main" xmlns:w14="http://schemas.microsoft.com/office/word/2010/wordml" xmlns:wpg="http://schemas.microsoft.com/office/word/2010/wordprocessingGroup" xmlns:wpi="http://schemas.microsoft.com/office/word/2010/wordprocessingInk" xmlns:wne="http://schemas.microsoft.com/office/word/2006/wordml" xmlns:wps="http://schemas.microsoft.com/office/word/2010/wordprocessingShape" mc:Ignorable="w14 wp14">
-  <w:abstractNum w:abstractNumId="0">
+<w:numbering xmlns:wpc="http://schemas.microsoft.com/office/word/2010/wordprocessingCanvas" xmlns:cx="http://schemas.microsoft.com/office/drawing/2014/chartex" xmlns:cx1="http://schemas.microsoft.com/office/drawing/2015/9/8/chartex" xmlns:cx2="http://schemas.microsoft.com/office/drawing/2015/10/21/chartex" xmlns:cx3="http://schemas.microsoft.com/office/drawing/2016/5/9/chartex" xmlns:cx4="http://schemas.microsoft.com/office/drawing/2016/5/10/chartex" xmlns:cx5="http://schemas.microsoft.com/office/drawing/2016/5/11/chartex" xmlns:cx6="http://schemas.microsoft.com/office/drawing/2016/5/12/chartex" xmlns:cx7="http://schemas.microsoft.com/office/drawing/2016/5/13/chartex" xmlns:cx8="http://schemas.microsoft.com/office/drawing/2016/5/14/chartex" xmlns:mc="http://schemas.openxmlformats.org/markup-compatibility/2006" xmlns:aink="http://schemas.microsoft.com/office/drawing/2016/ink" xmlns:am3d="http://schemas.microsoft.com/office/drawing/2017/model3d" xmlns:o="urn:schemas-microsoft-com:office:office" xmlns:r="http://schemas.openxmlformats.org/officeDocument/2006/relationships" xmlns:m="http://schemas.openxmlformats.org/officeDocument/2006/math" xmlns:v="urn:schemas-microsoft-com:vml" xmlns:wp14="http://schemas.microsoft.com/office/word/2010/wordprocessingDrawing" xmlns:wp="http://schemas.openxmlformats.org/drawingml/2006/wordprocessingDrawing" xmlns:w10="urn:schemas-microsoft-com:office:word" xmlns:w="http://schemas.openxmlformats.org/wordprocessingml/2006/main" xmlns:w14="http://schemas.microsoft.com/office/word/2010/wordml" xmlns:w15="http://schemas.microsoft.com/office/word/2012/wordml" xmlns:w16cex="http://schemas.microsoft.com/office/word/2018/wordml/cex" xmlns:w16cid="http://schemas.microsoft.com/office/word/2016/wordml/cid" xmlns:w16="http://schemas.microsoft.com/office/word/2018/wordml" xmlns:w16se="http://schemas.microsoft.com/office/word/2015/wordml/symex" xmlns:wpg="http://schemas.microsoft.com/office/word/2010/wordprocessingGroup" xmlns:wpi="http://schemas.microsoft.com/office/word/2010/wordprocessingInk" xmlns:wne="http://schemas.microsoft.com/office/word/2006/wordml" xmlns:wps="http://schemas.microsoft.com/office/word/2010/wordprocessingShape" mc:Ignorable="w14 w15 w16se w16cid w16 w16cex wp14">
+  <w:abstractNum w:abstractNumId="0" w15:restartNumberingAfterBreak="0">
     <w:nsid w:val="028F53D8"/>
     <w:multiLevelType w:val="hybridMultilevel"/>
     <w:tmpl w:val="E47CF886"/>
@@ -2075,7 +2146,7 @@
       </w:pPr>
     </w:lvl>
   </w:abstractNum>
-  <w:abstractNum w:abstractNumId="1">
+  <w:abstractNum w:abstractNumId="1" w15:restartNumberingAfterBreak="0">
     <w:nsid w:val="098F6951"/>
     <w:multiLevelType w:val="hybridMultilevel"/>
     <w:tmpl w:val="09BA6F62"/>
@@ -2187,7 +2258,7 @@
       </w:rPr>
     </w:lvl>
   </w:abstractNum>
-  <w:abstractNum w:abstractNumId="2">
+  <w:abstractNum w:abstractNumId="2" w15:restartNumberingAfterBreak="0">
     <w:nsid w:val="101815DD"/>
     <w:multiLevelType w:val="hybridMultilevel"/>
     <w:tmpl w:val="83FA8098"/>
@@ -2276,7 +2347,7 @@
       </w:pPr>
     </w:lvl>
   </w:abstractNum>
-  <w:abstractNum w:abstractNumId="3">
+  <w:abstractNum w:abstractNumId="3" w15:restartNumberingAfterBreak="0">
     <w:nsid w:val="187B6363"/>
     <w:multiLevelType w:val="hybridMultilevel"/>
     <w:tmpl w:val="A48ABC54"/>
@@ -2365,7 +2436,7 @@
       </w:pPr>
     </w:lvl>
   </w:abstractNum>
-  <w:abstractNum w:abstractNumId="4">
+  <w:abstractNum w:abstractNumId="4" w15:restartNumberingAfterBreak="0">
     <w:nsid w:val="35EE2790"/>
     <w:multiLevelType w:val="hybridMultilevel"/>
     <w:tmpl w:val="63924DB4"/>
@@ -2454,7 +2525,7 @@
       </w:pPr>
     </w:lvl>
   </w:abstractNum>
-  <w:abstractNum w:abstractNumId="5">
+  <w:abstractNum w:abstractNumId="5" w15:restartNumberingAfterBreak="0">
     <w:nsid w:val="36761CC2"/>
     <w:multiLevelType w:val="hybridMultilevel"/>
     <w:tmpl w:val="63924DB4"/>
@@ -2543,7 +2614,7 @@
       </w:pPr>
     </w:lvl>
   </w:abstractNum>
-  <w:abstractNum w:abstractNumId="6">
+  <w:abstractNum w:abstractNumId="6" w15:restartNumberingAfterBreak="0">
     <w:nsid w:val="36A34F65"/>
     <w:multiLevelType w:val="hybridMultilevel"/>
     <w:tmpl w:val="753CE8D6"/>
@@ -2632,7 +2703,7 @@
       </w:pPr>
     </w:lvl>
   </w:abstractNum>
-  <w:abstractNum w:abstractNumId="7">
+  <w:abstractNum w:abstractNumId="7" w15:restartNumberingAfterBreak="0">
     <w:nsid w:val="4C0B0A32"/>
     <w:multiLevelType w:val="hybridMultilevel"/>
     <w:tmpl w:val="63924DB4"/>
@@ -2721,7 +2792,7 @@
       </w:pPr>
     </w:lvl>
   </w:abstractNum>
-  <w:abstractNum w:abstractNumId="8">
+  <w:abstractNum w:abstractNumId="8" w15:restartNumberingAfterBreak="0">
     <w:nsid w:val="4F2D37C3"/>
     <w:multiLevelType w:val="hybridMultilevel"/>
     <w:tmpl w:val="794E43FE"/>
@@ -2810,7 +2881,7 @@
       </w:pPr>
     </w:lvl>
   </w:abstractNum>
-  <w:abstractNum w:abstractNumId="9">
+  <w:abstractNum w:abstractNumId="9" w15:restartNumberingAfterBreak="0">
     <w:nsid w:val="5D4C685D"/>
     <w:multiLevelType w:val="hybridMultilevel"/>
     <w:tmpl w:val="794E43FE"/>
@@ -2933,7 +3004,7 @@
 </file>
 
 <file path=word/styles.xml><?xml version="1.0" encoding="utf-8"?>
-<w:styles xmlns:mc="http://schemas.openxmlformats.org/markup-compatibility/2006" xmlns:r="http://schemas.openxmlformats.org/officeDocument/2006/relationships" xmlns:w="http://schemas.openxmlformats.org/wordprocessingml/2006/main" xmlns:w14="http://schemas.microsoft.com/office/word/2010/wordml" mc:Ignorable="w14">
+<w:styles xmlns:mc="http://schemas.openxmlformats.org/markup-compatibility/2006" xmlns:r="http://schemas.openxmlformats.org/officeDocument/2006/relationships" xmlns:w="http://schemas.openxmlformats.org/wordprocessingml/2006/main" xmlns:w14="http://schemas.microsoft.com/office/word/2010/wordml" xmlns:w15="http://schemas.microsoft.com/office/word/2012/wordml" xmlns:w16cex="http://schemas.microsoft.com/office/word/2018/wordml/cex" xmlns:w16cid="http://schemas.microsoft.com/office/word/2016/wordml/cid" xmlns:w16="http://schemas.microsoft.com/office/word/2018/wordml" xmlns:w16se="http://schemas.microsoft.com/office/word/2015/wordml/symex" mc:Ignorable="w14 w15 w16se w16cid w16 w16cex">
   <w:docDefaults>
     <w:rPrDefault>
       <w:rPr>
@@ -2949,144 +3020,383 @@
       </w:pPr>
     </w:pPrDefault>
   </w:docDefaults>
-  <w:latentStyles w:defLockedState="0" w:defUIPriority="99" w:defSemiHidden="1" w:defUnhideWhenUsed="1" w:defQFormat="0" w:count="267">
-    <w:lsdException w:name="Normal" w:semiHidden="0" w:uiPriority="0" w:unhideWhenUsed="0" w:qFormat="1"/>
-    <w:lsdException w:name="heading 1" w:semiHidden="0" w:uiPriority="9" w:unhideWhenUsed="0" w:qFormat="1"/>
-    <w:lsdException w:name="heading 2" w:uiPriority="9" w:qFormat="1"/>
-    <w:lsdException w:name="heading 3" w:uiPriority="9" w:qFormat="1"/>
-    <w:lsdException w:name="heading 4" w:uiPriority="9" w:qFormat="1"/>
-    <w:lsdException w:name="heading 5" w:uiPriority="9" w:qFormat="1"/>
-    <w:lsdException w:name="heading 6" w:uiPriority="9" w:qFormat="1"/>
-    <w:lsdException w:name="heading 7" w:uiPriority="9" w:qFormat="1"/>
-    <w:lsdException w:name="heading 8" w:uiPriority="9" w:qFormat="1"/>
-    <w:lsdException w:name="heading 9" w:uiPriority="9" w:qFormat="1"/>
-    <w:lsdException w:name="toc 1" w:uiPriority="39"/>
-    <w:lsdException w:name="toc 2" w:uiPriority="39"/>
-    <w:lsdException w:name="toc 3" w:uiPriority="39"/>
-    <w:lsdException w:name="toc 4" w:uiPriority="39"/>
-    <w:lsdException w:name="toc 5" w:uiPriority="39"/>
-    <w:lsdException w:name="toc 6" w:uiPriority="39"/>
-    <w:lsdException w:name="toc 7" w:uiPriority="39"/>
-    <w:lsdException w:name="toc 8" w:uiPriority="39"/>
-    <w:lsdException w:name="toc 9" w:uiPriority="39"/>
-    <w:lsdException w:name="caption" w:uiPriority="35" w:qFormat="1"/>
-    <w:lsdException w:name="Title" w:semiHidden="0" w:uiPriority="10" w:unhideWhenUsed="0" w:qFormat="1"/>
-    <w:lsdException w:name="Default Paragraph Font" w:uiPriority="1"/>
-    <w:lsdException w:name="Subtitle" w:semiHidden="0" w:uiPriority="11" w:unhideWhenUsed="0" w:qFormat="1"/>
-    <w:lsdException w:name="Strong" w:semiHidden="0" w:uiPriority="22" w:unhideWhenUsed="0" w:qFormat="1"/>
-    <w:lsdException w:name="Emphasis" w:semiHidden="0" w:uiPriority="20" w:unhideWhenUsed="0" w:qFormat="1"/>
-    <w:lsdException w:name="Table Grid" w:semiHidden="0" w:uiPriority="59" w:unhideWhenUsed="0"/>
-    <w:lsdException w:name="Placeholder Text" w:unhideWhenUsed="0"/>
-    <w:lsdException w:name="No Spacing" w:semiHidden="0" w:uiPriority="1" w:unhideWhenUsed="0" w:qFormat="1"/>
-    <w:lsdException w:name="Light Shading" w:semiHidden="0" w:uiPriority="60" w:unhideWhenUsed="0"/>
-    <w:lsdException w:name="Light List" w:semiHidden="0" w:uiPriority="61" w:unhideWhenUsed="0"/>
-    <w:lsdException w:name="Light Grid" w:semiHidden="0" w:uiPriority="62" w:unhideWhenUsed="0"/>
-    <w:lsdException w:name="Medium Shading 1" w:semiHidden="0" w:uiPriority="63" w:unhideWhenUsed="0"/>
-    <w:lsdException w:name="Medium Shading 2" w:semiHidden="0" w:uiPriority="64" w:unhideWhenUsed="0"/>
-    <w:lsdException w:name="Medium List 1" w:semiHidden="0" w:uiPriority="65" w:unhideWhenUsed="0"/>
-    <w:lsdException w:name="Medium List 2" w:semiHidden="0" w:uiPriority="66" w:unhideWhenUsed="0"/>
-    <w:lsdException w:name="Medium Grid 1" w:semiHidden="0" w:uiPriority="67" w:unhideWhenUsed="0"/>
-    <w:lsdException w:name="Medium Grid 2" w:semiHidden="0" w:uiPriority="68" w:unhideWhenUsed="0"/>
-    <w:lsdException w:name="Medium Grid 3" w:semiHidden="0" w:uiPriority="69" w:unhideWhenUsed="0"/>
-    <w:lsdException w:name="Dark List" w:semiHidden="0" w:uiPriority="70" w:unhideWhenUsed="0"/>
-    <w:lsdException w:name="Colorful Shading" w:semiHidden="0" w:uiPriority="71" w:unhideWhenUsed="0"/>
-    <w:lsdException w:name="Colorful List" w:semiHidden="0" w:uiPriority="72" w:unhideWhenUsed="0"/>
-    <w:lsdException w:name="Colorful Grid" w:semiHidden="0" w:uiPriority="73" w:unhideWhenUsed="0"/>
-    <w:lsdException w:name="Light Shading Accent 1" w:semiHidden="0" w:uiPriority="60" w:unhideWhenUsed="0"/>
-    <w:lsdException w:name="Light List Accent 1" w:semiHidden="0" w:uiPriority="61" w:unhideWhenUsed="0"/>
-    <w:lsdException w:name="Light Grid Accent 1" w:semiHidden="0" w:uiPriority="62" w:unhideWhenUsed="0"/>
-    <w:lsdException w:name="Medium Shading 1 Accent 1" w:semiHidden="0" w:uiPriority="63" w:unhideWhenUsed="0"/>
-    <w:lsdException w:name="Medium Shading 2 Accent 1" w:semiHidden="0" w:uiPriority="64" w:unhideWhenUsed="0"/>
-    <w:lsdException w:name="Medium List 1 Accent 1" w:semiHidden="0" w:uiPriority="65" w:unhideWhenUsed="0"/>
-    <w:lsdException w:name="Revision" w:unhideWhenUsed="0"/>
-    <w:lsdException w:name="List Paragraph" w:semiHidden="0" w:uiPriority="34" w:unhideWhenUsed="0" w:qFormat="1"/>
-    <w:lsdException w:name="Quote" w:semiHidden="0" w:uiPriority="29" w:unhideWhenUsed="0" w:qFormat="1"/>
-    <w:lsdException w:name="Intense Quote" w:semiHidden="0" w:uiPriority="30" w:unhideWhenUsed="0" w:qFormat="1"/>
-    <w:lsdException w:name="Medium List 2 Accent 1" w:semiHidden="0" w:uiPriority="66" w:unhideWhenUsed="0"/>
-    <w:lsdException w:name="Medium Grid 1 Accent 1" w:semiHidden="0" w:uiPriority="67" w:unhideWhenUsed="0"/>
-    <w:lsdException w:name="Medium Grid 2 Accent 1" w:semiHidden="0" w:uiPriority="68" w:unhideWhenUsed="0"/>
-    <w:lsdException w:name="Medium Grid 3 Accent 1" w:semiHidden="0" w:uiPriority="69" w:unhideWhenUsed="0"/>
-    <w:lsdException w:name="Dark List Accent 1" w:semiHidden="0" w:uiPriority="70" w:unhideWhenUsed="0"/>
-    <w:lsdException w:name="Colorful Shading Accent 1" w:semiHidden="0" w:uiPriority="71" w:unhideWhenUsed="0"/>
-    <w:lsdException w:name="Colorful List Accent 1" w:semiHidden="0" w:uiPriority="72" w:unhideWhenUsed="0"/>
-    <w:lsdException w:name="Colorful Grid Accent 1" w:semiHidden="0" w:uiPriority="73" w:unhideWhenUsed="0"/>
-    <w:lsdException w:name="Light Shading Accent 2" w:semiHidden="0" w:uiPriority="60" w:unhideWhenUsed="0"/>
-    <w:lsdException w:name="Light List Accent 2" w:semiHidden="0" w:uiPriority="61" w:unhideWhenUsed="0"/>
-    <w:lsdException w:name="Light Grid Accent 2" w:semiHidden="0" w:uiPriority="62" w:unhideWhenUsed="0"/>
-    <w:lsdException w:name="Medium Shading 1 Accent 2" w:semiHidden="0" w:uiPriority="63" w:unhideWhenUsed="0"/>
-    <w:lsdException w:name="Medium Shading 2 Accent 2" w:semiHidden="0" w:uiPriority="64" w:unhideWhenUsed="0"/>
-    <w:lsdException w:name="Medium List 1 Accent 2" w:semiHidden="0" w:uiPriority="65" w:unhideWhenUsed="0"/>
-    <w:lsdException w:name="Medium List 2 Accent 2" w:semiHidden="0" w:uiPriority="66" w:unhideWhenUsed="0"/>
-    <w:lsdException w:name="Medium Grid 1 Accent 2" w:semiHidden="0" w:uiPriority="67" w:unhideWhenUsed="0"/>
-    <w:lsdException w:name="Medium Grid 2 Accent 2" w:semiHidden="0" w:uiPriority="68" w:unhideWhenUsed="0"/>
-    <w:lsdException w:name="Medium Grid 3 Accent 2" w:semiHidden="0" w:uiPriority="69" w:unhideWhenUsed="0"/>
-    <w:lsdException w:name="Dark List Accent 2" w:semiHidden="0" w:uiPriority="70" w:unhideWhenUsed="0"/>
-    <w:lsdException w:name="Colorful Shading Accent 2" w:semiHidden="0" w:uiPriority="71" w:unhideWhenUsed="0"/>
-    <w:lsdException w:name="Colorful List Accent 2" w:semiHidden="0" w:uiPriority="72" w:unhideWhenUsed="0"/>
-    <w:lsdException w:name="Colorful Grid Accent 2" w:semiHidden="0" w:uiPriority="73" w:unhideWhenUsed="0"/>
-    <w:lsdException w:name="Light Shading Accent 3" w:semiHidden="0" w:uiPriority="60" w:unhideWhenUsed="0"/>
-    <w:lsdException w:name="Light List Accent 3" w:semiHidden="0" w:uiPriority="61" w:unhideWhenUsed="0"/>
-    <w:lsdException w:name="Light Grid Accent 3" w:semiHidden="0" w:uiPriority="62" w:unhideWhenUsed="0"/>
-    <w:lsdException w:name="Medium Shading 1 Accent 3" w:semiHidden="0" w:uiPriority="63" w:unhideWhenUsed="0"/>
-    <w:lsdException w:name="Medium Shading 2 Accent 3" w:semiHidden="0" w:uiPriority="64" w:unhideWhenUsed="0"/>
-    <w:lsdException w:name="Medium List 1 Accent 3" w:semiHidden="0" w:uiPriority="65" w:unhideWhenUsed="0"/>
-    <w:lsdException w:name="Medium List 2 Accent 3" w:semiHidden="0" w:uiPriority="66" w:unhideWhenUsed="0"/>
-    <w:lsdException w:name="Medium Grid 1 Accent 3" w:semiHidden="0" w:uiPriority="67" w:unhideWhenUsed="0"/>
-    <w:lsdException w:name="Medium Grid 2 Accent 3" w:semiHidden="0" w:uiPriority="68" w:unhideWhenUsed="0"/>
-    <w:lsdException w:name="Medium Grid 3 Accent 3" w:semiHidden="0" w:uiPriority="69" w:unhideWhenUsed="0"/>
-    <w:lsdException w:name="Dark List Accent 3" w:semiHidden="0" w:uiPriority="70" w:unhideWhenUsed="0"/>
-    <w:lsdException w:name="Colorful Shading Accent 3" w:semiHidden="0" w:uiPriority="71" w:unhideWhenUsed="0"/>
-    <w:lsdException w:name="Colorful List Accent 3" w:semiHidden="0" w:uiPriority="72" w:unhideWhenUsed="0"/>
-    <w:lsdException w:name="Colorful Grid Accent 3" w:semiHidden="0" w:uiPriority="73" w:unhideWhenUsed="0"/>
-    <w:lsdException w:name="Light Shading Accent 4" w:semiHidden="0" w:uiPriority="60" w:unhideWhenUsed="0"/>
-    <w:lsdException w:name="Light List Accent 4" w:semiHidden="0" w:uiPriority="61" w:unhideWhenUsed="0"/>
-    <w:lsdException w:name="Light Grid Accent 4" w:semiHidden="0" w:uiPriority="62" w:unhideWhenUsed="0"/>
-    <w:lsdException w:name="Medium Shading 1 Accent 4" w:semiHidden="0" w:uiPriority="63" w:unhideWhenUsed="0"/>
-    <w:lsdException w:name="Medium Shading 2 Accent 4" w:semiHidden="0" w:uiPriority="64" w:unhideWhenUsed="0"/>
-    <w:lsdException w:name="Medium List 1 Accent 4" w:semiHidden="0" w:uiPriority="65" w:unhideWhenUsed="0"/>
-    <w:lsdException w:name="Medium List 2 Accent 4" w:semiHidden="0" w:uiPriority="66" w:unhideWhenUsed="0"/>
-    <w:lsdException w:name="Medium Grid 1 Accent 4" w:semiHidden="0" w:uiPriority="67" w:unhideWhenUsed="0"/>
-    <w:lsdException w:name="Medium Grid 2 Accent 4" w:semiHidden="0" w:uiPriority="68" w:unhideWhenUsed="0"/>
-    <w:lsdException w:name="Medium Grid 3 Accent 4" w:semiHidden="0" w:uiPriority="69" w:unhideWhenUsed="0"/>
-    <w:lsdException w:name="Dark List Accent 4" w:semiHidden="0" w:uiPriority="70" w:unhideWhenUsed="0"/>
-    <w:lsdException w:name="Colorful Shading Accent 4" w:semiHidden="0" w:uiPriority="71" w:unhideWhenUsed="0"/>
-    <w:lsdException w:name="Colorful List Accent 4" w:semiHidden="0" w:uiPriority="72" w:unhideWhenUsed="0"/>
-    <w:lsdException w:name="Colorful Grid Accent 4" w:semiHidden="0" w:uiPriority="73" w:unhideWhenUsed="0"/>
-    <w:lsdException w:name="Light Shading Accent 5" w:semiHidden="0" w:uiPriority="60" w:unhideWhenUsed="0"/>
-    <w:lsdException w:name="Light List Accent 5" w:semiHidden="0" w:uiPriority="61" w:unhideWhenUsed="0"/>
-    <w:lsdException w:name="Light Grid Accent 5" w:semiHidden="0" w:uiPriority="62" w:unhideWhenUsed="0"/>
-    <w:lsdException w:name="Medium Shading 1 Accent 5" w:semiHidden="0" w:uiPriority="63" w:unhideWhenUsed="0"/>
-    <w:lsdException w:name="Medium Shading 2 Accent 5" w:semiHidden="0" w:uiPriority="64" w:unhideWhenUsed="0"/>
-    <w:lsdException w:name="Medium List 1 Accent 5" w:semiHidden="0" w:uiPriority="65" w:unhideWhenUsed="0"/>
-    <w:lsdException w:name="Medium List 2 Accent 5" w:semiHidden="0" w:uiPriority="66" w:unhideWhenUsed="0"/>
-    <w:lsdException w:name="Medium Grid 1 Accent 5" w:semiHidden="0" w:uiPriority="67" w:unhideWhenUsed="0"/>
-    <w:lsdException w:name="Medium Grid 2 Accent 5" w:semiHidden="0" w:uiPriority="68" w:unhideWhenUsed="0"/>
-    <w:lsdException w:name="Medium Grid 3 Accent 5" w:semiHidden="0" w:uiPriority="69" w:unhideWhenUsed="0"/>
-    <w:lsdException w:name="Dark List Accent 5" w:semiHidden="0" w:uiPriority="70" w:unhideWhenUsed="0"/>
-    <w:lsdException w:name="Colorful Shading Accent 5" w:semiHidden="0" w:uiPriority="71" w:unhideWhenUsed="0"/>
-    <w:lsdException w:name="Colorful List Accent 5" w:semiHidden="0" w:uiPriority="72" w:unhideWhenUsed="0"/>
-    <w:lsdException w:name="Colorful Grid Accent 5" w:semiHidden="0" w:uiPriority="73" w:unhideWhenUsed="0"/>
-    <w:lsdException w:name="Light Shading Accent 6" w:semiHidden="0" w:uiPriority="60" w:unhideWhenUsed="0"/>
-    <w:lsdException w:name="Light List Accent 6" w:semiHidden="0" w:uiPriority="61" w:unhideWhenUsed="0"/>
-    <w:lsdException w:name="Light Grid Accent 6" w:semiHidden="0" w:uiPriority="62" w:unhideWhenUsed="0"/>
-    <w:lsdException w:name="Medium Shading 1 Accent 6" w:semiHidden="0" w:uiPriority="63" w:unhideWhenUsed="0"/>
-    <w:lsdException w:name="Medium Shading 2 Accent 6" w:semiHidden="0" w:uiPriority="64" w:unhideWhenUsed="0"/>
-    <w:lsdException w:name="Medium List 1 Accent 6" w:semiHidden="0" w:uiPriority="65" w:unhideWhenUsed="0"/>
-    <w:lsdException w:name="Medium List 2 Accent 6" w:semiHidden="0" w:uiPriority="66" w:unhideWhenUsed="0"/>
-    <w:lsdException w:name="Medium Grid 1 Accent 6" w:semiHidden="0" w:uiPriority="67" w:unhideWhenUsed="0"/>
-    <w:lsdException w:name="Medium Grid 2 Accent 6" w:semiHidden="0" w:uiPriority="68" w:unhideWhenUsed="0"/>
-    <w:lsdException w:name="Medium Grid 3 Accent 6" w:semiHidden="0" w:uiPriority="69" w:unhideWhenUsed="0"/>
-    <w:lsdException w:name="Dark List Accent 6" w:semiHidden="0" w:uiPriority="70" w:unhideWhenUsed="0"/>
-    <w:lsdException w:name="Colorful Shading Accent 6" w:semiHidden="0" w:uiPriority="71" w:unhideWhenUsed="0"/>
-    <w:lsdException w:name="Colorful List Accent 6" w:semiHidden="0" w:uiPriority="72" w:unhideWhenUsed="0"/>
-    <w:lsdException w:name="Colorful Grid Accent 6" w:semiHidden="0" w:uiPriority="73" w:unhideWhenUsed="0"/>
-    <w:lsdException w:name="Subtle Emphasis" w:semiHidden="0" w:uiPriority="19" w:unhideWhenUsed="0" w:qFormat="1"/>
-    <w:lsdException w:name="Intense Emphasis" w:semiHidden="0" w:uiPriority="21" w:unhideWhenUsed="0" w:qFormat="1"/>
-    <w:lsdException w:name="Subtle Reference" w:semiHidden="0" w:uiPriority="31" w:unhideWhenUsed="0" w:qFormat="1"/>
-    <w:lsdException w:name="Intense Reference" w:semiHidden="0" w:uiPriority="32" w:unhideWhenUsed="0" w:qFormat="1"/>
-    <w:lsdException w:name="Book Title" w:semiHidden="0" w:uiPriority="33" w:unhideWhenUsed="0" w:qFormat="1"/>
-    <w:lsdException w:name="Bibliography" w:uiPriority="37"/>
-    <w:lsdException w:name="TOC Heading" w:uiPriority="39" w:qFormat="1"/>
+  <w:latentStyles w:defLockedState="0" w:defUIPriority="99" w:defSemiHidden="0" w:defUnhideWhenUsed="0" w:defQFormat="0" w:count="376">
+    <w:lsdException w:name="Normal" w:uiPriority="0" w:qFormat="1"/>
+    <w:lsdException w:name="heading 1" w:uiPriority="9" w:qFormat="1"/>
+    <w:lsdException w:name="heading 2" w:semiHidden="1" w:uiPriority="9" w:unhideWhenUsed="1" w:qFormat="1"/>
+    <w:lsdException w:name="heading 3" w:semiHidden="1" w:uiPriority="9" w:unhideWhenUsed="1" w:qFormat="1"/>
+    <w:lsdException w:name="heading 4" w:semiHidden="1" w:uiPriority="9" w:unhideWhenUsed="1" w:qFormat="1"/>
+    <w:lsdException w:name="heading 5" w:semiHidden="1" w:uiPriority="9" w:unhideWhenUsed="1" w:qFormat="1"/>
+    <w:lsdException w:name="heading 6" w:semiHidden="1" w:uiPriority="9" w:unhideWhenUsed="1" w:qFormat="1"/>
+    <w:lsdException w:name="heading 7" w:semiHidden="1" w:uiPriority="9" w:unhideWhenUsed="1" w:qFormat="1"/>
+    <w:lsdException w:name="heading 8" w:semiHidden="1" w:uiPriority="9" w:unhideWhenUsed="1" w:qFormat="1"/>
+    <w:lsdException w:name="heading 9" w:semiHidden="1" w:uiPriority="9" w:unhideWhenUsed="1" w:qFormat="1"/>
+    <w:lsdException w:name="index 1" w:semiHidden="1" w:unhideWhenUsed="1"/>
+    <w:lsdException w:name="index 2" w:semiHidden="1" w:unhideWhenUsed="1"/>
+    <w:lsdException w:name="index 3" w:semiHidden="1" w:unhideWhenUsed="1"/>
+    <w:lsdException w:name="index 4" w:semiHidden="1" w:unhideWhenUsed="1"/>
+    <w:lsdException w:name="index 5" w:semiHidden="1" w:unhideWhenUsed="1"/>
+    <w:lsdException w:name="index 6" w:semiHidden="1" w:unhideWhenUsed="1"/>
+    <w:lsdException w:name="index 7" w:semiHidden="1" w:unhideWhenUsed="1"/>
+    <w:lsdException w:name="index 8" w:semiHidden="1" w:unhideWhenUsed="1"/>
+    <w:lsdException w:name="index 9" w:semiHidden="1" w:unhideWhenUsed="1"/>
+    <w:lsdException w:name="toc 1" w:semiHidden="1" w:uiPriority="39" w:unhideWhenUsed="1"/>
+    <w:lsdException w:name="toc 2" w:semiHidden="1" w:uiPriority="39" w:unhideWhenUsed="1"/>
+    <w:lsdException w:name="toc 3" w:semiHidden="1" w:uiPriority="39" w:unhideWhenUsed="1"/>
+    <w:lsdException w:name="toc 4" w:semiHidden="1" w:uiPriority="39" w:unhideWhenUsed="1"/>
+    <w:lsdException w:name="toc 5" w:semiHidden="1" w:uiPriority="39" w:unhideWhenUsed="1"/>
+    <w:lsdException w:name="toc 6" w:semiHidden="1" w:uiPriority="39" w:unhideWhenUsed="1"/>
+    <w:lsdException w:name="toc 7" w:semiHidden="1" w:uiPriority="39" w:unhideWhenUsed="1"/>
+    <w:lsdException w:name="toc 8" w:semiHidden="1" w:uiPriority="39" w:unhideWhenUsed="1"/>
+    <w:lsdException w:name="toc 9" w:semiHidden="1" w:uiPriority="39" w:unhideWhenUsed="1"/>
+    <w:lsdException w:name="Normal Indent" w:semiHidden="1" w:unhideWhenUsed="1"/>
+    <w:lsdException w:name="footnote text" w:semiHidden="1" w:unhideWhenUsed="1"/>
+    <w:lsdException w:name="annotation text" w:semiHidden="1" w:unhideWhenUsed="1"/>
+    <w:lsdException w:name="header" w:semiHidden="1" w:unhideWhenUsed="1"/>
+    <w:lsdException w:name="footer" w:semiHidden="1" w:unhideWhenUsed="1"/>
+    <w:lsdException w:name="index heading" w:semiHidden="1" w:unhideWhenUsed="1"/>
+    <w:lsdException w:name="caption" w:semiHidden="1" w:uiPriority="35" w:unhideWhenUsed="1" w:qFormat="1"/>
+    <w:lsdException w:name="table of figures" w:semiHidden="1" w:unhideWhenUsed="1"/>
+    <w:lsdException w:name="envelope address" w:semiHidden="1" w:unhideWhenUsed="1"/>
+    <w:lsdException w:name="envelope return" w:semiHidden="1" w:unhideWhenUsed="1"/>
+    <w:lsdException w:name="footnote reference" w:semiHidden="1" w:unhideWhenUsed="1"/>
+    <w:lsdException w:name="annotation reference" w:semiHidden="1" w:unhideWhenUsed="1"/>
+    <w:lsdException w:name="line number" w:semiHidden="1" w:unhideWhenUsed="1"/>
+    <w:lsdException w:name="page number" w:semiHidden="1" w:unhideWhenUsed="1"/>
+    <w:lsdException w:name="endnote reference" w:semiHidden="1" w:unhideWhenUsed="1"/>
+    <w:lsdException w:name="endnote text" w:semiHidden="1" w:unhideWhenUsed="1"/>
+    <w:lsdException w:name="table of authorities" w:semiHidden="1" w:unhideWhenUsed="1"/>
+    <w:lsdException w:name="macro" w:semiHidden="1" w:unhideWhenUsed="1"/>
+    <w:lsdException w:name="toa heading" w:semiHidden="1" w:unhideWhenUsed="1"/>
+    <w:lsdException w:name="List" w:semiHidden="1" w:unhideWhenUsed="1"/>
+    <w:lsdException w:name="List Bullet" w:semiHidden="1" w:unhideWhenUsed="1"/>
+    <w:lsdException w:name="List Number" w:semiHidden="1" w:unhideWhenUsed="1"/>
+    <w:lsdException w:name="List 2" w:semiHidden="1" w:unhideWhenUsed="1"/>
+    <w:lsdException w:name="List 3" w:semiHidden="1" w:unhideWhenUsed="1"/>
+    <w:lsdException w:name="List 4" w:semiHidden="1" w:unhideWhenUsed="1"/>
+    <w:lsdException w:name="List 5" w:semiHidden="1" w:unhideWhenUsed="1"/>
+    <w:lsdException w:name="List Bullet 2" w:semiHidden="1" w:unhideWhenUsed="1"/>
+    <w:lsdException w:name="List Bullet 3" w:semiHidden="1" w:unhideWhenUsed="1"/>
+    <w:lsdException w:name="List Bullet 4" w:semiHidden="1" w:unhideWhenUsed="1"/>
+    <w:lsdException w:name="List Bullet 5" w:semiHidden="1" w:unhideWhenUsed="1"/>
+    <w:lsdException w:name="List Number 2" w:semiHidden="1" w:unhideWhenUsed="1"/>
+    <w:lsdException w:name="List Number 3" w:semiHidden="1" w:unhideWhenUsed="1"/>
+    <w:lsdException w:name="List Number 4" w:semiHidden="1" w:unhideWhenUsed="1"/>
+    <w:lsdException w:name="List Number 5" w:semiHidden="1" w:unhideWhenUsed="1"/>
+    <w:lsdException w:name="Title" w:uiPriority="10" w:qFormat="1"/>
+    <w:lsdException w:name="Closing" w:semiHidden="1" w:unhideWhenUsed="1"/>
+    <w:lsdException w:name="Signature" w:semiHidden="1" w:unhideWhenUsed="1"/>
+    <w:lsdException w:name="Default Paragraph Font" w:semiHidden="1" w:uiPriority="1" w:unhideWhenUsed="1"/>
+    <w:lsdException w:name="Body Text" w:semiHidden="1" w:unhideWhenUsed="1"/>
+    <w:lsdException w:name="Body Text Indent" w:semiHidden="1" w:unhideWhenUsed="1"/>
+    <w:lsdException w:name="List Continue" w:semiHidden="1" w:unhideWhenUsed="1"/>
+    <w:lsdException w:name="List Continue 2" w:semiHidden="1" w:unhideWhenUsed="1"/>
+    <w:lsdException w:name="List Continue 3" w:semiHidden="1" w:unhideWhenUsed="1"/>
+    <w:lsdException w:name="List Continue 4" w:semiHidden="1" w:unhideWhenUsed="1"/>
+    <w:lsdException w:name="List Continue 5" w:semiHidden="1" w:unhideWhenUsed="1"/>
+    <w:lsdException w:name="Message Header" w:semiHidden="1" w:unhideWhenUsed="1"/>
+    <w:lsdException w:name="Subtitle" w:uiPriority="11" w:qFormat="1"/>
+    <w:lsdException w:name="Salutation" w:semiHidden="1" w:unhideWhenUsed="1"/>
+    <w:lsdException w:name="Date" w:semiHidden="1" w:unhideWhenUsed="1"/>
+    <w:lsdException w:name="Body Text First Indent" w:semiHidden="1" w:unhideWhenUsed="1"/>
+    <w:lsdException w:name="Body Text First Indent 2" w:semiHidden="1" w:unhideWhenUsed="1"/>
+    <w:lsdException w:name="Note Heading" w:semiHidden="1" w:unhideWhenUsed="1"/>
+    <w:lsdException w:name="Body Text 2" w:semiHidden="1" w:unhideWhenUsed="1"/>
+    <w:lsdException w:name="Body Text 3" w:semiHidden="1" w:unhideWhenUsed="1"/>
+    <w:lsdException w:name="Body Text Indent 2" w:semiHidden="1" w:unhideWhenUsed="1"/>
+    <w:lsdException w:name="Body Text Indent 3" w:semiHidden="1" w:unhideWhenUsed="1"/>
+    <w:lsdException w:name="Block Text" w:semiHidden="1" w:unhideWhenUsed="1"/>
+    <w:lsdException w:name="Hyperlink" w:semiHidden="1" w:unhideWhenUsed="1"/>
+    <w:lsdException w:name="FollowedHyperlink" w:semiHidden="1" w:unhideWhenUsed="1"/>
+    <w:lsdException w:name="Strong" w:uiPriority="22" w:qFormat="1"/>
+    <w:lsdException w:name="Emphasis" w:uiPriority="20" w:qFormat="1"/>
+    <w:lsdException w:name="Document Map" w:semiHidden="1" w:unhideWhenUsed="1"/>
+    <w:lsdException w:name="Plain Text" w:semiHidden="1" w:unhideWhenUsed="1"/>
+    <w:lsdException w:name="E-mail Signature" w:semiHidden="1" w:unhideWhenUsed="1"/>
+    <w:lsdException w:name="HTML Top of Form" w:semiHidden="1" w:unhideWhenUsed="1"/>
+    <w:lsdException w:name="HTML Bottom of Form" w:semiHidden="1" w:unhideWhenUsed="1"/>
+    <w:lsdException w:name="Normal (Web)" w:semiHidden="1" w:unhideWhenUsed="1"/>
+    <w:lsdException w:name="HTML Acronym" w:semiHidden="1" w:unhideWhenUsed="1"/>
+    <w:lsdException w:name="HTML Address" w:semiHidden="1" w:unhideWhenUsed="1"/>
+    <w:lsdException w:name="HTML Cite" w:semiHidden="1" w:unhideWhenUsed="1"/>
+    <w:lsdException w:name="HTML Code" w:semiHidden="1" w:unhideWhenUsed="1"/>
+    <w:lsdException w:name="HTML Definition" w:semiHidden="1" w:unhideWhenUsed="1"/>
+    <w:lsdException w:name="HTML Keyboard" w:semiHidden="1" w:unhideWhenUsed="1"/>
+    <w:lsdException w:name="HTML Preformatted" w:semiHidden="1" w:unhideWhenUsed="1"/>
+    <w:lsdException w:name="HTML Sample" w:semiHidden="1" w:unhideWhenUsed="1"/>
+    <w:lsdException w:name="HTML Typewriter" w:semiHidden="1" w:unhideWhenUsed="1"/>
+    <w:lsdException w:name="HTML Variable" w:semiHidden="1" w:unhideWhenUsed="1"/>
+    <w:lsdException w:name="Normal Table" w:semiHidden="1" w:unhideWhenUsed="1"/>
+    <w:lsdException w:name="annotation subject" w:semiHidden="1" w:unhideWhenUsed="1"/>
+    <w:lsdException w:name="No List" w:semiHidden="1" w:unhideWhenUsed="1"/>
+    <w:lsdException w:name="Outline List 1" w:semiHidden="1" w:unhideWhenUsed="1"/>
+    <w:lsdException w:name="Outline List 2" w:semiHidden="1" w:unhideWhenUsed="1"/>
+    <w:lsdException w:name="Outline List 3" w:semiHidden="1" w:unhideWhenUsed="1"/>
+    <w:lsdException w:name="Table Simple 1" w:semiHidden="1" w:unhideWhenUsed="1"/>
+    <w:lsdException w:name="Table Simple 2" w:semiHidden="1" w:unhideWhenUsed="1"/>
+    <w:lsdException w:name="Table Simple 3" w:semiHidden="1" w:unhideWhenUsed="1"/>
+    <w:lsdException w:name="Table Classic 1" w:semiHidden="1" w:unhideWhenUsed="1"/>
+    <w:lsdException w:name="Table Classic 2" w:semiHidden="1" w:unhideWhenUsed="1"/>
+    <w:lsdException w:name="Table Classic 3" w:semiHidden="1" w:unhideWhenUsed="1"/>
+    <w:lsdException w:name="Table Classic 4" w:semiHidden="1" w:unhideWhenUsed="1"/>
+    <w:lsdException w:name="Table Colorful 1" w:semiHidden="1" w:unhideWhenUsed="1"/>
+    <w:lsdException w:name="Table Colorful 2" w:semiHidden="1" w:unhideWhenUsed="1"/>
+    <w:lsdException w:name="Table Colorful 3" w:semiHidden="1" w:unhideWhenUsed="1"/>
+    <w:lsdException w:name="Table Columns 1" w:semiHidden="1" w:unhideWhenUsed="1"/>
+    <w:lsdException w:name="Table Columns 2" w:semiHidden="1" w:unhideWhenUsed="1"/>
+    <w:lsdException w:name="Table Columns 3" w:semiHidden="1" w:unhideWhenUsed="1"/>
+    <w:lsdException w:name="Table Columns 4" w:semiHidden="1" w:unhideWhenUsed="1"/>
+    <w:lsdException w:name="Table Columns 5" w:semiHidden="1" w:unhideWhenUsed="1"/>
+    <w:lsdException w:name="Table Grid 1" w:semiHidden="1" w:unhideWhenUsed="1"/>
+    <w:lsdException w:name="Table Grid 2" w:semiHidden="1" w:unhideWhenUsed="1"/>
+    <w:lsdException w:name="Table Grid 3" w:semiHidden="1" w:unhideWhenUsed="1"/>
+    <w:lsdException w:name="Table Grid 4" w:semiHidden="1" w:unhideWhenUsed="1"/>
+    <w:lsdException w:name="Table Grid 5" w:semiHidden="1" w:unhideWhenUsed="1"/>
+    <w:lsdException w:name="Table Grid 6" w:semiHidden="1" w:unhideWhenUsed="1"/>
+    <w:lsdException w:name="Table Grid 7" w:semiHidden="1" w:unhideWhenUsed="1"/>
+    <w:lsdException w:name="Table Grid 8" w:semiHidden="1" w:unhideWhenUsed="1"/>
+    <w:lsdException w:name="Table List 1" w:semiHidden="1" w:unhideWhenUsed="1"/>
+    <w:lsdException w:name="Table List 2" w:semiHidden="1" w:unhideWhenUsed="1"/>
+    <w:lsdException w:name="Table List 3" w:semiHidden="1" w:unhideWhenUsed="1"/>
+    <w:lsdException w:name="Table List 4" w:semiHidden="1" w:unhideWhenUsed="1"/>
+    <w:lsdException w:name="Table List 5" w:semiHidden="1" w:unhideWhenUsed="1"/>
+    <w:lsdException w:name="Table List 6" w:semiHidden="1" w:unhideWhenUsed="1"/>
+    <w:lsdException w:name="Table List 7" w:semiHidden="1" w:unhideWhenUsed="1"/>
+    <w:lsdException w:name="Table List 8" w:semiHidden="1" w:unhideWhenUsed="1"/>
+    <w:lsdException w:name="Table 3D effects 1" w:semiHidden="1" w:unhideWhenUsed="1"/>
+    <w:lsdException w:name="Table 3D effects 2" w:semiHidden="1" w:unhideWhenUsed="1"/>
+    <w:lsdException w:name="Table 3D effects 3" w:semiHidden="1" w:unhideWhenUsed="1"/>
+    <w:lsdException w:name="Table Contemporary" w:semiHidden="1" w:unhideWhenUsed="1"/>
+    <w:lsdException w:name="Table Elegant" w:semiHidden="1" w:unhideWhenUsed="1"/>
+    <w:lsdException w:name="Table Professional" w:semiHidden="1" w:unhideWhenUsed="1"/>
+    <w:lsdException w:name="Table Subtle 1" w:semiHidden="1" w:unhideWhenUsed="1"/>
+    <w:lsdException w:name="Table Subtle 2" w:semiHidden="1" w:unhideWhenUsed="1"/>
+    <w:lsdException w:name="Table Web 1" w:semiHidden="1" w:unhideWhenUsed="1"/>
+    <w:lsdException w:name="Table Web 2" w:semiHidden="1" w:unhideWhenUsed="1"/>
+    <w:lsdException w:name="Table Web 3" w:semiHidden="1" w:unhideWhenUsed="1"/>
+    <w:lsdException w:name="Balloon Text" w:semiHidden="1" w:unhideWhenUsed="1"/>
+    <w:lsdException w:name="Table Grid" w:semiHidden="1" w:uiPriority="59" w:unhideWhenUsed="1"/>
+    <w:lsdException w:name="Table Theme" w:semiHidden="1" w:unhideWhenUsed="1"/>
+    <w:lsdException w:name="Placeholder Text" w:semiHidden="1"/>
+    <w:lsdException w:name="No Spacing" w:uiPriority="1" w:qFormat="1"/>
+    <w:lsdException w:name="Light Shading" w:uiPriority="60"/>
+    <w:lsdException w:name="Light List" w:uiPriority="61"/>
+    <w:lsdException w:name="Light Grid" w:uiPriority="62"/>
+    <w:lsdException w:name="Medium Shading 1" w:uiPriority="63"/>
+    <w:lsdException w:name="Medium Shading 2" w:uiPriority="64"/>
+    <w:lsdException w:name="Medium List 1" w:uiPriority="65"/>
+    <w:lsdException w:name="Medium List 2" w:uiPriority="66"/>
+    <w:lsdException w:name="Medium Grid 1" w:uiPriority="67"/>
+    <w:lsdException w:name="Medium Grid 2" w:uiPriority="68"/>
+    <w:lsdException w:name="Medium Grid 3" w:uiPriority="69"/>
+    <w:lsdException w:name="Dark List" w:uiPriority="70"/>
+    <w:lsdException w:name="Colorful Shading" w:uiPriority="71"/>
+    <w:lsdException w:name="Colorful List" w:uiPriority="72"/>
+    <w:lsdException w:name="Colorful Grid" w:uiPriority="73"/>
+    <w:lsdException w:name="Light Shading Accent 1" w:uiPriority="60"/>
+    <w:lsdException w:name="Light List Accent 1" w:uiPriority="61"/>
+    <w:lsdException w:name="Light Grid Accent 1" w:uiPriority="62"/>
+    <w:lsdException w:name="Medium Shading 1 Accent 1" w:uiPriority="63"/>
+    <w:lsdException w:name="Medium Shading 2 Accent 1" w:uiPriority="64"/>
+    <w:lsdException w:name="Medium List 1 Accent 1" w:uiPriority="65"/>
+    <w:lsdException w:name="Revision" w:semiHidden="1"/>
+    <w:lsdException w:name="List Paragraph" w:uiPriority="34" w:qFormat="1"/>
+    <w:lsdException w:name="Quote" w:uiPriority="29" w:qFormat="1"/>
+    <w:lsdException w:name="Intense Quote" w:uiPriority="30" w:qFormat="1"/>
+    <w:lsdException w:name="Medium List 2 Accent 1" w:uiPriority="66"/>
+    <w:lsdException w:name="Medium Grid 1 Accent 1" w:uiPriority="67"/>
+    <w:lsdException w:name="Medium Grid 2 Accent 1" w:uiPriority="68"/>
+    <w:lsdException w:name="Medium Grid 3 Accent 1" w:uiPriority="69"/>
+    <w:lsdException w:name="Dark List Accent 1" w:uiPriority="70"/>
+    <w:lsdException w:name="Colorful Shading Accent 1" w:uiPriority="71"/>
+    <w:lsdException w:name="Colorful List Accent 1" w:uiPriority="72"/>
+    <w:lsdException w:name="Colorful Grid Accent 1" w:uiPriority="73"/>
+    <w:lsdException w:name="Light Shading Accent 2" w:uiPriority="60"/>
+    <w:lsdException w:name="Light List Accent 2" w:uiPriority="61"/>
+    <w:lsdException w:name="Light Grid Accent 2" w:uiPriority="62"/>
+    <w:lsdException w:name="Medium Shading 1 Accent 2" w:uiPriority="63"/>
+    <w:lsdException w:name="Medium Shading 2 Accent 2" w:uiPriority="64"/>
+    <w:lsdException w:name="Medium List 1 Accent 2" w:uiPriority="65"/>
+    <w:lsdException w:name="Medium List 2 Accent 2" w:uiPriority="66"/>
+    <w:lsdException w:name="Medium Grid 1 Accent 2" w:uiPriority="67"/>
+    <w:lsdException w:name="Medium Grid 2 Accent 2" w:uiPriority="68"/>
+    <w:lsdException w:name="Medium Grid 3 Accent 2" w:uiPriority="69"/>
+    <w:lsdException w:name="Dark List Accent 2" w:uiPriority="70"/>
+    <w:lsdException w:name="Colorful Shading Accent 2" w:uiPriority="71"/>
+    <w:lsdException w:name="Colorful List Accent 2" w:uiPriority="72"/>
+    <w:lsdException w:name="Colorful Grid Accent 2" w:uiPriority="73"/>
+    <w:lsdException w:name="Light Shading Accent 3" w:uiPriority="60"/>
+    <w:lsdException w:name="Light List Accent 3" w:uiPriority="61"/>
+    <w:lsdException w:name="Light Grid Accent 3" w:uiPriority="62"/>
+    <w:lsdException w:name="Medium Shading 1 Accent 3" w:uiPriority="63"/>
+    <w:lsdException w:name="Medium Shading 2 Accent 3" w:uiPriority="64"/>
+    <w:lsdException w:name="Medium List 1 Accent 3" w:uiPriority="65"/>
+    <w:lsdException w:name="Medium List 2 Accent 3" w:uiPriority="66"/>
+    <w:lsdException w:name="Medium Grid 1 Accent 3" w:uiPriority="67"/>
+    <w:lsdException w:name="Medium Grid 2 Accent 3" w:uiPriority="68"/>
+    <w:lsdException w:name="Medium Grid 3 Accent 3" w:uiPriority="69"/>
+    <w:lsdException w:name="Dark List Accent 3" w:uiPriority="70"/>
+    <w:lsdException w:name="Colorful Shading Accent 3" w:uiPriority="71"/>
+    <w:lsdException w:name="Colorful List Accent 3" w:uiPriority="72"/>
+    <w:lsdException w:name="Colorful Grid Accent 3" w:uiPriority="73"/>
+    <w:lsdException w:name="Light Shading Accent 4" w:uiPriority="60"/>
+    <w:lsdException w:name="Light List Accent 4" w:uiPriority="61"/>
+    <w:lsdException w:name="Light Grid Accent 4" w:uiPriority="62"/>
+    <w:lsdException w:name="Medium Shading 1 Accent 4" w:uiPriority="63"/>
+    <w:lsdException w:name="Medium Shading 2 Accent 4" w:uiPriority="64"/>
+    <w:lsdException w:name="Medium List 1 Accent 4" w:uiPriority="65"/>
+    <w:lsdException w:name="Medium List 2 Accent 4" w:uiPriority="66"/>
+    <w:lsdException w:name="Medium Grid 1 Accent 4" w:uiPriority="67"/>
+    <w:lsdException w:name="Medium Grid 2 Accent 4" w:uiPriority="68"/>
+    <w:lsdException w:name="Medium Grid 3 Accent 4" w:uiPriority="69"/>
+    <w:lsdException w:name="Dark List Accent 4" w:uiPriority="70"/>
+    <w:lsdException w:name="Colorful Shading Accent 4" w:uiPriority="71"/>
+    <w:lsdException w:name="Colorful List Accent 4" w:uiPriority="72"/>
+    <w:lsdException w:name="Colorful Grid Accent 4" w:uiPriority="73"/>
+    <w:lsdException w:name="Light Shading Accent 5" w:uiPriority="60"/>
+    <w:lsdException w:name="Light List Accent 5" w:uiPriority="61"/>
+    <w:lsdException w:name="Light Grid Accent 5" w:uiPriority="62"/>
+    <w:lsdException w:name="Medium Shading 1 Accent 5" w:uiPriority="63"/>
+    <w:lsdException w:name="Medium Shading 2 Accent 5" w:uiPriority="64"/>
+    <w:lsdException w:name="Medium List 1 Accent 5" w:uiPriority="65"/>
+    <w:lsdException w:name="Medium List 2 Accent 5" w:uiPriority="66"/>
+    <w:lsdException w:name="Medium Grid 1 Accent 5" w:uiPriority="67"/>
+    <w:lsdException w:name="Medium Grid 2 Accent 5" w:uiPriority="68"/>
+    <w:lsdException w:name="Medium Grid 3 Accent 5" w:uiPriority="69"/>
+    <w:lsdException w:name="Dark List Accent 5" w:uiPriority="70"/>
+    <w:lsdException w:name="Colorful Shading Accent 5" w:uiPriority="71"/>
+    <w:lsdException w:name="Colorful List Accent 5" w:uiPriority="72"/>
+    <w:lsdException w:name="Colorful Grid Accent 5" w:uiPriority="73"/>
+    <w:lsdException w:name="Light Shading Accent 6" w:uiPriority="60"/>
+    <w:lsdException w:name="Light List Accent 6" w:uiPriority="61"/>
+    <w:lsdException w:name="Light Grid Accent 6" w:uiPriority="62"/>
+    <w:lsdException w:name="Medium Shading 1 Accent 6" w:uiPriority="63"/>
+    <w:lsdException w:name="Medium Shading 2 Accent 6" w:uiPriority="64"/>
+    <w:lsdException w:name="Medium List 1 Accent 6" w:uiPriority="65"/>
+    <w:lsdException w:name="Medium List 2 Accent 6" w:uiPriority="66"/>
+    <w:lsdException w:name="Medium Grid 1 Accent 6" w:uiPriority="67"/>
+    <w:lsdException w:name="Medium Grid 2 Accent 6" w:uiPriority="68"/>
+    <w:lsdException w:name="Medium Grid 3 Accent 6" w:uiPriority="69"/>
+    <w:lsdException w:name="Dark List Accent 6" w:uiPriority="70"/>
+    <w:lsdException w:name="Colorful Shading Accent 6" w:uiPriority="71"/>
+    <w:lsdException w:name="Colorful List Accent 6" w:uiPriority="72"/>
+    <w:lsdException w:name="Colorful Grid Accent 6" w:uiPriority="73"/>
+    <w:lsdException w:name="Subtle Emphasis" w:uiPriority="19" w:qFormat="1"/>
+    <w:lsdException w:name="Intense Emphasis" w:uiPriority="21" w:qFormat="1"/>
+    <w:lsdException w:name="Subtle Reference" w:uiPriority="31" w:qFormat="1"/>
+    <w:lsdException w:name="Intense Reference" w:uiPriority="32" w:qFormat="1"/>
+    <w:lsdException w:name="Book Title" w:uiPriority="33" w:qFormat="1"/>
+    <w:lsdException w:name="Bibliography" w:semiHidden="1" w:uiPriority="37" w:unhideWhenUsed="1"/>
+    <w:lsdException w:name="TOC Heading" w:semiHidden="1" w:uiPriority="39" w:unhideWhenUsed="1" w:qFormat="1"/>
+    <w:lsdException w:name="Plain Table 1" w:uiPriority="41"/>
+    <w:lsdException w:name="Plain Table 2" w:uiPriority="42"/>
+    <w:lsdException w:name="Plain Table 3" w:uiPriority="43"/>
+    <w:lsdException w:name="Plain Table 4" w:uiPriority="44"/>
+    <w:lsdException w:name="Plain Table 5" w:uiPriority="45"/>
+    <w:lsdException w:name="Grid Table Light" w:uiPriority="40"/>
+    <w:lsdException w:name="Grid Table 1 Light" w:uiPriority="46"/>
+    <w:lsdException w:name="Grid Table 2" w:uiPriority="47"/>
+    <w:lsdException w:name="Grid Table 3" w:uiPriority="48"/>
+    <w:lsdException w:name="Grid Table 4" w:uiPriority="49"/>
+    <w:lsdException w:name="Grid Table 5 Dark" w:uiPriority="50"/>
+    <w:lsdException w:name="Grid Table 6 Colorful" w:uiPriority="51"/>
+    <w:lsdException w:name="Grid Table 7 Colorful" w:uiPriority="52"/>
+    <w:lsdException w:name="Grid Table 1 Light Accent 1" w:uiPriority="46"/>
+    <w:lsdException w:name="Grid Table 2 Accent 1" w:uiPriority="47"/>
+    <w:lsdException w:name="Grid Table 3 Accent 1" w:uiPriority="48"/>
+    <w:lsdException w:name="Grid Table 4 Accent 1" w:uiPriority="49"/>
+    <w:lsdException w:name="Grid Table 5 Dark Accent 1" w:uiPriority="50"/>
+    <w:lsdException w:name="Grid Table 6 Colorful Accent 1" w:uiPriority="51"/>
+    <w:lsdException w:name="Grid Table 7 Colorful Accent 1" w:uiPriority="52"/>
+    <w:lsdException w:name="Grid Table 1 Light Accent 2" w:uiPriority="46"/>
+    <w:lsdException w:name="Grid Table 2 Accent 2" w:uiPriority="47"/>
+    <w:lsdException w:name="Grid Table 3 Accent 2" w:uiPriority="48"/>
+    <w:lsdException w:name="Grid Table 4 Accent 2" w:uiPriority="49"/>
+    <w:lsdException w:name="Grid Table 5 Dark Accent 2" w:uiPriority="50"/>
+    <w:lsdException w:name="Grid Table 6 Colorful Accent 2" w:uiPriority="51"/>
+    <w:lsdException w:name="Grid Table 7 Colorful Accent 2" w:uiPriority="52"/>
+    <w:lsdException w:name="Grid Table 1 Light Accent 3" w:uiPriority="46"/>
+    <w:lsdException w:name="Grid Table 2 Accent 3" w:uiPriority="47"/>
+    <w:lsdException w:name="Grid Table 3 Accent 3" w:uiPriority="48"/>
+    <w:lsdException w:name="Grid Table 4 Accent 3" w:uiPriority="49"/>
+    <w:lsdException w:name="Grid Table 5 Dark Accent 3" w:uiPriority="50"/>
+    <w:lsdException w:name="Grid Table 6 Colorful Accent 3" w:uiPriority="51"/>
+    <w:lsdException w:name="Grid Table 7 Colorful Accent 3" w:uiPriority="52"/>
+    <w:lsdException w:name="Grid Table 1 Light Accent 4" w:uiPriority="46"/>
+    <w:lsdException w:name="Grid Table 2 Accent 4" w:uiPriority="47"/>
+    <w:lsdException w:name="Grid Table 3 Accent 4" w:uiPriority="48"/>
+    <w:lsdException w:name="Grid Table 4 Accent 4" w:uiPriority="49"/>
+    <w:lsdException w:name="Grid Table 5 Dark Accent 4" w:uiPriority="50"/>
+    <w:lsdException w:name="Grid Table 6 Colorful Accent 4" w:uiPriority="51"/>
+    <w:lsdException w:name="Grid Table 7 Colorful Accent 4" w:uiPriority="52"/>
+    <w:lsdException w:name="Grid Table 1 Light Accent 5" w:uiPriority="46"/>
+    <w:lsdException w:name="Grid Table 2 Accent 5" w:uiPriority="47"/>
+    <w:lsdException w:name="Grid Table 3 Accent 5" w:uiPriority="48"/>
+    <w:lsdException w:name="Grid Table 4 Accent 5" w:uiPriority="49"/>
+    <w:lsdException w:name="Grid Table 5 Dark Accent 5" w:uiPriority="50"/>
+    <w:lsdException w:name="Grid Table 6 Colorful Accent 5" w:uiPriority="51"/>
+    <w:lsdException w:name="Grid Table 7 Colorful Accent 5" w:uiPriority="52"/>
+    <w:lsdException w:name="Grid Table 1 Light Accent 6" w:uiPriority="46"/>
+    <w:lsdException w:name="Grid Table 2 Accent 6" w:uiPriority="47"/>
+    <w:lsdException w:name="Grid Table 3 Accent 6" w:uiPriority="48"/>
+    <w:lsdException w:name="Grid Table 4 Accent 6" w:uiPriority="49"/>
+    <w:lsdException w:name="Grid Table 5 Dark Accent 6" w:uiPriority="50"/>
+    <w:lsdException w:name="Grid Table 6 Colorful Accent 6" w:uiPriority="51"/>
+    <w:lsdException w:name="Grid Table 7 Colorful Accent 6" w:uiPriority="52"/>
+    <w:lsdException w:name="List Table 1 Light" w:uiPriority="46"/>
+    <w:lsdException w:name="List Table 2" w:uiPriority="47"/>
+    <w:lsdException w:name="List Table 3" w:uiPriority="48"/>
+    <w:lsdException w:name="List Table 4" w:uiPriority="49"/>
+    <w:lsdException w:name="List Table 5 Dark" w:uiPriority="50"/>
+    <w:lsdException w:name="List Table 6 Colorful" w:uiPriority="51"/>
+    <w:lsdException w:name="List Table 7 Colorful" w:uiPriority="52"/>
+    <w:lsdException w:name="List Table 1 Light Accent 1" w:uiPriority="46"/>
+    <w:lsdException w:name="List Table 2 Accent 1" w:uiPriority="47"/>
+    <w:lsdException w:name="List Table 3 Accent 1" w:uiPriority="48"/>
+    <w:lsdException w:name="List Table 4 Accent 1" w:uiPriority="49"/>
+    <w:lsdException w:name="List Table 5 Dark Accent 1" w:uiPriority="50"/>
+    <w:lsdException w:name="List Table 6 Colorful Accent 1" w:uiPriority="51"/>
+    <w:lsdException w:name="List Table 7 Colorful Accent 1" w:uiPriority="52"/>
+    <w:lsdException w:name="List Table 1 Light Accent 2" w:uiPriority="46"/>
+    <w:lsdException w:name="List Table 2 Accent 2" w:uiPriority="47"/>
+    <w:lsdException w:name="List Table 3 Accent 2" w:uiPriority="48"/>
+    <w:lsdException w:name="List Table 4 Accent 2" w:uiPriority="49"/>
+    <w:lsdException w:name="List Table 5 Dark Accent 2" w:uiPriority="50"/>
+    <w:lsdException w:name="List Table 6 Colorful Accent 2" w:uiPriority="51"/>
+    <w:lsdException w:name="List Table 7 Colorful Accent 2" w:uiPriority="52"/>
+    <w:lsdException w:name="List Table 1 Light Accent 3" w:uiPriority="46"/>
+    <w:lsdException w:name="List Table 2 Accent 3" w:uiPriority="47"/>
+    <w:lsdException w:name="List Table 3 Accent 3" w:uiPriority="48"/>
+    <w:lsdException w:name="List Table 4 Accent 3" w:uiPriority="49"/>
+    <w:lsdException w:name="List Table 5 Dark Accent 3" w:uiPriority="50"/>
+    <w:lsdException w:name="List Table 6 Colorful Accent 3" w:uiPriority="51"/>
+    <w:lsdException w:name="List Table 7 Colorful Accent 3" w:uiPriority="52"/>
+    <w:lsdException w:name="List Table 1 Light Accent 4" w:uiPriority="46"/>
+    <w:lsdException w:name="List Table 2 Accent 4" w:uiPriority="47"/>
+    <w:lsdException w:name="List Table 3 Accent 4" w:uiPriority="48"/>
+    <w:lsdException w:name="List Table 4 Accent 4" w:uiPriority="49"/>
+    <w:lsdException w:name="List Table 5 Dark Accent 4" w:uiPriority="50"/>
+    <w:lsdException w:name="List Table 6 Colorful Accent 4" w:uiPriority="51"/>
+    <w:lsdException w:name="List Table 7 Colorful Accent 4" w:uiPriority="52"/>
+    <w:lsdException w:name="List Table 1 Light Accent 5" w:uiPriority="46"/>
+    <w:lsdException w:name="List Table 2 Accent 5" w:uiPriority="47"/>
+    <w:lsdException w:name="List Table 3 Accent 5" w:uiPriority="48"/>
+    <w:lsdException w:name="List Table 4 Accent 5" w:uiPriority="49"/>
+    <w:lsdException w:name="List Table 5 Dark Accent 5" w:uiPriority="50"/>
+    <w:lsdException w:name="List Table 6 Colorful Accent 5" w:uiPriority="51"/>
+    <w:lsdException w:name="List Table 7 Colorful Accent 5" w:uiPriority="52"/>
+    <w:lsdException w:name="List Table 1 Light Accent 6" w:uiPriority="46"/>
+    <w:lsdException w:name="List Table 2 Accent 6" w:uiPriority="47"/>
+    <w:lsdException w:name="List Table 3 Accent 6" w:uiPriority="48"/>
+    <w:lsdException w:name="List Table 4 Accent 6" w:uiPriority="49"/>
+    <w:lsdException w:name="List Table 5 Dark Accent 6" w:uiPriority="50"/>
+    <w:lsdException w:name="List Table 6 Colorful Accent 6" w:uiPriority="51"/>
+    <w:lsdException w:name="List Table 7 Colorful Accent 6" w:uiPriority="52"/>
+    <w:lsdException w:name="Mention" w:semiHidden="1" w:unhideWhenUsed="1"/>
+    <w:lsdException w:name="Smart Hyperlink" w:semiHidden="1" w:unhideWhenUsed="1"/>
+    <w:lsdException w:name="Hashtag" w:semiHidden="1" w:unhideWhenUsed="1"/>
+    <w:lsdException w:name="Unresolved Mention" w:semiHidden="1" w:unhideWhenUsed="1"/>
+    <w:lsdException w:name="Smart Link" w:semiHidden="1" w:unhideWhenUsed="1"/>
   </w:latentStyles>
   <w:style w:type="paragraph" w:default="1" w:styleId="Normal">
     <w:name w:val="Normal"/>
@@ -3171,246 +3481,16 @@
       <w:szCs w:val="16"/>
     </w:rPr>
   </w:style>
-</w:styles>
-</file>
-
-<file path=word/stylesWithEffects.xml><?xml version="1.0" encoding="utf-8"?>
-<w:styles xmlns:wpc="http://schemas.microsoft.com/office/word/2010/wordprocessingCanvas" xmlns:mc="http://schemas.openxmlformats.org/markup-compatibility/2006" xmlns:o="urn:schemas-microsoft-com:office:office" xmlns:r="http://schemas.openxmlformats.org/officeDocument/2006/relationships" xmlns:m="http://schemas.openxmlformats.org/officeDocument/2006/math" xmlns:v="urn:schemas-microsoft-com:vml" xmlns:wp14="http://schemas.microsoft.com/office/word/2010/wordprocessingDrawing" xmlns:wp="http://schemas.openxmlformats.org/drawingml/2006/wordprocessingDrawing" xmlns:w10="urn:schemas-microsoft-com:office:word" xmlns:w="http://schemas.openxmlformats.org/wordprocessingml/2006/main" xmlns:w14="http://schemas.microsoft.com/office/word/2010/wordml" xmlns:wpg="http://schemas.microsoft.com/office/word/2010/wordprocessingGroup" xmlns:wpi="http://schemas.microsoft.com/office/word/2010/wordprocessingInk" xmlns:wne="http://schemas.microsoft.com/office/word/2006/wordml" xmlns:wps="http://schemas.microsoft.com/office/word/2010/wordprocessingShape" mc:Ignorable="w14 wp14">
-  <w:docDefaults>
-    <w:rPrDefault>
-      <w:rPr>
-        <w:rFonts w:asciiTheme="minorHAnsi" w:eastAsiaTheme="minorHAnsi" w:hAnsiTheme="minorHAnsi" w:cstheme="minorBidi"/>
-        <w:sz w:val="22"/>
-        <w:szCs w:val="22"/>
-        <w:lang w:val="es-PE" w:eastAsia="en-US" w:bidi="ar-SA"/>
-      </w:rPr>
-    </w:rPrDefault>
-    <w:pPrDefault>
-      <w:pPr>
-        <w:spacing w:after="200" w:line="276" w:lineRule="auto"/>
-      </w:pPr>
-    </w:pPrDefault>
-  </w:docDefaults>
-  <w:latentStyles w:defLockedState="0" w:defUIPriority="99" w:defSemiHidden="1" w:defUnhideWhenUsed="1" w:defQFormat="0" w:count="267">
-    <w:lsdException w:name="Normal" w:semiHidden="0" w:uiPriority="0" w:unhideWhenUsed="0" w:qFormat="1"/>
-    <w:lsdException w:name="heading 1" w:semiHidden="0" w:uiPriority="9" w:unhideWhenUsed="0" w:qFormat="1"/>
-    <w:lsdException w:name="heading 2" w:uiPriority="9" w:qFormat="1"/>
-    <w:lsdException w:name="heading 3" w:uiPriority="9" w:qFormat="1"/>
-    <w:lsdException w:name="heading 4" w:uiPriority="9" w:qFormat="1"/>
-    <w:lsdException w:name="heading 5" w:uiPriority="9" w:qFormat="1"/>
-    <w:lsdException w:name="heading 6" w:uiPriority="9" w:qFormat="1"/>
-    <w:lsdException w:name="heading 7" w:uiPriority="9" w:qFormat="1"/>
-    <w:lsdException w:name="heading 8" w:uiPriority="9" w:qFormat="1"/>
-    <w:lsdException w:name="heading 9" w:uiPriority="9" w:qFormat="1"/>
-    <w:lsdException w:name="toc 1" w:uiPriority="39"/>
-    <w:lsdException w:name="toc 2" w:uiPriority="39"/>
-    <w:lsdException w:name="toc 3" w:uiPriority="39"/>
-    <w:lsdException w:name="toc 4" w:uiPriority="39"/>
-    <w:lsdException w:name="toc 5" w:uiPriority="39"/>
-    <w:lsdException w:name="toc 6" w:uiPriority="39"/>
-    <w:lsdException w:name="toc 7" w:uiPriority="39"/>
-    <w:lsdException w:name="toc 8" w:uiPriority="39"/>
-    <w:lsdException w:name="toc 9" w:uiPriority="39"/>
-    <w:lsdException w:name="caption" w:uiPriority="35" w:qFormat="1"/>
-    <w:lsdException w:name="Title" w:semiHidden="0" w:uiPriority="10" w:unhideWhenUsed="0" w:qFormat="1"/>
-    <w:lsdException w:name="Default Paragraph Font" w:uiPriority="1"/>
-    <w:lsdException w:name="Subtitle" w:semiHidden="0" w:uiPriority="11" w:unhideWhenUsed="0" w:qFormat="1"/>
-    <w:lsdException w:name="Strong" w:semiHidden="0" w:uiPriority="22" w:unhideWhenUsed="0" w:qFormat="1"/>
-    <w:lsdException w:name="Emphasis" w:semiHidden="0" w:uiPriority="20" w:unhideWhenUsed="0" w:qFormat="1"/>
-    <w:lsdException w:name="Table Grid" w:semiHidden="0" w:uiPriority="59" w:unhideWhenUsed="0"/>
-    <w:lsdException w:name="Placeholder Text" w:unhideWhenUsed="0"/>
-    <w:lsdException w:name="No Spacing" w:semiHidden="0" w:uiPriority="1" w:unhideWhenUsed="0" w:qFormat="1"/>
-    <w:lsdException w:name="Light Shading" w:semiHidden="0" w:uiPriority="60" w:unhideWhenUsed="0"/>
-    <w:lsdException w:name="Light List" w:semiHidden="0" w:uiPriority="61" w:unhideWhenUsed="0"/>
-    <w:lsdException w:name="Light Grid" w:semiHidden="0" w:uiPriority="62" w:unhideWhenUsed="0"/>
-    <w:lsdException w:name="Medium Shading 1" w:semiHidden="0" w:uiPriority="63" w:unhideWhenUsed="0"/>
-    <w:lsdException w:name="Medium Shading 2" w:semiHidden="0" w:uiPriority="64" w:unhideWhenUsed="0"/>
-    <w:lsdException w:name="Medium List 1" w:semiHidden="0" w:uiPriority="65" w:unhideWhenUsed="0"/>
-    <w:lsdException w:name="Medium List 2" w:semiHidden="0" w:uiPriority="66" w:unhideWhenUsed="0"/>
-    <w:lsdException w:name="Medium Grid 1" w:semiHidden="0" w:uiPriority="67" w:unhideWhenUsed="0"/>
-    <w:lsdException w:name="Medium Grid 2" w:semiHidden="0" w:uiPriority="68" w:unhideWhenUsed="0"/>
-    <w:lsdException w:name="Medium Grid 3" w:semiHidden="0" w:uiPriority="69" w:unhideWhenUsed="0"/>
-    <w:lsdException w:name="Dark List" w:semiHidden="0" w:uiPriority="70" w:unhideWhenUsed="0"/>
-    <w:lsdException w:name="Colorful Shading" w:semiHidden="0" w:uiPriority="71" w:unhideWhenUsed="0"/>
-    <w:lsdException w:name="Colorful List" w:semiHidden="0" w:uiPriority="72" w:unhideWhenUsed="0"/>
-    <w:lsdException w:name="Colorful Grid" w:semiHidden="0" w:uiPriority="73" w:unhideWhenUsed="0"/>
-    <w:lsdException w:name="Light Shading Accent 1" w:semiHidden="0" w:uiPriority="60" w:unhideWhenUsed="0"/>
-    <w:lsdException w:name="Light List Accent 1" w:semiHidden="0" w:uiPriority="61" w:unhideWhenUsed="0"/>
-    <w:lsdException w:name="Light Grid Accent 1" w:semiHidden="0" w:uiPriority="62" w:unhideWhenUsed="0"/>
-    <w:lsdException w:name="Medium Shading 1 Accent 1" w:semiHidden="0" w:uiPriority="63" w:unhideWhenUsed="0"/>
-    <w:lsdException w:name="Medium Shading 2 Accent 1" w:semiHidden="0" w:uiPriority="64" w:unhideWhenUsed="0"/>
-    <w:lsdException w:name="Medium List 1 Accent 1" w:semiHidden="0" w:uiPriority="65" w:unhideWhenUsed="0"/>
-    <w:lsdException w:name="Revision" w:unhideWhenUsed="0"/>
-    <w:lsdException w:name="List Paragraph" w:semiHidden="0" w:uiPriority="34" w:unhideWhenUsed="0" w:qFormat="1"/>
-    <w:lsdException w:name="Quote" w:semiHidden="0" w:uiPriority="29" w:unhideWhenUsed="0" w:qFormat="1"/>
-    <w:lsdException w:name="Intense Quote" w:semiHidden="0" w:uiPriority="30" w:unhideWhenUsed="0" w:qFormat="1"/>
-    <w:lsdException w:name="Medium List 2 Accent 1" w:semiHidden="0" w:uiPriority="66" w:unhideWhenUsed="0"/>
-    <w:lsdException w:name="Medium Grid 1 Accent 1" w:semiHidden="0" w:uiPriority="67" w:unhideWhenUsed="0"/>
-    <w:lsdException w:name="Medium Grid 2 Accent 1" w:semiHidden="0" w:uiPriority="68" w:unhideWhenUsed="0"/>
-    <w:lsdException w:name="Medium Grid 3 Accent 1" w:semiHidden="0" w:uiPriority="69" w:unhideWhenUsed="0"/>
-    <w:lsdException w:name="Dark List Accent 1" w:semiHidden="0" w:uiPriority="70" w:unhideWhenUsed="0"/>
-    <w:lsdException w:name="Colorful Shading Accent 1" w:semiHidden="0" w:uiPriority="71" w:unhideWhenUsed="0"/>
-    <w:lsdException w:name="Colorful List Accent 1" w:semiHidden="0" w:uiPriority="72" w:unhideWhenUsed="0"/>
-    <w:lsdException w:name="Colorful Grid Accent 1" w:semiHidden="0" w:uiPriority="73" w:unhideWhenUsed="0"/>
-    <w:lsdException w:name="Light Shading Accent 2" w:semiHidden="0" w:uiPriority="60" w:unhideWhenUsed="0"/>
-    <w:lsdException w:name="Light List Accent 2" w:semiHidden="0" w:uiPriority="61" w:unhideWhenUsed="0"/>
-    <w:lsdException w:name="Light Grid Accent 2" w:semiHidden="0" w:uiPriority="62" w:unhideWhenUsed="0"/>
-    <w:lsdException w:name="Medium Shading 1 Accent 2" w:semiHidden="0" w:uiPriority="63" w:unhideWhenUsed="0"/>
-    <w:lsdException w:name="Medium Shading 2 Accent 2" w:semiHidden="0" w:uiPriority="64" w:unhideWhenUsed="0"/>
-    <w:lsdException w:name="Medium List 1 Accent 2" w:semiHidden="0" w:uiPriority="65" w:unhideWhenUsed="0"/>
-    <w:lsdException w:name="Medium List 2 Accent 2" w:semiHidden="0" w:uiPriority="66" w:unhideWhenUsed="0"/>
-    <w:lsdException w:name="Medium Grid 1 Accent 2" w:semiHidden="0" w:uiPriority="67" w:unhideWhenUsed="0"/>
-    <w:lsdException w:name="Medium Grid 2 Accent 2" w:semiHidden="0" w:uiPriority="68" w:unhideWhenUsed="0"/>
-    <w:lsdException w:name="Medium Grid 3 Accent 2" w:semiHidden="0" w:uiPriority="69" w:unhideWhenUsed="0"/>
-    <w:lsdException w:name="Dark List Accent 2" w:semiHidden="0" w:uiPriority="70" w:unhideWhenUsed="0"/>
-    <w:lsdException w:name="Colorful Shading Accent 2" w:semiHidden="0" w:uiPriority="71" w:unhideWhenUsed="0"/>
-    <w:lsdException w:name="Colorful List Accent 2" w:semiHidden="0" w:uiPriority="72" w:unhideWhenUsed="0"/>
-    <w:lsdException w:name="Colorful Grid Accent 2" w:semiHidden="0" w:uiPriority="73" w:unhideWhenUsed="0"/>
-    <w:lsdException w:name="Light Shading Accent 3" w:semiHidden="0" w:uiPriority="60" w:unhideWhenUsed="0"/>
-    <w:lsdException w:name="Light List Accent 3" w:semiHidden="0" w:uiPriority="61" w:unhideWhenUsed="0"/>
-    <w:lsdException w:name="Light Grid Accent 3" w:semiHidden="0" w:uiPriority="62" w:unhideWhenUsed="0"/>
-    <w:lsdException w:name="Medium Shading 1 Accent 3" w:semiHidden="0" w:uiPriority="63" w:unhideWhenUsed="0"/>
-    <w:lsdException w:name="Medium Shading 2 Accent 3" w:semiHidden="0" w:uiPriority="64" w:unhideWhenUsed="0"/>
-    <w:lsdException w:name="Medium List 1 Accent 3" w:semiHidden="0" w:uiPriority="65" w:unhideWhenUsed="0"/>
-    <w:lsdException w:name="Medium List 2 Accent 3" w:semiHidden="0" w:uiPriority="66" w:unhideWhenUsed="0"/>
-    <w:lsdException w:name="Medium Grid 1 Accent 3" w:semiHidden="0" w:uiPriority="67" w:unhideWhenUsed="0"/>
-    <w:lsdException w:name="Medium Grid 2 Accent 3" w:semiHidden="0" w:uiPriority="68" w:unhideWhenUsed="0"/>
-    <w:lsdException w:name="Medium Grid 3 Accent 3" w:semiHidden="0" w:uiPriority="69" w:unhideWhenUsed="0"/>
-    <w:lsdException w:name="Dark List Accent 3" w:semiHidden="0" w:uiPriority="70" w:unhideWhenUsed="0"/>
-    <w:lsdException w:name="Colorful Shading Accent 3" w:semiHidden="0" w:uiPriority="71" w:unhideWhenUsed="0"/>
-    <w:lsdException w:name="Colorful List Accent 3" w:semiHidden="0" w:uiPriority="72" w:unhideWhenUsed="0"/>
-    <w:lsdException w:name="Colorful Grid Accent 3" w:semiHidden="0" w:uiPriority="73" w:unhideWhenUsed="0"/>
-    <w:lsdException w:name="Light Shading Accent 4" w:semiHidden="0" w:uiPriority="60" w:unhideWhenUsed="0"/>
-    <w:lsdException w:name="Light List Accent 4" w:semiHidden="0" w:uiPriority="61" w:unhideWhenUsed="0"/>
-    <w:lsdException w:name="Light Grid Accent 4" w:semiHidden="0" w:uiPriority="62" w:unhideWhenUsed="0"/>
-    <w:lsdException w:name="Medium Shading 1 Accent 4" w:semiHidden="0" w:uiPriority="63" w:unhideWhenUsed="0"/>
-    <w:lsdException w:name="Medium Shading 2 Accent 4" w:semiHidden="0" w:uiPriority="64" w:unhideWhenUsed="0"/>
-    <w:lsdException w:name="Medium List 1 Accent 4" w:semiHidden="0" w:uiPriority="65" w:unhideWhenUsed="0"/>
-    <w:lsdException w:name="Medium List 2 Accent 4" w:semiHidden="0" w:uiPriority="66" w:unhideWhenUsed="0"/>
-    <w:lsdException w:name="Medium Grid 1 Accent 4" w:semiHidden="0" w:uiPriority="67" w:unhideWhenUsed="0"/>
-    <w:lsdException w:name="Medium Grid 2 Accent 4" w:semiHidden="0" w:uiPriority="68" w:unhideWhenUsed="0"/>
-    <w:lsdException w:name="Medium Grid 3 Accent 4" w:semiHidden="0" w:uiPriority="69" w:unhideWhenUsed="0"/>
-    <w:lsdException w:name="Dark List Accent 4" w:semiHidden="0" w:uiPriority="70" w:unhideWhenUsed="0"/>
-    <w:lsdException w:name="Colorful Shading Accent 4" w:semiHidden="0" w:uiPriority="71" w:unhideWhenUsed="0"/>
-    <w:lsdException w:name="Colorful List Accent 4" w:semiHidden="0" w:uiPriority="72" w:unhideWhenUsed="0"/>
-    <w:lsdException w:name="Colorful Grid Accent 4" w:semiHidden="0" w:uiPriority="73" w:unhideWhenUsed="0"/>
-    <w:lsdException w:name="Light Shading Accent 5" w:semiHidden="0" w:uiPriority="60" w:unhideWhenUsed="0"/>
-    <w:lsdException w:name="Light List Accent 5" w:semiHidden="0" w:uiPriority="61" w:unhideWhenUsed="0"/>
-    <w:lsdException w:name="Light Grid Accent 5" w:semiHidden="0" w:uiPriority="62" w:unhideWhenUsed="0"/>
-    <w:lsdException w:name="Medium Shading 1 Accent 5" w:semiHidden="0" w:uiPriority="63" w:unhideWhenUsed="0"/>
-    <w:lsdException w:name="Medium Shading 2 Accent 5" w:semiHidden="0" w:uiPriority="64" w:unhideWhenUsed="0"/>
-    <w:lsdException w:name="Medium List 1 Accent 5" w:semiHidden="0" w:uiPriority="65" w:unhideWhenUsed="0"/>
-    <w:lsdException w:name="Medium List 2 Accent 5" w:semiHidden="0" w:uiPriority="66" w:unhideWhenUsed="0"/>
-    <w:lsdException w:name="Medium Grid 1 Accent 5" w:semiHidden="0" w:uiPriority="67" w:unhideWhenUsed="0"/>
-    <w:lsdException w:name="Medium Grid 2 Accent 5" w:semiHidden="0" w:uiPriority="68" w:unhideWhenUsed="0"/>
-    <w:lsdException w:name="Medium Grid 3 Accent 5" w:semiHidden="0" w:uiPriority="69" w:unhideWhenUsed="0"/>
-    <w:lsdException w:name="Dark List Accent 5" w:semiHidden="0" w:uiPriority="70" w:unhideWhenUsed="0"/>
-    <w:lsdException w:name="Colorful Shading Accent 5" w:semiHidden="0" w:uiPriority="71" w:unhideWhenUsed="0"/>
-    <w:lsdException w:name="Colorful List Accent 5" w:semiHidden="0" w:uiPriority="72" w:unhideWhenUsed="0"/>
-    <w:lsdException w:name="Colorful Grid Accent 5" w:semiHidden="0" w:uiPriority="73" w:unhideWhenUsed="0"/>
-    <w:lsdException w:name="Light Shading Accent 6" w:semiHidden="0" w:uiPriority="60" w:unhideWhenUsed="0"/>
-    <w:lsdException w:name="Light List Accent 6" w:semiHidden="0" w:uiPriority="61" w:unhideWhenUsed="0"/>
-    <w:lsdException w:name="Light Grid Accent 6" w:semiHidden="0" w:uiPriority="62" w:unhideWhenUsed="0"/>
-    <w:lsdException w:name="Medium Shading 1 Accent 6" w:semiHidden="0" w:uiPriority="63" w:unhideWhenUsed="0"/>
-    <w:lsdException w:name="Medium Shading 2 Accent 6" w:semiHidden="0" w:uiPriority="64" w:unhideWhenUsed="0"/>
-    <w:lsdException w:name="Medium List 1 Accent 6" w:semiHidden="0" w:uiPriority="65" w:unhideWhenUsed="0"/>
-    <w:lsdException w:name="Medium List 2 Accent 6" w:semiHidden="0" w:uiPriority="66" w:unhideWhenUsed="0"/>
-    <w:lsdException w:name="Medium Grid 1 Accent 6" w:semiHidden="0" w:uiPriority="67" w:unhideWhenUsed="0"/>
-    <w:lsdException w:name="Medium Grid 2 Accent 6" w:semiHidden="0" w:uiPriority="68" w:unhideWhenUsed="0"/>
-    <w:lsdException w:name="Medium Grid 3 Accent 6" w:semiHidden="0" w:uiPriority="69" w:unhideWhenUsed="0"/>
-    <w:lsdException w:name="Dark List Accent 6" w:semiHidden="0" w:uiPriority="70" w:unhideWhenUsed="0"/>
-    <w:lsdException w:name="Colorful Shading Accent 6" w:semiHidden="0" w:uiPriority="71" w:unhideWhenUsed="0"/>
-    <w:lsdException w:name="Colorful List Accent 6" w:semiHidden="0" w:uiPriority="72" w:unhideWhenUsed="0"/>
-    <w:lsdException w:name="Colorful Grid Accent 6" w:semiHidden="0" w:uiPriority="73" w:unhideWhenUsed="0"/>
-    <w:lsdException w:name="Subtle Emphasis" w:semiHidden="0" w:uiPriority="19" w:unhideWhenUsed="0" w:qFormat="1"/>
-    <w:lsdException w:name="Intense Emphasis" w:semiHidden="0" w:uiPriority="21" w:unhideWhenUsed="0" w:qFormat="1"/>
-    <w:lsdException w:name="Subtle Reference" w:semiHidden="0" w:uiPriority="31" w:unhideWhenUsed="0" w:qFormat="1"/>
-    <w:lsdException w:name="Intense Reference" w:semiHidden="0" w:uiPriority="32" w:unhideWhenUsed="0" w:qFormat="1"/>
-    <w:lsdException w:name="Book Title" w:semiHidden="0" w:uiPriority="33" w:unhideWhenUsed="0" w:qFormat="1"/>
-    <w:lsdException w:name="Bibliography" w:uiPriority="37"/>
-    <w:lsdException w:name="TOC Heading" w:uiPriority="39" w:qFormat="1"/>
-  </w:latentStyles>
-  <w:style w:type="paragraph" w:default="1" w:styleId="Normal">
-    <w:name w:val="Normal"/>
-    <w:qFormat/>
-  </w:style>
-  <w:style w:type="character" w:default="1" w:styleId="Fuentedeprrafopredeter">
-    <w:name w:val="Default Paragraph Font"/>
-    <w:uiPriority w:val="1"/>
-    <w:semiHidden/>
-    <w:unhideWhenUsed/>
-  </w:style>
-  <w:style w:type="table" w:default="1" w:styleId="Tablanormal">
-    <w:name w:val="Normal Table"/>
+  <w:style w:type="character" w:styleId="Mencinsinresolver">
+    <w:name w:val="Unresolved Mention"/>
+    <w:basedOn w:val="Fuentedeprrafopredeter"/>
     <w:uiPriority w:val="99"/>
     <w:semiHidden/>
     <w:unhideWhenUsed/>
-    <w:tblPr>
-      <w:tblInd w:w="0" w:type="dxa"/>
-      <w:tblCellMar>
-        <w:top w:w="0" w:type="dxa"/>
-        <w:left w:w="108" w:type="dxa"/>
-        <w:bottom w:w="0" w:type="dxa"/>
-        <w:right w:w="108" w:type="dxa"/>
-      </w:tblCellMar>
-    </w:tblPr>
-  </w:style>
-  <w:style w:type="numbering" w:default="1" w:styleId="Sinlista">
-    <w:name w:val="No List"/>
-    <w:uiPriority w:val="99"/>
-    <w:semiHidden/>
-    <w:unhideWhenUsed/>
-  </w:style>
-  <w:style w:type="paragraph" w:styleId="Prrafodelista">
-    <w:name w:val="List Paragraph"/>
-    <w:basedOn w:val="Normal"/>
-    <w:uiPriority w:val="34"/>
-    <w:qFormat/>
-    <w:rsid w:val="00730BAC"/>
-    <w:pPr>
-      <w:ind w:left="720"/>
-      <w:contextualSpacing/>
-    </w:pPr>
-  </w:style>
-  <w:style w:type="character" w:styleId="Hipervnculo">
-    <w:name w:val="Hyperlink"/>
-    <w:basedOn w:val="Fuentedeprrafopredeter"/>
-    <w:uiPriority w:val="99"/>
-    <w:unhideWhenUsed/>
-    <w:rsid w:val="00395270"/>
+    <w:rsid w:val="00A87BE7"/>
     <w:rPr>
-      <w:color w:val="0000FF" w:themeColor="hyperlink"/>
-      <w:u w:val="single"/>
-    </w:rPr>
-  </w:style>
-  <w:style w:type="paragraph" w:styleId="Textodeglobo">
-    <w:name w:val="Balloon Text"/>
-    <w:basedOn w:val="Normal"/>
-    <w:link w:val="TextodegloboCar"/>
-    <w:uiPriority w:val="99"/>
-    <w:semiHidden/>
-    <w:unhideWhenUsed/>
-    <w:rsid w:val="00115AF6"/>
-    <w:pPr>
-      <w:spacing w:after="0" w:line="240" w:lineRule="auto"/>
-    </w:pPr>
-    <w:rPr>
-      <w:rFonts w:ascii="Tahoma" w:hAnsi="Tahoma" w:cs="Tahoma"/>
-      <w:sz w:val="16"/>
-      <w:szCs w:val="16"/>
-    </w:rPr>
-  </w:style>
-  <w:style w:type="character" w:customStyle="1" w:styleId="TextodegloboCar">
-    <w:name w:val="Texto de globo Car"/>
-    <w:basedOn w:val="Fuentedeprrafopredeter"/>
-    <w:link w:val="Textodeglobo"/>
-    <w:uiPriority w:val="99"/>
-    <w:semiHidden/>
-    <w:rsid w:val="00115AF6"/>
-    <w:rPr>
-      <w:rFonts w:ascii="Tahoma" w:hAnsi="Tahoma" w:cs="Tahoma"/>
-      <w:sz w:val="16"/>
-      <w:szCs w:val="16"/>
+      <w:color w:val="605E5C"/>
+      <w:shd w:val="clear" w:color="auto" w:fill="E1DFDD"/>
     </w:rPr>
   </w:style>
 </w:styles>

</xml_diff>